<commit_message>
second commit(adds more level, timer, wpm and user input
</commit_message>
<xml_diff>
--- a/flowchart.docx
+++ b/flowchart.docx
@@ -110,7 +110,7 @@
         </w:numPr>
       </w:pPr>
       <w:r>
-        <w:t>getTypeCode</w:t>
+        <w:t>getTypeUser</w:t>
       </w:r>
     </w:p>
     <w:p>
@@ -130,7 +130,7 @@
         </w:numPr>
       </w:pPr>
       <w:r>
-        <w:t>getTimer</w:t>
+        <w:t>displayCode</w:t>
       </w:r>
     </w:p>
     <w:p>
@@ -138,7 +138,7 @@
         <w:pStyle w:val="ListParagraph"/>
       </w:pPr>
       <w:r>
-        <w:t>The timer is turned on when the user has input the level.</w:t>
+        <w:t>This function consists of the sample texts of code, the timer is also turned on here. When the user has done typing, the timer also stops</w:t>
       </w:r>
     </w:p>
     <w:p>
@@ -170,8 +170,6 @@
           <w:sz w:val="28"/>
         </w:rPr>
       </w:pPr>
-      <w:bookmarkStart w:id="0" w:name="_GoBack"/>
-      <w:bookmarkEnd w:id="0"/>
       <w:r>
         <w:rPr>
           <w:b/>
@@ -806,16 +804,16 @@
         <mc:AlternateContent>
           <mc:Choice Requires="wps">
             <w:drawing>
-              <wp:anchor distT="0" distB="0" distL="114300" distR="114300" simplePos="0" relativeHeight="251665408" behindDoc="0" locked="0" layoutInCell="1" allowOverlap="1" wp14:anchorId="64FA0D40" wp14:editId="67DB43B6">
+              <wp:anchor distT="0" distB="0" distL="114300" distR="114300" simplePos="0" relativeHeight="251665408" behindDoc="0" locked="0" layoutInCell="1" allowOverlap="1" wp14:anchorId="5D966037" wp14:editId="6CF6005C">
                 <wp:simplePos x="0" y="0"/>
                 <wp:positionH relativeFrom="column">
-                  <wp:posOffset>1846580</wp:posOffset>
+                  <wp:posOffset>1851660</wp:posOffset>
                 </wp:positionH>
                 <wp:positionV relativeFrom="paragraph">
-                  <wp:posOffset>272415</wp:posOffset>
+                  <wp:posOffset>280035</wp:posOffset>
                 </wp:positionV>
-                <wp:extent cx="1490491" cy="1569720"/>
-                <wp:effectExtent l="19050" t="19050" r="14605" b="30480"/>
+                <wp:extent cx="1490491" cy="1173480"/>
+                <wp:effectExtent l="19050" t="19050" r="33655" b="45720"/>
                 <wp:wrapNone/>
                 <wp:docPr id="7" name="Flowchart: Decision 7"/>
                 <wp:cNvGraphicFramePr/>
@@ -826,7 +824,7 @@
                       <wps:spPr>
                         <a:xfrm>
                           <a:off x="0" y="0"/>
-                          <a:ext cx="1490491" cy="1569720"/>
+                          <a:ext cx="1490491" cy="1173480"/>
                         </a:xfrm>
                         <a:prstGeom prst="flowChartDecision">
                           <a:avLst/>
@@ -882,23 +880,14 @@
                                 <w:color w:val="000000" w:themeColor="text1"/>
                                 <w:sz w:val="20"/>
                               </w:rPr>
-                              <w:t>Medium?</w:t>
+                              <w:t>Hard</w:t>
                             </w:r>
-                          </w:p>
-                          <w:p>
-                            <w:pPr>
-                              <w:jc w:val="center"/>
-                              <w:rPr>
-                                <w:color w:val="000000" w:themeColor="text1"/>
-                                <w:sz w:val="20"/>
-                              </w:rPr>
-                            </w:pPr>
                             <w:r>
                               <w:rPr>
                                 <w:color w:val="000000" w:themeColor="text1"/>
                                 <w:sz w:val="20"/>
                               </w:rPr>
-                              <w:t>Hard?</w:t>
+                              <w:t>?</w:t>
                             </w:r>
                           </w:p>
                         </w:txbxContent>
@@ -923,11 +912,11 @@
           </mc:Choice>
           <mc:Fallback>
             <w:pict>
-              <v:shapetype w14:anchorId="64FA0D40" id="_x0000_t110" coordsize="21600,21600" o:spt="110" path="m10800,l,10800,10800,21600,21600,10800xe">
+              <v:shapetype w14:anchorId="5D966037" id="_x0000_t110" coordsize="21600,21600" o:spt="110" path="m10800,l,10800,10800,21600,21600,10800xe">
                 <v:stroke joinstyle="miter"/>
                 <v:path gradientshapeok="t" o:connecttype="rect" textboxrect="5400,5400,16200,16200"/>
               </v:shapetype>
-              <v:shape id="Flowchart: Decision 7" o:spid="_x0000_s1029" type="#_x0000_t110" style="position:absolute;margin-left:145.4pt;margin-top:21.45pt;width:117.35pt;height:123.6pt;z-index:251665408;visibility:visible;mso-wrap-style:square;mso-width-percent:0;mso-height-percent:0;mso-wrap-distance-left:9pt;mso-wrap-distance-top:0;mso-wrap-distance-right:9pt;mso-wrap-distance-bottom:0;mso-position-horizontal:absolute;mso-position-horizontal-relative:text;mso-position-vertical:absolute;mso-position-vertical-relative:text;mso-width-percent:0;mso-height-percent:0;mso-width-relative:margin;mso-height-relative:margin;v-text-anchor:middle" o:gfxdata="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" fillcolor="white [3212]" strokecolor="#1f4d78 [1604]" strokeweight="1pt">
+              <v:shape id="Flowchart: Decision 7" o:spid="_x0000_s1029" type="#_x0000_t110" style="position:absolute;margin-left:145.8pt;margin-top:22.05pt;width:117.35pt;height:92.4pt;z-index:251665408;visibility:visible;mso-wrap-style:square;mso-width-percent:0;mso-height-percent:0;mso-wrap-distance-left:9pt;mso-wrap-distance-top:0;mso-wrap-distance-right:9pt;mso-wrap-distance-bottom:0;mso-position-horizontal:absolute;mso-position-horizontal-relative:text;mso-position-vertical:absolute;mso-position-vertical-relative:text;mso-width-percent:0;mso-height-percent:0;mso-width-relative:margin;mso-height-relative:margin;v-text-anchor:middle" o:gfxdata="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" fillcolor="white [3212]" strokecolor="#1f4d78 [1604]" strokeweight="1pt">
                 <v:textbox>
                   <w:txbxContent>
                     <w:p>
@@ -959,23 +948,14 @@
                           <w:color w:val="000000" w:themeColor="text1"/>
                           <w:sz w:val="20"/>
                         </w:rPr>
-                        <w:t>Medium?</w:t>
+                        <w:t>Hard</w:t>
                       </w:r>
-                    </w:p>
-                    <w:p>
-                      <w:pPr>
-                        <w:jc w:val="center"/>
-                        <w:rPr>
-                          <w:color w:val="000000" w:themeColor="text1"/>
-                          <w:sz w:val="20"/>
-                        </w:rPr>
-                      </w:pPr>
                       <w:r>
                         <w:rPr>
                           <w:color w:val="000000" w:themeColor="text1"/>
                           <w:sz w:val="20"/>
                         </w:rPr>
-                        <w:t>Hard?</w:t>
+                        <w:t>?</w:t>
                       </w:r>
                     </w:p>
                   </w:txbxContent>
@@ -993,29 +973,19 @@
         </w:tabs>
       </w:pPr>
       <w:r>
-        <w:tab/>
-      </w:r>
-    </w:p>
-    <w:p>
-      <w:pPr>
-        <w:tabs>
-          <w:tab w:val="left" w:pos="7272"/>
-        </w:tabs>
-      </w:pPr>
-      <w:r>
         <w:rPr>
           <w:noProof/>
         </w:rPr>
         <mc:AlternateContent>
           <mc:Choice Requires="wps">
             <w:drawing>
-              <wp:anchor distT="45720" distB="45720" distL="114300" distR="114300" simplePos="0" relativeHeight="251684864" behindDoc="0" locked="0" layoutInCell="1" allowOverlap="1" wp14:anchorId="442F535C" wp14:editId="669DBB20">
+              <wp:anchor distT="45720" distB="45720" distL="114300" distR="114300" simplePos="0" relativeHeight="251684864" behindDoc="0" locked="0" layoutInCell="1" allowOverlap="1" wp14:anchorId="788297EC" wp14:editId="450B3ACF">
                 <wp:simplePos x="0" y="0"/>
                 <wp:positionH relativeFrom="column">
-                  <wp:posOffset>3368040</wp:posOffset>
+                  <wp:posOffset>3404870</wp:posOffset>
                 </wp:positionH>
                 <wp:positionV relativeFrom="paragraph">
-                  <wp:posOffset>151130</wp:posOffset>
+                  <wp:posOffset>231140</wp:posOffset>
                 </wp:positionV>
                 <wp:extent cx="693420" cy="297180"/>
                 <wp:effectExtent l="0" t="0" r="11430" b="26670"/>
@@ -1076,11 +1046,11 @@
           </mc:Choice>
           <mc:Fallback>
             <w:pict>
-              <v:shapetype w14:anchorId="442F535C" id="_x0000_t202" coordsize="21600,21600" o:spt="202" path="m,l,21600r21600,l21600,xe">
+              <v:shapetype w14:anchorId="788297EC" id="_x0000_t202" coordsize="21600,21600" o:spt="202" path="m,l,21600r21600,l21600,xe">
                 <v:stroke joinstyle="miter"/>
                 <v:path gradientshapeok="t" o:connecttype="rect"/>
               </v:shapetype>
-              <v:shape id="Text Box 2" o:spid="_x0000_s1030" type="#_x0000_t202" style="position:absolute;margin-left:265.2pt;margin-top:11.9pt;width:54.6pt;height:23.4pt;z-index:251684864;visibility:visible;mso-wrap-style:square;mso-width-percent:0;mso-height-percent:0;mso-wrap-distance-left:9pt;mso-wrap-distance-top:3.6pt;mso-wrap-distance-right:9pt;mso-wrap-distance-bottom:3.6pt;mso-position-horizontal:absolute;mso-position-horizontal-relative:text;mso-position-vertical:absolute;mso-position-vertical-relative:text;mso-width-percent:0;mso-height-percent:0;mso-width-relative:margin;mso-height-relative:margin;v-text-anchor:top" o:gfxdata="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">
+              <v:shape id="Text Box 2" o:spid="_x0000_s1030" type="#_x0000_t202" style="position:absolute;margin-left:268.1pt;margin-top:18.2pt;width:54.6pt;height:23.4pt;z-index:251684864;visibility:visible;mso-wrap-style:square;mso-width-percent:0;mso-height-percent:0;mso-wrap-distance-left:9pt;mso-wrap-distance-top:3.6pt;mso-wrap-distance-right:9pt;mso-wrap-distance-bottom:3.6pt;mso-position-horizontal:absolute;mso-position-horizontal-relative:text;mso-position-vertical:absolute;mso-position-vertical-relative:text;mso-width-percent:0;mso-height-percent:0;mso-width-relative:margin;mso-height-relative:margin;v-text-anchor:top" o:gfxdata="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">
                 <v:textbox>
                   <w:txbxContent>
                     <w:p>
@@ -1097,65 +1067,73 @@
         </mc:AlternateContent>
       </w:r>
       <w:r>
+        <w:tab/>
+      </w:r>
+    </w:p>
+    <w:p>
+      <w:pPr>
+        <w:tabs>
+          <w:tab w:val="left" w:pos="7272"/>
+        </w:tabs>
+      </w:pPr>
+    </w:p>
+    <w:p>
+      <w:pPr>
+        <w:tabs>
+          <w:tab w:val="left" w:pos="7272"/>
+        </w:tabs>
+      </w:pPr>
+      <w:r>
         <w:rPr>
           <w:noProof/>
         </w:rPr>
         <mc:AlternateContent>
           <mc:Choice Requires="wps">
             <w:drawing>
-              <wp:anchor distT="45720" distB="45720" distL="114300" distR="114300" simplePos="0" relativeHeight="251682816" behindDoc="0" locked="0" layoutInCell="1" allowOverlap="1" wp14:anchorId="4C209823" wp14:editId="19794491">
+              <wp:anchor distT="0" distB="0" distL="114300" distR="114300" simplePos="0" relativeHeight="251672576" behindDoc="0" locked="0" layoutInCell="1" allowOverlap="1" wp14:anchorId="00BEE581" wp14:editId="3677396A">
                 <wp:simplePos x="0" y="0"/>
-                <wp:positionH relativeFrom="column">
-                  <wp:posOffset>1104900</wp:posOffset>
+                <wp:positionH relativeFrom="margin">
+                  <wp:posOffset>4107180</wp:posOffset>
                 </wp:positionH>
                 <wp:positionV relativeFrom="paragraph">
-                  <wp:posOffset>105410</wp:posOffset>
+                  <wp:posOffset>9525</wp:posOffset>
                 </wp:positionV>
-                <wp:extent cx="693420" cy="236220"/>
-                <wp:effectExtent l="0" t="0" r="11430" b="11430"/>
-                <wp:wrapSquare wrapText="bothSides"/>
-                <wp:docPr id="217" name="Text Box 2"/>
-                <wp:cNvGraphicFramePr>
-                  <a:graphicFrameLocks xmlns:a="http://schemas.openxmlformats.org/drawingml/2006/main"/>
-                </wp:cNvGraphicFramePr>
+                <wp:extent cx="7620" cy="1348740"/>
+                <wp:effectExtent l="38100" t="0" r="68580" b="60960"/>
+                <wp:wrapNone/>
+                <wp:docPr id="14" name="Straight Arrow Connector 14"/>
+                <wp:cNvGraphicFramePr/>
                 <a:graphic xmlns:a="http://schemas.openxmlformats.org/drawingml/2006/main">
                   <a:graphicData uri="http://schemas.microsoft.com/office/word/2010/wordprocessingShape">
                     <wps:wsp>
-                      <wps:cNvSpPr txBox="1">
-                        <a:spLocks noChangeArrowheads="1"/>
-                      </wps:cNvSpPr>
-                      <wps:spPr bwMode="auto">
+                      <wps:cNvCnPr/>
+                      <wps:spPr>
                         <a:xfrm>
                           <a:off x="0" y="0"/>
-                          <a:ext cx="693420" cy="236220"/>
+                          <a:ext cx="7620" cy="1348740"/>
                         </a:xfrm>
-                        <a:prstGeom prst="rect">
+                        <a:prstGeom prst="straightConnector1">
                           <a:avLst/>
                         </a:prstGeom>
-                        <a:solidFill>
-                          <a:srgbClr val="FFFFFF"/>
-                        </a:solidFill>
-                        <a:ln w="9525">
-                          <a:solidFill>
-                            <a:srgbClr val="000000"/>
-                          </a:solidFill>
-                          <a:miter lim="800000"/>
-                          <a:headEnd/>
-                          <a:tailEnd/>
+                        <a:ln>
+                          <a:tailEnd type="triangle"/>
                         </a:ln>
                       </wps:spPr>
-                      <wps:txbx>
-                        <w:txbxContent>
-                          <w:p>
-                            <w:r>
-                              <w:t>Medium</w:t>
-                            </w:r>
-                          </w:p>
-                        </w:txbxContent>
-                      </wps:txbx>
-                      <wps:bodyPr rot="0" vert="horz" wrap="square" lIns="91440" tIns="45720" rIns="91440" bIns="45720" anchor="t" anchorCtr="0">
-                        <a:noAutofit/>
-                      </wps:bodyPr>
+                      <wps:style>
+                        <a:lnRef idx="1">
+                          <a:schemeClr val="dk1"/>
+                        </a:lnRef>
+                        <a:fillRef idx="0">
+                          <a:schemeClr val="dk1"/>
+                        </a:fillRef>
+                        <a:effectRef idx="0">
+                          <a:schemeClr val="dk1"/>
+                        </a:effectRef>
+                        <a:fontRef idx="minor">
+                          <a:schemeClr val="tx1"/>
+                        </a:fontRef>
+                      </wps:style>
+                      <wps:bodyPr/>
                     </wps:wsp>
                   </a:graphicData>
                 </a:graphic>
@@ -1170,29 +1148,18 @@
           </mc:Choice>
           <mc:Fallback>
             <w:pict>
-              <v:shape w14:anchorId="4C209823" id="_x0000_s1031" type="#_x0000_t202" style="position:absolute;margin-left:87pt;margin-top:8.3pt;width:54.6pt;height:18.6pt;z-index:251682816;visibility:visible;mso-wrap-style:square;mso-width-percent:0;mso-height-percent:0;mso-wrap-distance-left:9pt;mso-wrap-distance-top:3.6pt;mso-wrap-distance-right:9pt;mso-wrap-distance-bottom:3.6pt;mso-position-horizontal:absolute;mso-position-horizontal-relative:text;mso-position-vertical:absolute;mso-position-vertical-relative:text;mso-width-percent:0;mso-height-percent:0;mso-width-relative:margin;mso-height-relative:margin;v-text-anchor:top" o:gfxdata="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">
-                <v:textbox>
-                  <w:txbxContent>
-                    <w:p>
-                      <w:r>
-                        <w:t>Medium</w:t>
-                      </w:r>
-                    </w:p>
-                  </w:txbxContent>
-                </v:textbox>
-                <w10:wrap type="square"/>
+              <v:shapetype w14:anchorId="7EA1AB34" id="_x0000_t32" coordsize="21600,21600" o:spt="32" o:oned="t" path="m,l21600,21600e" filled="f">
+                <v:path arrowok="t" fillok="f" o:connecttype="none"/>
+                <o:lock v:ext="edit" shapetype="t"/>
+              </v:shapetype>
+              <v:shape id="Straight Arrow Connector 14" o:spid="_x0000_s1026" type="#_x0000_t32" style="position:absolute;margin-left:323.4pt;margin-top:.75pt;width:.6pt;height:106.2pt;z-index:251672576;visibility:visible;mso-wrap-style:square;mso-width-percent:0;mso-height-percent:0;mso-wrap-distance-left:9pt;mso-wrap-distance-top:0;mso-wrap-distance-right:9pt;mso-wrap-distance-bottom:0;mso-position-horizontal:absolute;mso-position-horizontal-relative:margin;mso-position-vertical:absolute;mso-position-vertical-relative:text;mso-width-percent:0;mso-height-percent:0;mso-width-relative:margin;mso-height-relative:margin" o:gfxdata="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" strokecolor="black [3200]" strokeweight=".5pt">
+                <v:stroke endarrow="block" joinstyle="miter"/>
+                <w10:wrap anchorx="margin"/>
               </v:shape>
             </w:pict>
           </mc:Fallback>
         </mc:AlternateContent>
       </w:r>
-    </w:p>
-    <w:p>
-      <w:pPr>
-        <w:tabs>
-          <w:tab w:val="left" w:pos="7272"/>
-        </w:tabs>
-      </w:pPr>
       <w:r>
         <w:rPr>
           <w:noProof/>
@@ -1200,7 +1167,70 @@
         <mc:AlternateContent>
           <mc:Choice Requires="wps">
             <w:drawing>
-              <wp:anchor distT="0" distB="0" distL="114300" distR="114300" simplePos="0" relativeHeight="251716608" behindDoc="0" locked="0" layoutInCell="1" allowOverlap="1" wp14:anchorId="5478178B" wp14:editId="1E2C0F7B">
+              <wp:anchor distT="0" distB="0" distL="114300" distR="114300" simplePos="0" relativeHeight="251666432" behindDoc="0" locked="0" layoutInCell="1" allowOverlap="1" wp14:anchorId="16E27027" wp14:editId="07F5428A">
+                <wp:simplePos x="0" y="0"/>
+                <wp:positionH relativeFrom="column">
+                  <wp:posOffset>3357245</wp:posOffset>
+                </wp:positionH>
+                <wp:positionV relativeFrom="paragraph">
+                  <wp:posOffset>10160</wp:posOffset>
+                </wp:positionV>
+                <wp:extent cx="734695" cy="0"/>
+                <wp:effectExtent l="0" t="0" r="27305" b="19050"/>
+                <wp:wrapNone/>
+                <wp:docPr id="9" name="Straight Connector 9"/>
+                <wp:cNvGraphicFramePr/>
+                <a:graphic xmlns:a="http://schemas.openxmlformats.org/drawingml/2006/main">
+                  <a:graphicData uri="http://schemas.microsoft.com/office/word/2010/wordprocessingShape">
+                    <wps:wsp>
+                      <wps:cNvCnPr/>
+                      <wps:spPr>
+                        <a:xfrm>
+                          <a:off x="0" y="0"/>
+                          <a:ext cx="734695" cy="0"/>
+                        </a:xfrm>
+                        <a:prstGeom prst="line">
+                          <a:avLst/>
+                        </a:prstGeom>
+                      </wps:spPr>
+                      <wps:style>
+                        <a:lnRef idx="1">
+                          <a:schemeClr val="dk1"/>
+                        </a:lnRef>
+                        <a:fillRef idx="0">
+                          <a:schemeClr val="dk1"/>
+                        </a:fillRef>
+                        <a:effectRef idx="0">
+                          <a:schemeClr val="dk1"/>
+                        </a:effectRef>
+                        <a:fontRef idx="minor">
+                          <a:schemeClr val="tx1"/>
+                        </a:fontRef>
+                      </wps:style>
+                      <wps:bodyPr/>
+                    </wps:wsp>
+                  </a:graphicData>
+                </a:graphic>
+              </wp:anchor>
+            </w:drawing>
+          </mc:Choice>
+          <mc:Fallback>
+            <w:pict>
+              <v:line w14:anchorId="677CCF7C" id="Straight Connector 9" o:spid="_x0000_s1026" style="position:absolute;z-index:251666432;visibility:visible;mso-wrap-style:square;mso-wrap-distance-left:9pt;mso-wrap-distance-top:0;mso-wrap-distance-right:9pt;mso-wrap-distance-bottom:0;mso-position-horizontal:absolute;mso-position-horizontal-relative:text;mso-position-vertical:absolute;mso-position-vertical-relative:text" from="264.35pt,.8pt" to="322.2pt,.8pt" o:gfxdata="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" strokecolor="black [3200]" strokeweight=".5pt">
+                <v:stroke joinstyle="miter"/>
+              </v:line>
+            </w:pict>
+          </mc:Fallback>
+        </mc:AlternateContent>
+      </w:r>
+      <w:r>
+        <w:rPr>
+          <w:noProof/>
+        </w:rPr>
+        <mc:AlternateContent>
+          <mc:Choice Requires="wps">
+            <w:drawing>
+              <wp:anchor distT="0" distB="0" distL="114300" distR="114300" simplePos="0" relativeHeight="251716608" behindDoc="0" locked="0" layoutInCell="1" allowOverlap="1" wp14:anchorId="67066EB7" wp14:editId="7CD2405D">
                 <wp:simplePos x="0" y="0"/>
                 <wp:positionH relativeFrom="column">
                   <wp:posOffset>4378325</wp:posOffset>
@@ -1249,7 +1279,7 @@
           </mc:Choice>
           <mc:Fallback>
             <w:pict>
-              <v:line w14:anchorId="783541D4" id="Straight Connector 39" o:spid="_x0000_s1026" style="position:absolute;z-index:251716608;visibility:visible;mso-wrap-style:square;mso-wrap-distance-left:9pt;mso-wrap-distance-top:0;mso-wrap-distance-right:9pt;mso-wrap-distance-bottom:0;mso-position-horizontal:absolute;mso-position-horizontal-relative:text;mso-position-vertical:absolute;mso-position-vertical-relative:text" from="344.75pt,552pt" to="402.6pt,552pt" o:gfxdata="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" strokecolor="black [3200]" strokeweight=".5pt">
+              <v:line w14:anchorId="417010E3" id="Straight Connector 39" o:spid="_x0000_s1026" style="position:absolute;z-index:251716608;visibility:visible;mso-wrap-style:square;mso-wrap-distance-left:9pt;mso-wrap-distance-top:0;mso-wrap-distance-right:9pt;mso-wrap-distance-bottom:0;mso-position-horizontal:absolute;mso-position-horizontal-relative:text;mso-position-vertical:absolute;mso-position-vertical-relative:text" from="344.75pt,552pt" to="402.6pt,552pt" o:gfxdata="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" strokecolor="black [3200]" strokeweight=".5pt">
                 <v:stroke joinstyle="miter"/>
               </v:line>
             </w:pict>
@@ -1263,7 +1293,7 @@
         <mc:AlternateContent>
           <mc:Choice Requires="wps">
             <w:drawing>
-              <wp:anchor distT="0" distB="0" distL="114300" distR="114300" simplePos="0" relativeHeight="251717632" behindDoc="0" locked="0" layoutInCell="1" allowOverlap="1" wp14:anchorId="1B5AAF50" wp14:editId="01044A70">
+              <wp:anchor distT="0" distB="0" distL="114300" distR="114300" simplePos="0" relativeHeight="251717632" behindDoc="0" locked="0" layoutInCell="1" allowOverlap="1" wp14:anchorId="28FC207B" wp14:editId="6B76C95A">
                 <wp:simplePos x="0" y="0"/>
                 <wp:positionH relativeFrom="margin">
                   <wp:posOffset>5097780</wp:posOffset>
@@ -1330,7 +1360,7 @@
         <mc:AlternateContent>
           <mc:Choice Requires="wps">
             <w:drawing>
-              <wp:anchor distT="0" distB="0" distL="114300" distR="114300" simplePos="0" relativeHeight="251713536" behindDoc="0" locked="0" layoutInCell="1" allowOverlap="1" wp14:anchorId="1CA84AE9" wp14:editId="7F4E842A">
+              <wp:anchor distT="0" distB="0" distL="114300" distR="114300" simplePos="0" relativeHeight="251713536" behindDoc="0" locked="0" layoutInCell="1" allowOverlap="1" wp14:anchorId="47176427" wp14:editId="6769F9B7">
                 <wp:simplePos x="0" y="0"/>
                 <wp:positionH relativeFrom="column">
                   <wp:posOffset>4225925</wp:posOffset>
@@ -1393,7 +1423,7 @@
         <mc:AlternateContent>
           <mc:Choice Requires="wps">
             <w:drawing>
-              <wp:anchor distT="0" distB="0" distL="114300" distR="114300" simplePos="0" relativeHeight="251714560" behindDoc="0" locked="0" layoutInCell="1" allowOverlap="1" wp14:anchorId="02313B75" wp14:editId="35C29A7F">
+              <wp:anchor distT="0" distB="0" distL="114300" distR="114300" simplePos="0" relativeHeight="251714560" behindDoc="0" locked="0" layoutInCell="1" allowOverlap="1" wp14:anchorId="679DE19B" wp14:editId="2EE4E860">
                 <wp:simplePos x="0" y="0"/>
                 <wp:positionH relativeFrom="margin">
                   <wp:posOffset>4945380</wp:posOffset>
@@ -1445,7 +1475,7 @@
           </mc:Choice>
           <mc:Fallback>
             <w:pict>
-              <v:shape w14:anchorId="6A3B6F76" id="Straight Arrow Connector 38" o:spid="_x0000_s1026" type="#_x0000_t32" style="position:absolute;margin-left:389.4pt;margin-top:539.4pt;width:0;height:70.2pt;z-index:251714560;visibility:visible;mso-wrap-style:square;mso-wrap-distance-left:9pt;mso-wrap-distance-top:0;mso-wrap-distance-right:9pt;mso-wrap-distance-bottom:0;mso-position-horizontal:absolute;mso-position-horizontal-relative:margin;mso-position-vertical:absolute;mso-position-vertical-relative:text" o:gfxdata="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" strokecolor="black [3200]" strokeweight=".5pt">
+              <v:shape w14:anchorId="1C1FBCDF" id="Straight Arrow Connector 38" o:spid="_x0000_s1026" type="#_x0000_t32" style="position:absolute;margin-left:389.4pt;margin-top:539.4pt;width:0;height:70.2pt;z-index:251714560;visibility:visible;mso-wrap-style:square;mso-wrap-distance-left:9pt;mso-wrap-distance-top:0;mso-wrap-distance-right:9pt;mso-wrap-distance-bottom:0;mso-position-horizontal:absolute;mso-position-horizontal-relative:margin;mso-position-vertical:absolute;mso-position-vertical-relative:text" o:gfxdata="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" strokecolor="black [3200]" strokeweight=".5pt">
                 <v:stroke endarrow="block" joinstyle="miter"/>
                 <w10:wrap anchorx="margin"/>
               </v:shape>
@@ -1453,6 +1483,20 @@
           </mc:Fallback>
         </mc:AlternateContent>
       </w:r>
+    </w:p>
+    <w:p>
+      <w:pPr>
+        <w:tabs>
+          <w:tab w:val="left" w:pos="7272"/>
+        </w:tabs>
+      </w:pPr>
+    </w:p>
+    <w:p>
+      <w:pPr>
+        <w:tabs>
+          <w:tab w:val="left" w:pos="7272"/>
+        </w:tabs>
+      </w:pPr>
       <w:r>
         <w:rPr>
           <w:noProof/>
@@ -1460,18 +1504,110 @@
         <mc:AlternateContent>
           <mc:Choice Requires="wps">
             <w:drawing>
-              <wp:anchor distT="0" distB="0" distL="114300" distR="114300" simplePos="0" relativeHeight="251670528" behindDoc="0" locked="0" layoutInCell="1" allowOverlap="1" wp14:anchorId="05ADCD50" wp14:editId="77AA3201">
+              <wp:anchor distT="45720" distB="45720" distL="114300" distR="114300" simplePos="0" relativeHeight="251682816" behindDoc="0" locked="0" layoutInCell="1" allowOverlap="1" wp14:anchorId="40C02977" wp14:editId="270397D1">
+                <wp:simplePos x="0" y="0"/>
+                <wp:positionH relativeFrom="column">
+                  <wp:posOffset>2656205</wp:posOffset>
+                </wp:positionH>
+                <wp:positionV relativeFrom="paragraph">
+                  <wp:posOffset>86995</wp:posOffset>
+                </wp:positionV>
+                <wp:extent cx="693420" cy="236220"/>
+                <wp:effectExtent l="0" t="0" r="11430" b="11430"/>
+                <wp:wrapSquare wrapText="bothSides"/>
+                <wp:docPr id="217" name="Text Box 2"/>
+                <wp:cNvGraphicFramePr>
+                  <a:graphicFrameLocks xmlns:a="http://schemas.openxmlformats.org/drawingml/2006/main"/>
+                </wp:cNvGraphicFramePr>
+                <a:graphic xmlns:a="http://schemas.openxmlformats.org/drawingml/2006/main">
+                  <a:graphicData uri="http://schemas.microsoft.com/office/word/2010/wordprocessingShape">
+                    <wps:wsp>
+                      <wps:cNvSpPr txBox="1">
+                        <a:spLocks noChangeArrowheads="1"/>
+                      </wps:cNvSpPr>
+                      <wps:spPr bwMode="auto">
+                        <a:xfrm>
+                          <a:off x="0" y="0"/>
+                          <a:ext cx="693420" cy="236220"/>
+                        </a:xfrm>
+                        <a:prstGeom prst="rect">
+                          <a:avLst/>
+                        </a:prstGeom>
+                        <a:solidFill>
+                          <a:srgbClr val="FFFFFF"/>
+                        </a:solidFill>
+                        <a:ln w="9525">
+                          <a:solidFill>
+                            <a:srgbClr val="000000"/>
+                          </a:solidFill>
+                          <a:miter lim="800000"/>
+                          <a:headEnd/>
+                          <a:tailEnd/>
+                        </a:ln>
+                      </wps:spPr>
+                      <wps:txbx>
+                        <w:txbxContent>
+                          <w:p>
+                            <w:r>
+                              <w:t>Hard</w:t>
+                            </w:r>
+                          </w:p>
+                          <w:p/>
+                        </w:txbxContent>
+                      </wps:txbx>
+                      <wps:bodyPr rot="0" vert="horz" wrap="square" lIns="91440" tIns="45720" rIns="91440" bIns="45720" anchor="t" anchorCtr="0">
+                        <a:noAutofit/>
+                      </wps:bodyPr>
+                    </wps:wsp>
+                  </a:graphicData>
+                </a:graphic>
+                <wp14:sizeRelH relativeFrom="margin">
+                  <wp14:pctWidth>0</wp14:pctWidth>
+                </wp14:sizeRelH>
+                <wp14:sizeRelV relativeFrom="margin">
+                  <wp14:pctHeight>0</wp14:pctHeight>
+                </wp14:sizeRelV>
+              </wp:anchor>
+            </w:drawing>
+          </mc:Choice>
+          <mc:Fallback>
+            <w:pict>
+              <v:shape w14:anchorId="40C02977" id="_x0000_s1031" type="#_x0000_t202" style="position:absolute;margin-left:209.15pt;margin-top:6.85pt;width:54.6pt;height:18.6pt;z-index:251682816;visibility:visible;mso-wrap-style:square;mso-width-percent:0;mso-height-percent:0;mso-wrap-distance-left:9pt;mso-wrap-distance-top:3.6pt;mso-wrap-distance-right:9pt;mso-wrap-distance-bottom:3.6pt;mso-position-horizontal:absolute;mso-position-horizontal-relative:text;mso-position-vertical:absolute;mso-position-vertical-relative:text;mso-width-percent:0;mso-height-percent:0;mso-width-relative:margin;mso-height-relative:margin;v-text-anchor:top" o:gfxdata="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">
+                <v:textbox>
+                  <w:txbxContent>
+                    <w:p>
+                      <w:r>
+                        <w:t>Hard</w:t>
+                      </w:r>
+                    </w:p>
+                    <w:p/>
+                  </w:txbxContent>
+                </v:textbox>
+                <w10:wrap type="square"/>
+              </v:shape>
+            </w:pict>
+          </mc:Fallback>
+        </mc:AlternateContent>
+      </w:r>
+      <w:r>
+        <w:rPr>
+          <w:noProof/>
+        </w:rPr>
+        <mc:AlternateContent>
+          <mc:Choice Requires="wps">
+            <w:drawing>
+              <wp:anchor distT="0" distB="0" distL="114300" distR="114300" simplePos="0" relativeHeight="251676672" behindDoc="0" locked="0" layoutInCell="1" allowOverlap="1" wp14:anchorId="4FE401BE" wp14:editId="7923C789">
                 <wp:simplePos x="0" y="0"/>
                 <wp:positionH relativeFrom="margin">
-                  <wp:posOffset>1104900</wp:posOffset>
+                  <wp:posOffset>2598420</wp:posOffset>
                 </wp:positionH>
                 <wp:positionV relativeFrom="paragraph">
-                  <wp:posOffset>185420</wp:posOffset>
+                  <wp:posOffset>10160</wp:posOffset>
                 </wp:positionV>
-                <wp:extent cx="0" cy="891540"/>
-                <wp:effectExtent l="76200" t="0" r="57150" b="60960"/>
+                <wp:extent cx="7620" cy="556260"/>
+                <wp:effectExtent l="76200" t="0" r="68580" b="53340"/>
                 <wp:wrapNone/>
-                <wp:docPr id="13" name="Straight Arrow Connector 13"/>
+                <wp:docPr id="16" name="Straight Arrow Connector 16"/>
                 <wp:cNvGraphicFramePr/>
                 <a:graphic xmlns:a="http://schemas.openxmlformats.org/drawingml/2006/main">
                   <a:graphicData uri="http://schemas.microsoft.com/office/word/2010/wordprocessingShape">
@@ -1480,7 +1616,7 @@
                       <wps:spPr>
                         <a:xfrm>
                           <a:off x="0" y="0"/>
-                          <a:ext cx="0" cy="891540"/>
+                          <a:ext cx="7620" cy="556260"/>
                         </a:xfrm>
                         <a:prstGeom prst="straightConnector1">
                           <a:avLst/>
@@ -1507,12 +1643,18 @@
                     </wps:wsp>
                   </a:graphicData>
                 </a:graphic>
+                <wp14:sizeRelH relativeFrom="margin">
+                  <wp14:pctWidth>0</wp14:pctWidth>
+                </wp14:sizeRelH>
+                <wp14:sizeRelV relativeFrom="margin">
+                  <wp14:pctHeight>0</wp14:pctHeight>
+                </wp14:sizeRelV>
               </wp:anchor>
             </w:drawing>
           </mc:Choice>
           <mc:Fallback>
             <w:pict>
-              <v:shape w14:anchorId="236BCBA9" id="Straight Arrow Connector 13" o:spid="_x0000_s1026" type="#_x0000_t32" style="position:absolute;margin-left:87pt;margin-top:14.6pt;width:0;height:70.2pt;z-index:251670528;visibility:visible;mso-wrap-style:square;mso-wrap-distance-left:9pt;mso-wrap-distance-top:0;mso-wrap-distance-right:9pt;mso-wrap-distance-bottom:0;mso-position-horizontal:absolute;mso-position-horizontal-relative:margin;mso-position-vertical:absolute;mso-position-vertical-relative:text" o:gfxdata="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" strokecolor="black [3200]" strokeweight=".5pt">
+              <v:shape w14:anchorId="6BDF2035" id="Straight Arrow Connector 16" o:spid="_x0000_s1026" type="#_x0000_t32" style="position:absolute;margin-left:204.6pt;margin-top:.8pt;width:.6pt;height:43.8pt;z-index:251676672;visibility:visible;mso-wrap-style:square;mso-width-percent:0;mso-height-percent:0;mso-wrap-distance-left:9pt;mso-wrap-distance-top:0;mso-wrap-distance-right:9pt;mso-wrap-distance-bottom:0;mso-position-horizontal:absolute;mso-position-horizontal-relative:margin;mso-position-vertical:absolute;mso-position-vertical-relative:text;mso-width-percent:0;mso-height-percent:0;mso-width-relative:margin;mso-height-relative:margin" o:gfxdata="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" strokecolor="black [3200]" strokeweight=".5pt">
                 <v:stroke endarrow="block" joinstyle="miter"/>
                 <w10:wrap anchorx="margin"/>
               </v:shape>
@@ -1520,6 +1662,20 @@
           </mc:Fallback>
         </mc:AlternateContent>
       </w:r>
+    </w:p>
+    <w:p>
+      <w:pPr>
+        <w:tabs>
+          <w:tab w:val="left" w:pos="7272"/>
+        </w:tabs>
+      </w:pPr>
+    </w:p>
+    <w:p>
+      <w:pPr>
+        <w:tabs>
+          <w:tab w:val="left" w:pos="7272"/>
+        </w:tabs>
+      </w:pPr>
       <w:r>
         <w:rPr>
           <w:noProof/>
@@ -1527,62 +1683,142 @@
         <mc:AlternateContent>
           <mc:Choice Requires="wps">
             <w:drawing>
-              <wp:anchor distT="0" distB="0" distL="114300" distR="114300" simplePos="0" relativeHeight="251668480" behindDoc="0" locked="0" layoutInCell="1" allowOverlap="1" wp14:anchorId="574D3631" wp14:editId="4824C9F2">
+              <wp:anchor distT="0" distB="0" distL="114300" distR="114300" simplePos="0" relativeHeight="251674624" behindDoc="0" locked="0" layoutInCell="1" allowOverlap="1" wp14:anchorId="2F6A3E67" wp14:editId="19E8B0C4">
                 <wp:simplePos x="0" y="0"/>
                 <wp:positionH relativeFrom="column">
-                  <wp:posOffset>1113790</wp:posOffset>
+                  <wp:posOffset>1965960</wp:posOffset>
                 </wp:positionH>
                 <wp:positionV relativeFrom="paragraph">
-                  <wp:posOffset>177800</wp:posOffset>
+                  <wp:posOffset>28575</wp:posOffset>
                 </wp:positionV>
-                <wp:extent cx="734695" cy="0"/>
-                <wp:effectExtent l="0" t="0" r="27305" b="19050"/>
+                <wp:extent cx="1211580" cy="811530"/>
+                <wp:effectExtent l="19050" t="0" r="45720" b="26670"/>
                 <wp:wrapNone/>
-                <wp:docPr id="10" name="Straight Connector 10"/>
+                <wp:docPr id="15" name="Flowchart: Data 15"/>
                 <wp:cNvGraphicFramePr/>
                 <a:graphic xmlns:a="http://schemas.openxmlformats.org/drawingml/2006/main">
                   <a:graphicData uri="http://schemas.microsoft.com/office/word/2010/wordprocessingShape">
                     <wps:wsp>
-                      <wps:cNvCnPr/>
+                      <wps:cNvSpPr/>
                       <wps:spPr>
                         <a:xfrm>
                           <a:off x="0" y="0"/>
-                          <a:ext cx="734695" cy="0"/>
+                          <a:ext cx="1211580" cy="811530"/>
                         </a:xfrm>
-                        <a:prstGeom prst="line">
+                        <a:prstGeom prst="flowChartInputOutput">
                           <a:avLst/>
                         </a:prstGeom>
+                        <a:solidFill>
+                          <a:schemeClr val="bg1"/>
+                        </a:solidFill>
                       </wps:spPr>
                       <wps:style>
-                        <a:lnRef idx="1">
-                          <a:schemeClr val="dk1"/>
+                        <a:lnRef idx="2">
+                          <a:schemeClr val="accent1">
+                            <a:shade val="50000"/>
+                          </a:schemeClr>
                         </a:lnRef>
-                        <a:fillRef idx="0">
-                          <a:schemeClr val="dk1"/>
+                        <a:fillRef idx="1">
+                          <a:schemeClr val="accent1"/>
                         </a:fillRef>
                         <a:effectRef idx="0">
-                          <a:schemeClr val="dk1"/>
+                          <a:schemeClr val="accent1"/>
                         </a:effectRef>
                         <a:fontRef idx="minor">
-                          <a:schemeClr val="tx1"/>
+                          <a:schemeClr val="lt1"/>
                         </a:fontRef>
                       </wps:style>
-                      <wps:bodyPr/>
+                      <wps:txbx>
+                        <w:txbxContent>
+                          <w:p>
+                            <w:pPr>
+                              <w:jc w:val="center"/>
+                              <w:rPr>
+                                <w:color w:val="000000" w:themeColor="text1"/>
+                                <w:sz w:val="24"/>
+                              </w:rPr>
+                            </w:pPr>
+                            <w:r>
+                              <w:rPr>
+                                <w:color w:val="000000" w:themeColor="text1"/>
+                                <w:sz w:val="24"/>
+                              </w:rPr>
+                              <w:t>Hard</w:t>
+                            </w:r>
+                            <w:r>
+                              <w:rPr>
+                                <w:color w:val="000000" w:themeColor="text1"/>
+                                <w:sz w:val="24"/>
+                              </w:rPr>
+                              <w:t xml:space="preserve"> Code Text</w:t>
+                            </w:r>
+                          </w:p>
+                        </w:txbxContent>
+                      </wps:txbx>
+                      <wps:bodyPr rot="0" spcFirstLastPara="0" vertOverflow="overflow" horzOverflow="overflow" vert="horz" wrap="square" lIns="91440" tIns="45720" rIns="91440" bIns="45720" numCol="1" spcCol="0" rtlCol="0" fromWordArt="0" anchor="ctr" anchorCtr="0" forceAA="0" compatLnSpc="1">
+                        <a:prstTxWarp prst="textNoShape">
+                          <a:avLst/>
+                        </a:prstTxWarp>
+                        <a:noAutofit/>
+                      </wps:bodyPr>
                     </wps:wsp>
                   </a:graphicData>
                 </a:graphic>
+                <wp14:sizeRelH relativeFrom="margin">
+                  <wp14:pctWidth>0</wp14:pctWidth>
+                </wp14:sizeRelH>
+                <wp14:sizeRelV relativeFrom="margin">
+                  <wp14:pctHeight>0</wp14:pctHeight>
+                </wp14:sizeRelV>
               </wp:anchor>
             </w:drawing>
           </mc:Choice>
           <mc:Fallback>
             <w:pict>
-              <v:line w14:anchorId="2D567547" id="Straight Connector 10" o:spid="_x0000_s1026" style="position:absolute;z-index:251668480;visibility:visible;mso-wrap-style:square;mso-wrap-distance-left:9pt;mso-wrap-distance-top:0;mso-wrap-distance-right:9pt;mso-wrap-distance-bottom:0;mso-position-horizontal:absolute;mso-position-horizontal-relative:text;mso-position-vertical:absolute;mso-position-vertical-relative:text" from="87.7pt,14pt" to="145.55pt,14pt" o:gfxdata="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" strokecolor="black [3200]" strokeweight=".5pt">
+              <v:shapetype w14:anchorId="2F6A3E67" id="_x0000_t111" coordsize="21600,21600" o:spt="111" path="m4321,l21600,,17204,21600,,21600xe">
                 <v:stroke joinstyle="miter"/>
-              </v:line>
+                <v:path gradientshapeok="t" o:connecttype="custom" o:connectlocs="12961,0;10800,0;2161,10800;8602,21600;10800,21600;19402,10800" textboxrect="4321,0,17204,21600"/>
+              </v:shapetype>
+              <v:shape id="Flowchart: Data 15" o:spid="_x0000_s1032" type="#_x0000_t111" style="position:absolute;margin-left:154.8pt;margin-top:2.25pt;width:95.4pt;height:63.9pt;z-index:251674624;visibility:visible;mso-wrap-style:square;mso-width-percent:0;mso-height-percent:0;mso-wrap-distance-left:9pt;mso-wrap-distance-top:0;mso-wrap-distance-right:9pt;mso-wrap-distance-bottom:0;mso-position-horizontal:absolute;mso-position-horizontal-relative:text;mso-position-vertical:absolute;mso-position-vertical-relative:text;mso-width-percent:0;mso-height-percent:0;mso-width-relative:margin;mso-height-relative:margin;v-text-anchor:middle" o:gfxdata="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" fillcolor="white [3212]" strokecolor="#1f4d78 [1604]" strokeweight="1pt">
+                <v:textbox>
+                  <w:txbxContent>
+                    <w:p>
+                      <w:pPr>
+                        <w:jc w:val="center"/>
+                        <w:rPr>
+                          <w:color w:val="000000" w:themeColor="text1"/>
+                          <w:sz w:val="24"/>
+                        </w:rPr>
+                      </w:pPr>
+                      <w:r>
+                        <w:rPr>
+                          <w:color w:val="000000" w:themeColor="text1"/>
+                          <w:sz w:val="24"/>
+                        </w:rPr>
+                        <w:t>Hard</w:t>
+                      </w:r>
+                      <w:r>
+                        <w:rPr>
+                          <w:color w:val="000000" w:themeColor="text1"/>
+                          <w:sz w:val="24"/>
+                        </w:rPr>
+                        <w:t xml:space="preserve"> Code Text</w:t>
+                      </w:r>
+                    </w:p>
+                  </w:txbxContent>
+                </v:textbox>
+              </v:shape>
             </w:pict>
           </mc:Fallback>
         </mc:AlternateContent>
       </w:r>
+    </w:p>
+    <w:p>
+      <w:pPr>
+        <w:tabs>
+          <w:tab w:val="left" w:pos="7272"/>
+        </w:tabs>
+      </w:pPr>
       <w:r>
         <w:rPr>
           <w:noProof/>
@@ -1590,164 +1826,13 @@
         <mc:AlternateContent>
           <mc:Choice Requires="wps">
             <w:drawing>
-              <wp:anchor distT="0" distB="0" distL="114300" distR="114300" simplePos="0" relativeHeight="251672576" behindDoc="0" locked="0" layoutInCell="1" allowOverlap="1" wp14:anchorId="46642214" wp14:editId="0A7C38F4">
+              <wp:anchor distT="0" distB="0" distL="114300" distR="114300" simplePos="0" relativeHeight="251678720" behindDoc="0" locked="0" layoutInCell="1" allowOverlap="1" wp14:anchorId="68AB3686" wp14:editId="0B57A40D">
                 <wp:simplePos x="0" y="0"/>
-                <wp:positionH relativeFrom="margin">
-                  <wp:posOffset>4030980</wp:posOffset>
+                <wp:positionH relativeFrom="column">
+                  <wp:posOffset>3495675</wp:posOffset>
                 </wp:positionH>
                 <wp:positionV relativeFrom="paragraph">
-                  <wp:posOffset>223520</wp:posOffset>
-                </wp:positionV>
-                <wp:extent cx="0" cy="891540"/>
-                <wp:effectExtent l="76200" t="0" r="57150" b="60960"/>
-                <wp:wrapNone/>
-                <wp:docPr id="14" name="Straight Arrow Connector 14"/>
-                <wp:cNvGraphicFramePr/>
-                <a:graphic xmlns:a="http://schemas.openxmlformats.org/drawingml/2006/main">
-                  <a:graphicData uri="http://schemas.microsoft.com/office/word/2010/wordprocessingShape">
-                    <wps:wsp>
-                      <wps:cNvCnPr/>
-                      <wps:spPr>
-                        <a:xfrm>
-                          <a:off x="0" y="0"/>
-                          <a:ext cx="0" cy="891540"/>
-                        </a:xfrm>
-                        <a:prstGeom prst="straightConnector1">
-                          <a:avLst/>
-                        </a:prstGeom>
-                        <a:ln>
-                          <a:tailEnd type="triangle"/>
-                        </a:ln>
-                      </wps:spPr>
-                      <wps:style>
-                        <a:lnRef idx="1">
-                          <a:schemeClr val="dk1"/>
-                        </a:lnRef>
-                        <a:fillRef idx="0">
-                          <a:schemeClr val="dk1"/>
-                        </a:fillRef>
-                        <a:effectRef idx="0">
-                          <a:schemeClr val="dk1"/>
-                        </a:effectRef>
-                        <a:fontRef idx="minor">
-                          <a:schemeClr val="tx1"/>
-                        </a:fontRef>
-                      </wps:style>
-                      <wps:bodyPr/>
-                    </wps:wsp>
-                  </a:graphicData>
-                </a:graphic>
-              </wp:anchor>
-            </w:drawing>
-          </mc:Choice>
-          <mc:Fallback>
-            <w:pict>
-              <v:shape w14:anchorId="705C810F" id="Straight Arrow Connector 14" o:spid="_x0000_s1026" type="#_x0000_t32" style="position:absolute;margin-left:317.4pt;margin-top:17.6pt;width:0;height:70.2pt;z-index:251672576;visibility:visible;mso-wrap-style:square;mso-wrap-distance-left:9pt;mso-wrap-distance-top:0;mso-wrap-distance-right:9pt;mso-wrap-distance-bottom:0;mso-position-horizontal:absolute;mso-position-horizontal-relative:margin;mso-position-vertical:absolute;mso-position-vertical-relative:text" o:gfxdata="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" strokecolor="black [3200]" strokeweight=".5pt">
-                <v:stroke endarrow="block" joinstyle="miter"/>
-                <w10:wrap anchorx="margin"/>
-              </v:shape>
-            </w:pict>
-          </mc:Fallback>
-        </mc:AlternateContent>
-      </w:r>
-      <w:r>
-        <w:rPr>
-          <w:noProof/>
-        </w:rPr>
-        <mc:AlternateContent>
-          <mc:Choice Requires="wps">
-            <w:drawing>
-              <wp:anchor distT="0" distB="0" distL="114300" distR="114300" simplePos="0" relativeHeight="251666432" behindDoc="0" locked="0" layoutInCell="1" allowOverlap="1" wp14:anchorId="5AA19A64" wp14:editId="04ACDF8C">
-                <wp:simplePos x="0" y="0"/>
-                <wp:positionH relativeFrom="column">
-                  <wp:posOffset>3311525</wp:posOffset>
-                </wp:positionH>
-                <wp:positionV relativeFrom="paragraph">
-                  <wp:posOffset>231140</wp:posOffset>
-                </wp:positionV>
-                <wp:extent cx="734695" cy="0"/>
-                <wp:effectExtent l="0" t="0" r="27305" b="19050"/>
-                <wp:wrapNone/>
-                <wp:docPr id="9" name="Straight Connector 9"/>
-                <wp:cNvGraphicFramePr/>
-                <a:graphic xmlns:a="http://schemas.openxmlformats.org/drawingml/2006/main">
-                  <a:graphicData uri="http://schemas.microsoft.com/office/word/2010/wordprocessingShape">
-                    <wps:wsp>
-                      <wps:cNvCnPr/>
-                      <wps:spPr>
-                        <a:xfrm>
-                          <a:off x="0" y="0"/>
-                          <a:ext cx="734695" cy="0"/>
-                        </a:xfrm>
-                        <a:prstGeom prst="line">
-                          <a:avLst/>
-                        </a:prstGeom>
-                      </wps:spPr>
-                      <wps:style>
-                        <a:lnRef idx="1">
-                          <a:schemeClr val="dk1"/>
-                        </a:lnRef>
-                        <a:fillRef idx="0">
-                          <a:schemeClr val="dk1"/>
-                        </a:fillRef>
-                        <a:effectRef idx="0">
-                          <a:schemeClr val="dk1"/>
-                        </a:effectRef>
-                        <a:fontRef idx="minor">
-                          <a:schemeClr val="tx1"/>
-                        </a:fontRef>
-                      </wps:style>
-                      <wps:bodyPr/>
-                    </wps:wsp>
-                  </a:graphicData>
-                </a:graphic>
-              </wp:anchor>
-            </w:drawing>
-          </mc:Choice>
-          <mc:Fallback>
-            <w:pict>
-              <v:line w14:anchorId="4A67170B" id="Straight Connector 9" o:spid="_x0000_s1026" style="position:absolute;z-index:251666432;visibility:visible;mso-wrap-style:square;mso-wrap-distance-left:9pt;mso-wrap-distance-top:0;mso-wrap-distance-right:9pt;mso-wrap-distance-bottom:0;mso-position-horizontal:absolute;mso-position-horizontal-relative:text;mso-position-vertical:absolute;mso-position-vertical-relative:text" from="260.75pt,18.2pt" to="318.6pt,18.2pt" o:gfxdata="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" strokecolor="black [3200]" strokeweight=".5pt">
-                <v:stroke joinstyle="miter"/>
-              </v:line>
-            </w:pict>
-          </mc:Fallback>
-        </mc:AlternateContent>
-      </w:r>
-    </w:p>
-    <w:p>
-      <w:pPr>
-        <w:tabs>
-          <w:tab w:val="left" w:pos="7272"/>
-        </w:tabs>
-      </w:pPr>
-    </w:p>
-    <w:p>
-      <w:pPr>
-        <w:tabs>
-          <w:tab w:val="left" w:pos="7272"/>
-        </w:tabs>
-      </w:pPr>
-    </w:p>
-    <w:p>
-      <w:pPr>
-        <w:tabs>
-          <w:tab w:val="left" w:pos="7272"/>
-        </w:tabs>
-      </w:pPr>
-      <w:r>
-        <w:rPr>
-          <w:noProof/>
-        </w:rPr>
-        <mc:AlternateContent>
-          <mc:Choice Requires="wps">
-            <w:drawing>
-              <wp:anchor distT="0" distB="0" distL="114300" distR="114300" simplePos="0" relativeHeight="251678720" behindDoc="0" locked="0" layoutInCell="1" allowOverlap="1" wp14:anchorId="4E765328" wp14:editId="2C60F5B5">
-                <wp:simplePos x="0" y="0"/>
-                <wp:positionH relativeFrom="column">
-                  <wp:posOffset>3421380</wp:posOffset>
-                </wp:positionH>
-                <wp:positionV relativeFrom="paragraph">
-                  <wp:posOffset>317500</wp:posOffset>
+                  <wp:posOffset>5080</wp:posOffset>
                 </wp:positionV>
                 <wp:extent cx="1211580" cy="812003"/>
                 <wp:effectExtent l="19050" t="0" r="45720" b="26670"/>
@@ -1826,11 +1911,7 @@
           </mc:Choice>
           <mc:Fallback>
             <w:pict>
-              <v:shapetype w14:anchorId="4E765328" id="_x0000_t111" coordsize="21600,21600" o:spt="111" path="m4321,l21600,,17204,21600,,21600xe">
-                <v:stroke joinstyle="miter"/>
-                <v:path gradientshapeok="t" o:connecttype="custom" o:connectlocs="12961,0;10800,0;2161,10800;8602,21600;10800,21600;19402,10800" textboxrect="4321,0,17204,21600"/>
-              </v:shapetype>
-              <v:shape id="Flowchart: Data 17" o:spid="_x0000_s1032" type="#_x0000_t111" style="position:absolute;margin-left:269.4pt;margin-top:25pt;width:95.4pt;height:63.95pt;z-index:251678720;visibility:visible;mso-wrap-style:square;mso-width-percent:0;mso-height-percent:0;mso-wrap-distance-left:9pt;mso-wrap-distance-top:0;mso-wrap-distance-right:9pt;mso-wrap-distance-bottom:0;mso-position-horizontal:absolute;mso-position-horizontal-relative:text;mso-position-vertical:absolute;mso-position-vertical-relative:text;mso-width-percent:0;mso-height-percent:0;mso-width-relative:margin;mso-height-relative:margin;v-text-anchor:middle" o:gfxdata="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" fillcolor="white [3212]" strokecolor="#1f4d78 [1604]" strokeweight="1pt">
+              <v:shape w14:anchorId="68AB3686" id="Flowchart: Data 17" o:spid="_x0000_s1033" type="#_x0000_t111" style="position:absolute;margin-left:275.25pt;margin-top:.4pt;width:95.4pt;height:63.95pt;z-index:251678720;visibility:visible;mso-wrap-style:square;mso-width-percent:0;mso-height-percent:0;mso-wrap-distance-left:9pt;mso-wrap-distance-top:0;mso-wrap-distance-right:9pt;mso-wrap-distance-bottom:0;mso-position-horizontal:absolute;mso-position-horizontal-relative:text;mso-position-vertical:absolute;mso-position-vertical-relative:text;mso-width-percent:0;mso-height-percent:0;mso-width-relative:margin;mso-height-relative:margin;v-text-anchor:middle" o:gfxdata="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" fillcolor="white [3212]" strokecolor="#1f4d78 [1604]" strokeweight="1pt">
                 <v:textbox>
                   <w:txbxContent>
                     <w:p>
@@ -1856,6 +1937,86 @@
           </mc:Fallback>
         </mc:AlternateContent>
       </w:r>
+    </w:p>
+    <w:p>
+      <w:pPr>
+        <w:tabs>
+          <w:tab w:val="left" w:pos="7272"/>
+        </w:tabs>
+      </w:pPr>
+      <w:r>
+        <w:rPr>
+          <w:noProof/>
+        </w:rPr>
+        <w:lastRenderedPageBreak/>
+        <mc:AlternateContent>
+          <mc:Choice Requires="wps">
+            <w:drawing>
+              <wp:anchor distT="0" distB="0" distL="114300" distR="114300" simplePos="0" relativeHeight="251737088" behindDoc="0" locked="0" layoutInCell="1" allowOverlap="1" wp14:anchorId="50D91E83" wp14:editId="347461CE">
+                <wp:simplePos x="0" y="0"/>
+                <wp:positionH relativeFrom="column">
+                  <wp:posOffset>3131820</wp:posOffset>
+                </wp:positionH>
+                <wp:positionV relativeFrom="paragraph">
+                  <wp:posOffset>6712585</wp:posOffset>
+                </wp:positionV>
+                <wp:extent cx="815340" cy="7620"/>
+                <wp:effectExtent l="19050" t="57150" r="0" b="87630"/>
+                <wp:wrapNone/>
+                <wp:docPr id="53" name="Straight Arrow Connector 53"/>
+                <wp:cNvGraphicFramePr/>
+                <a:graphic xmlns:a="http://schemas.openxmlformats.org/drawingml/2006/main">
+                  <a:graphicData uri="http://schemas.microsoft.com/office/word/2010/wordprocessingShape">
+                    <wps:wsp>
+                      <wps:cNvCnPr/>
+                      <wps:spPr>
+                        <a:xfrm flipH="1">
+                          <a:off x="0" y="0"/>
+                          <a:ext cx="815340" cy="7620"/>
+                        </a:xfrm>
+                        <a:prstGeom prst="straightConnector1">
+                          <a:avLst/>
+                        </a:prstGeom>
+                        <a:ln>
+                          <a:tailEnd type="triangle"/>
+                        </a:ln>
+                      </wps:spPr>
+                      <wps:style>
+                        <a:lnRef idx="1">
+                          <a:schemeClr val="dk1"/>
+                        </a:lnRef>
+                        <a:fillRef idx="0">
+                          <a:schemeClr val="dk1"/>
+                        </a:fillRef>
+                        <a:effectRef idx="0">
+                          <a:schemeClr val="dk1"/>
+                        </a:effectRef>
+                        <a:fontRef idx="minor">
+                          <a:schemeClr val="tx1"/>
+                        </a:fontRef>
+                      </wps:style>
+                      <wps:bodyPr/>
+                    </wps:wsp>
+                  </a:graphicData>
+                </a:graphic>
+                <wp14:sizeRelH relativeFrom="margin">
+                  <wp14:pctWidth>0</wp14:pctWidth>
+                </wp14:sizeRelH>
+                <wp14:sizeRelV relativeFrom="margin">
+                  <wp14:pctHeight>0</wp14:pctHeight>
+                </wp14:sizeRelV>
+              </wp:anchor>
+            </w:drawing>
+          </mc:Choice>
+          <mc:Fallback>
+            <w:pict>
+              <v:shape w14:anchorId="37E334D2" id="Straight Arrow Connector 53" o:spid="_x0000_s1026" type="#_x0000_t32" style="position:absolute;margin-left:246.6pt;margin-top:528.55pt;width:64.2pt;height:.6pt;flip:x;z-index:251737088;visibility:visible;mso-wrap-style:square;mso-width-percent:0;mso-height-percent:0;mso-wrap-distance-left:9pt;mso-wrap-distance-top:0;mso-wrap-distance-right:9pt;mso-wrap-distance-bottom:0;mso-position-horizontal:absolute;mso-position-horizontal-relative:text;mso-position-vertical:absolute;mso-position-vertical-relative:text;mso-width-percent:0;mso-height-percent:0;mso-width-relative:margin;mso-height-relative:margin" o:gfxdata="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" strokecolor="black [3200]" strokeweight=".5pt">
+                <v:stroke endarrow="block" joinstyle="miter"/>
+              </v:shape>
+            </w:pict>
+          </mc:Fallback>
+        </mc:AlternateContent>
+      </w:r>
       <w:r>
         <w:rPr>
           <w:noProof/>
@@ -1863,18 +2024,84 @@
         <mc:AlternateContent>
           <mc:Choice Requires="wps">
             <w:drawing>
-              <wp:anchor distT="0" distB="0" distL="114300" distR="114300" simplePos="0" relativeHeight="251680768" behindDoc="0" locked="0" layoutInCell="1" allowOverlap="1" wp14:anchorId="2A1D63E4" wp14:editId="448DEDF5">
+              <wp:anchor distT="0" distB="0" distL="114300" distR="114300" simplePos="0" relativeHeight="251736064" behindDoc="0" locked="0" layoutInCell="1" allowOverlap="1" wp14:anchorId="65E0089B" wp14:editId="5EB71420">
                 <wp:simplePos x="0" y="0"/>
                 <wp:positionH relativeFrom="column">
-                  <wp:posOffset>2026920</wp:posOffset>
+                  <wp:posOffset>3954780</wp:posOffset>
                 </wp:positionH>
                 <wp:positionV relativeFrom="paragraph">
-                  <wp:posOffset>695325</wp:posOffset>
+                  <wp:posOffset>4925695</wp:posOffset>
                 </wp:positionV>
-                <wp:extent cx="1211580" cy="812003"/>
-                <wp:effectExtent l="19050" t="0" r="45720" b="26670"/>
+                <wp:extent cx="0" cy="1729740"/>
+                <wp:effectExtent l="0" t="0" r="19050" b="22860"/>
                 <wp:wrapNone/>
-                <wp:docPr id="18" name="Flowchart: Data 18"/>
+                <wp:docPr id="52" name="Straight Connector 52"/>
+                <wp:cNvGraphicFramePr/>
+                <a:graphic xmlns:a="http://schemas.openxmlformats.org/drawingml/2006/main">
+                  <a:graphicData uri="http://schemas.microsoft.com/office/word/2010/wordprocessingShape">
+                    <wps:wsp>
+                      <wps:cNvCnPr/>
+                      <wps:spPr>
+                        <a:xfrm>
+                          <a:off x="0" y="0"/>
+                          <a:ext cx="0" cy="1729740"/>
+                        </a:xfrm>
+                        <a:prstGeom prst="line">
+                          <a:avLst/>
+                        </a:prstGeom>
+                      </wps:spPr>
+                      <wps:style>
+                        <a:lnRef idx="1">
+                          <a:schemeClr val="dk1"/>
+                        </a:lnRef>
+                        <a:fillRef idx="0">
+                          <a:schemeClr val="dk1"/>
+                        </a:fillRef>
+                        <a:effectRef idx="0">
+                          <a:schemeClr val="dk1"/>
+                        </a:effectRef>
+                        <a:fontRef idx="minor">
+                          <a:schemeClr val="tx1"/>
+                        </a:fontRef>
+                      </wps:style>
+                      <wps:bodyPr/>
+                    </wps:wsp>
+                  </a:graphicData>
+                </a:graphic>
+                <wp14:sizeRelV relativeFrom="margin">
+                  <wp14:pctHeight>0</wp14:pctHeight>
+                </wp14:sizeRelV>
+              </wp:anchor>
+            </w:drawing>
+          </mc:Choice>
+          <mc:Fallback>
+            <w:pict>
+              <v:line w14:anchorId="56E43CBD" id="Straight Connector 52" o:spid="_x0000_s1026" style="position:absolute;z-index:251736064;visibility:visible;mso-wrap-style:square;mso-height-percent:0;mso-wrap-distance-left:9pt;mso-wrap-distance-top:0;mso-wrap-distance-right:9pt;mso-wrap-distance-bottom:0;mso-position-horizontal:absolute;mso-position-horizontal-relative:text;mso-position-vertical:absolute;mso-position-vertical-relative:text;mso-height-percent:0;mso-height-relative:margin" from="311.4pt,387.85pt" to="311.4pt,524.05pt" o:gfxdata="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" strokecolor="black [3200]" strokeweight=".5pt">
+                <v:stroke joinstyle="miter"/>
+              </v:line>
+            </w:pict>
+          </mc:Fallback>
+        </mc:AlternateContent>
+      </w:r>
+      <w:r>
+        <w:rPr>
+          <w:noProof/>
+        </w:rPr>
+        <mc:AlternateContent>
+          <mc:Choice Requires="wps">
+            <w:drawing>
+              <wp:anchor distT="0" distB="0" distL="114300" distR="114300" simplePos="0" relativeHeight="251735040" behindDoc="0" locked="0" layoutInCell="1" allowOverlap="1" wp14:anchorId="5A3359C5" wp14:editId="7F07B60D">
+                <wp:simplePos x="0" y="0"/>
+                <wp:positionH relativeFrom="column">
+                  <wp:posOffset>1912620</wp:posOffset>
+                </wp:positionH>
+                <wp:positionV relativeFrom="paragraph">
+                  <wp:posOffset>6422390</wp:posOffset>
+                </wp:positionV>
+                <wp:extent cx="1211580" cy="571500"/>
+                <wp:effectExtent l="0" t="0" r="26670" b="19050"/>
+                <wp:wrapNone/>
+                <wp:docPr id="51" name="Rounded Rectangle 51"/>
                 <wp:cNvGraphicFramePr/>
                 <a:graphic xmlns:a="http://schemas.openxmlformats.org/drawingml/2006/main">
                   <a:graphicData uri="http://schemas.microsoft.com/office/word/2010/wordprocessingShape">
@@ -1883,7 +2110,193 @@
                       <wps:spPr>
                         <a:xfrm>
                           <a:off x="0" y="0"/>
-                          <a:ext cx="1211580" cy="812003"/>
+                          <a:ext cx="1211580" cy="571500"/>
+                        </a:xfrm>
+                        <a:prstGeom prst="roundRect">
+                          <a:avLst/>
+                        </a:prstGeom>
+                        <a:solidFill>
+                          <a:schemeClr val="bg1"/>
+                        </a:solidFill>
+                      </wps:spPr>
+                      <wps:style>
+                        <a:lnRef idx="2">
+                          <a:schemeClr val="accent1">
+                            <a:shade val="50000"/>
+                          </a:schemeClr>
+                        </a:lnRef>
+                        <a:fillRef idx="1">
+                          <a:schemeClr val="accent1"/>
+                        </a:fillRef>
+                        <a:effectRef idx="0">
+                          <a:schemeClr val="accent1"/>
+                        </a:effectRef>
+                        <a:fontRef idx="minor">
+                          <a:schemeClr val="lt1"/>
+                        </a:fontRef>
+                      </wps:style>
+                      <wps:txbx>
+                        <w:txbxContent>
+                          <w:p>
+                            <w:pPr>
+                              <w:jc w:val="center"/>
+                              <w:rPr>
+                                <w:color w:val="000000" w:themeColor="text1"/>
+                                <w:sz w:val="52"/>
+                              </w:rPr>
+                            </w:pPr>
+                            <w:r>
+                              <w:rPr>
+                                <w:color w:val="000000" w:themeColor="text1"/>
+                                <w:sz w:val="52"/>
+                              </w:rPr>
+                              <w:t>END</w:t>
+                            </w:r>
+                          </w:p>
+                        </w:txbxContent>
+                      </wps:txbx>
+                      <wps:bodyPr rot="0" spcFirstLastPara="0" vertOverflow="overflow" horzOverflow="overflow" vert="horz" wrap="square" lIns="91440" tIns="45720" rIns="91440" bIns="45720" numCol="1" spcCol="0" rtlCol="0" fromWordArt="0" anchor="ctr" anchorCtr="0" forceAA="0" compatLnSpc="1">
+                        <a:prstTxWarp prst="textNoShape">
+                          <a:avLst/>
+                        </a:prstTxWarp>
+                        <a:noAutofit/>
+                      </wps:bodyPr>
+                    </wps:wsp>
+                  </a:graphicData>
+                </a:graphic>
+                <wp14:sizeRelH relativeFrom="margin">
+                  <wp14:pctWidth>0</wp14:pctWidth>
+                </wp14:sizeRelH>
+                <wp14:sizeRelV relativeFrom="margin">
+                  <wp14:pctHeight>0</wp14:pctHeight>
+                </wp14:sizeRelV>
+              </wp:anchor>
+            </w:drawing>
+          </mc:Choice>
+          <mc:Fallback>
+            <w:pict>
+              <v:roundrect w14:anchorId="5A3359C5" id="Rounded Rectangle 51" o:spid="_x0000_s1034" style="position:absolute;margin-left:150.6pt;margin-top:505.7pt;width:95.4pt;height:45pt;z-index:251735040;visibility:visible;mso-wrap-style:square;mso-width-percent:0;mso-height-percent:0;mso-wrap-distance-left:9pt;mso-wrap-distance-top:0;mso-wrap-distance-right:9pt;mso-wrap-distance-bottom:0;mso-position-horizontal:absolute;mso-position-horizontal-relative:text;mso-position-vertical:absolute;mso-position-vertical-relative:text;mso-width-percent:0;mso-height-percent:0;mso-width-relative:margin;mso-height-relative:margin;v-text-anchor:middle" arcsize="10923f" o:gfxdata="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" fillcolor="white [3212]" strokecolor="#1f4d78 [1604]" strokeweight="1pt">
+                <v:stroke joinstyle="miter"/>
+                <v:textbox>
+                  <w:txbxContent>
+                    <w:p>
+                      <w:pPr>
+                        <w:jc w:val="center"/>
+                        <w:rPr>
+                          <w:color w:val="000000" w:themeColor="text1"/>
+                          <w:sz w:val="52"/>
+                        </w:rPr>
+                      </w:pPr>
+                      <w:r>
+                        <w:rPr>
+                          <w:color w:val="000000" w:themeColor="text1"/>
+                          <w:sz w:val="52"/>
+                        </w:rPr>
+                        <w:t>END</w:t>
+                      </w:r>
+                    </w:p>
+                  </w:txbxContent>
+                </v:textbox>
+              </v:roundrect>
+            </w:pict>
+          </mc:Fallback>
+        </mc:AlternateContent>
+      </w:r>
+      <w:r>
+        <w:rPr>
+          <w:noProof/>
+        </w:rPr>
+        <mc:AlternateContent>
+          <mc:Choice Requires="wps">
+            <w:drawing>
+              <wp:anchor distT="0" distB="0" distL="114300" distR="114300" simplePos="0" relativeHeight="251734016" behindDoc="0" locked="0" layoutInCell="1" allowOverlap="1" wp14:anchorId="24C8C2FD" wp14:editId="44ED2F10">
+                <wp:simplePos x="0" y="0"/>
+                <wp:positionH relativeFrom="margin">
+                  <wp:posOffset>2499360</wp:posOffset>
+                </wp:positionH>
+                <wp:positionV relativeFrom="paragraph">
+                  <wp:posOffset>5520055</wp:posOffset>
+                </wp:positionV>
+                <wp:extent cx="0" cy="891540"/>
+                <wp:effectExtent l="76200" t="0" r="57150" b="60960"/>
+                <wp:wrapNone/>
+                <wp:docPr id="50" name="Straight Arrow Connector 50"/>
+                <wp:cNvGraphicFramePr/>
+                <a:graphic xmlns:a="http://schemas.openxmlformats.org/drawingml/2006/main">
+                  <a:graphicData uri="http://schemas.microsoft.com/office/word/2010/wordprocessingShape">
+                    <wps:wsp>
+                      <wps:cNvCnPr/>
+                      <wps:spPr>
+                        <a:xfrm>
+                          <a:off x="0" y="0"/>
+                          <a:ext cx="0" cy="891540"/>
+                        </a:xfrm>
+                        <a:prstGeom prst="straightConnector1">
+                          <a:avLst/>
+                        </a:prstGeom>
+                        <a:ln>
+                          <a:tailEnd type="triangle"/>
+                        </a:ln>
+                      </wps:spPr>
+                      <wps:style>
+                        <a:lnRef idx="1">
+                          <a:schemeClr val="dk1"/>
+                        </a:lnRef>
+                        <a:fillRef idx="0">
+                          <a:schemeClr val="dk1"/>
+                        </a:fillRef>
+                        <a:effectRef idx="0">
+                          <a:schemeClr val="dk1"/>
+                        </a:effectRef>
+                        <a:fontRef idx="minor">
+                          <a:schemeClr val="tx1"/>
+                        </a:fontRef>
+                      </wps:style>
+                      <wps:bodyPr/>
+                    </wps:wsp>
+                  </a:graphicData>
+                </a:graphic>
+              </wp:anchor>
+            </w:drawing>
+          </mc:Choice>
+          <mc:Fallback>
+            <w:pict>
+              <v:shape w14:anchorId="73753AEB" id="Straight Arrow Connector 50" o:spid="_x0000_s1026" type="#_x0000_t32" style="position:absolute;margin-left:196.8pt;margin-top:434.65pt;width:0;height:70.2pt;z-index:251734016;visibility:visible;mso-wrap-style:square;mso-wrap-distance-left:9pt;mso-wrap-distance-top:0;mso-wrap-distance-right:9pt;mso-wrap-distance-bottom:0;mso-position-horizontal:absolute;mso-position-horizontal-relative:margin;mso-position-vertical:absolute;mso-position-vertical-relative:text" o:gfxdata="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" strokecolor="black [3200]" strokeweight=".5pt">
+                <v:stroke endarrow="block" joinstyle="miter"/>
+                <w10:wrap anchorx="margin"/>
+              </v:shape>
+            </w:pict>
+          </mc:Fallback>
+        </mc:AlternateContent>
+      </w:r>
+      <w:r>
+        <w:rPr>
+          <w:noProof/>
+        </w:rPr>
+        <mc:AlternateContent>
+          <mc:Choice Requires="wps">
+            <w:drawing>
+              <wp:anchor distT="0" distB="0" distL="114300" distR="114300" simplePos="0" relativeHeight="251730944" behindDoc="0" locked="0" layoutInCell="1" allowOverlap="1" wp14:anchorId="28728E0D" wp14:editId="4DC05C0B">
+                <wp:simplePos x="0" y="0"/>
+                <wp:positionH relativeFrom="column">
+                  <wp:posOffset>1905000</wp:posOffset>
+                </wp:positionH>
+                <wp:positionV relativeFrom="paragraph">
+                  <wp:posOffset>5169535</wp:posOffset>
+                </wp:positionV>
+                <wp:extent cx="1211580" cy="327660"/>
+                <wp:effectExtent l="19050" t="0" r="45720" b="15240"/>
+                <wp:wrapNone/>
+                <wp:docPr id="47" name="Flowchart: Data 47"/>
+                <wp:cNvGraphicFramePr/>
+                <a:graphic xmlns:a="http://schemas.openxmlformats.org/drawingml/2006/main">
+                  <a:graphicData uri="http://schemas.microsoft.com/office/word/2010/wordprocessingShape">
+                    <wps:wsp>
+                      <wps:cNvSpPr/>
+                      <wps:spPr>
+                        <a:xfrm>
+                          <a:off x="0" y="0"/>
+                          <a:ext cx="1211580" cy="327660"/>
                         </a:xfrm>
                         <a:prstGeom prst="flowChartInputOutput">
                           <a:avLst/>
@@ -1923,9 +2336,10 @@
                                 <w:color w:val="000000" w:themeColor="text1"/>
                                 <w:sz w:val="24"/>
                               </w:rPr>
-                              <w:t>Hard Code Text</w:t>
+                              <w:t>Good!</w:t>
                             </w:r>
                           </w:p>
+                          <w:p/>
                         </w:txbxContent>
                       </wps:txbx>
                       <wps:bodyPr rot="0" spcFirstLastPara="0" vertOverflow="overflow" horzOverflow="overflow" vert="horz" wrap="square" lIns="91440" tIns="45720" rIns="91440" bIns="45720" numCol="1" spcCol="0" rtlCol="0" fromWordArt="0" anchor="ctr" anchorCtr="0" forceAA="0" compatLnSpc="1">
@@ -1948,7 +2362,7 @@
           </mc:Choice>
           <mc:Fallback>
             <w:pict>
-              <v:shape w14:anchorId="2A1D63E4" id="Flowchart: Data 18" o:spid="_x0000_s1033" type="#_x0000_t111" style="position:absolute;margin-left:159.6pt;margin-top:54.75pt;width:95.4pt;height:63.95pt;z-index:251680768;visibility:visible;mso-wrap-style:square;mso-width-percent:0;mso-height-percent:0;mso-wrap-distance-left:9pt;mso-wrap-distance-top:0;mso-wrap-distance-right:9pt;mso-wrap-distance-bottom:0;mso-position-horizontal:absolute;mso-position-horizontal-relative:text;mso-position-vertical:absolute;mso-position-vertical-relative:text;mso-width-percent:0;mso-height-percent:0;mso-width-relative:margin;mso-height-relative:margin;v-text-anchor:middle" o:gfxdata="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" fillcolor="white [3212]" strokecolor="#1f4d78 [1604]" strokeweight="1pt">
+              <v:shape w14:anchorId="28728E0D" id="Flowchart: Data 47" o:spid="_x0000_s1035" type="#_x0000_t111" style="position:absolute;margin-left:150pt;margin-top:407.05pt;width:95.4pt;height:25.8pt;z-index:251730944;visibility:visible;mso-wrap-style:square;mso-width-percent:0;mso-height-percent:0;mso-wrap-distance-left:9pt;mso-wrap-distance-top:0;mso-wrap-distance-right:9pt;mso-wrap-distance-bottom:0;mso-position-horizontal:absolute;mso-position-horizontal-relative:text;mso-position-vertical:absolute;mso-position-vertical-relative:text;mso-width-percent:0;mso-height-percent:0;mso-width-relative:margin;mso-height-relative:margin;v-text-anchor:middle" o:gfxdata="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" fillcolor="white [3212]" strokecolor="#1f4d78 [1604]" strokeweight="1pt">
                 <v:textbox>
                   <w:txbxContent>
                     <w:p>
@@ -1964,9 +2378,10 @@
                           <w:color w:val="000000" w:themeColor="text1"/>
                           <w:sz w:val="24"/>
                         </w:rPr>
-                        <w:t>Hard Code Text</w:t>
+                        <w:t>Good!</w:t>
                       </w:r>
                     </w:p>
+                    <w:p/>
                   </w:txbxContent>
                 </v:textbox>
               </v:shape>
@@ -1981,18 +2396,18 @@
         <mc:AlternateContent>
           <mc:Choice Requires="wps">
             <w:drawing>
-              <wp:anchor distT="0" distB="0" distL="114300" distR="114300" simplePos="0" relativeHeight="251674624" behindDoc="0" locked="0" layoutInCell="1" allowOverlap="1" wp14:anchorId="13EE9876" wp14:editId="435BB325">
+              <wp:anchor distT="0" distB="0" distL="114300" distR="114300" simplePos="0" relativeHeight="251729920" behindDoc="0" locked="0" layoutInCell="1" allowOverlap="1" wp14:anchorId="6797EB3C" wp14:editId="4A284373">
                 <wp:simplePos x="0" y="0"/>
                 <wp:positionH relativeFrom="column">
-                  <wp:posOffset>487680</wp:posOffset>
+                  <wp:posOffset>3368040</wp:posOffset>
                 </wp:positionH>
                 <wp:positionV relativeFrom="paragraph">
-                  <wp:posOffset>238125</wp:posOffset>
+                  <wp:posOffset>4377055</wp:posOffset>
                 </wp:positionV>
-                <wp:extent cx="1211580" cy="811530"/>
-                <wp:effectExtent l="19050" t="0" r="45720" b="26670"/>
+                <wp:extent cx="1211580" cy="548640"/>
+                <wp:effectExtent l="19050" t="0" r="45720" b="22860"/>
                 <wp:wrapNone/>
-                <wp:docPr id="15" name="Flowchart: Data 15"/>
+                <wp:docPr id="46" name="Flowchart: Data 46"/>
                 <wp:cNvGraphicFramePr/>
                 <a:graphic xmlns:a="http://schemas.openxmlformats.org/drawingml/2006/main">
                   <a:graphicData uri="http://schemas.microsoft.com/office/word/2010/wordprocessingShape">
@@ -2001,7 +2416,7 @@
                       <wps:spPr>
                         <a:xfrm>
                           <a:off x="0" y="0"/>
-                          <a:ext cx="1211580" cy="811530"/>
+                          <a:ext cx="1211580" cy="548640"/>
                         </a:xfrm>
                         <a:prstGeom prst="flowChartInputOutput">
                           <a:avLst/>
@@ -2041,9 +2456,10 @@
                                 <w:color w:val="000000" w:themeColor="text1"/>
                                 <w:sz w:val="24"/>
                               </w:rPr>
-                              <w:t>Medium Code Text</w:t>
+                              <w:t>Try again!</w:t>
                             </w:r>
                           </w:p>
+                          <w:p/>
                         </w:txbxContent>
                       </wps:txbx>
                       <wps:bodyPr rot="0" spcFirstLastPara="0" vertOverflow="overflow" horzOverflow="overflow" vert="horz" wrap="square" lIns="91440" tIns="45720" rIns="91440" bIns="45720" numCol="1" spcCol="0" rtlCol="0" fromWordArt="0" anchor="ctr" anchorCtr="0" forceAA="0" compatLnSpc="1">
@@ -2066,7 +2482,7 @@
           </mc:Choice>
           <mc:Fallback>
             <w:pict>
-              <v:shape w14:anchorId="5C085CCE" id="Flowchart: Data 15" o:spid="_x0000_s1032" type="#_x0000_t111" style="position:absolute;margin-left:38.4pt;margin-top:18.75pt;width:95.4pt;height:63.9pt;z-index:251674624;visibility:visible;mso-wrap-style:square;mso-width-percent:0;mso-height-percent:0;mso-wrap-distance-left:9pt;mso-wrap-distance-top:0;mso-wrap-distance-right:9pt;mso-wrap-distance-bottom:0;mso-position-horizontal:absolute;mso-position-horizontal-relative:text;mso-position-vertical:absolute;mso-position-vertical-relative:text;mso-width-percent:0;mso-height-percent:0;mso-width-relative:margin;mso-height-relative:margin;v-text-anchor:middle" o:gfxdata="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" fillcolor="white [3212]" strokecolor="#1f4d78 [1604]" strokeweight="1pt">
+              <v:shape w14:anchorId="6797EB3C" id="Flowchart: Data 46" o:spid="_x0000_s1036" type="#_x0000_t111" style="position:absolute;margin-left:265.2pt;margin-top:344.65pt;width:95.4pt;height:43.2pt;z-index:251729920;visibility:visible;mso-wrap-style:square;mso-width-percent:0;mso-height-percent:0;mso-wrap-distance-left:9pt;mso-wrap-distance-top:0;mso-wrap-distance-right:9pt;mso-wrap-distance-bottom:0;mso-position-horizontal:absolute;mso-position-horizontal-relative:text;mso-position-vertical:absolute;mso-position-vertical-relative:text;mso-width-percent:0;mso-height-percent:0;mso-width-relative:margin;mso-height-relative:margin;v-text-anchor:middle" o:gfxdata="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" fillcolor="white [3212]" strokecolor="#1f4d78 [1604]" strokeweight="1pt">
                 <v:textbox>
                   <w:txbxContent>
                     <w:p>
@@ -2082,9 +2498,10 @@
                           <w:color w:val="000000" w:themeColor="text1"/>
                           <w:sz w:val="24"/>
                         </w:rPr>
-                        <w:t>Medium Code Text</w:t>
+                        <w:t>Try again!</w:t>
                       </w:r>
                     </w:p>
+                    <w:p/>
                   </w:txbxContent>
                 </v:textbox>
               </v:shape>
@@ -2099,27 +2516,27 @@
         <mc:AlternateContent>
           <mc:Choice Requires="wps">
             <w:drawing>
-              <wp:anchor distT="0" distB="0" distL="114300" distR="114300" simplePos="0" relativeHeight="251676672" behindDoc="0" locked="0" layoutInCell="1" allowOverlap="1" wp14:anchorId="2FF468D6" wp14:editId="4E669DC7">
+              <wp:anchor distT="0" distB="0" distL="114300" distR="114300" simplePos="0" relativeHeight="251728896" behindDoc="0" locked="0" layoutInCell="1" allowOverlap="1" wp14:anchorId="05B066C7" wp14:editId="5B638528">
                 <wp:simplePos x="0" y="0"/>
                 <wp:positionH relativeFrom="margin">
-                  <wp:posOffset>2606040</wp:posOffset>
+                  <wp:posOffset>2506980</wp:posOffset>
                 </wp:positionH>
                 <wp:positionV relativeFrom="paragraph">
-                  <wp:posOffset>135890</wp:posOffset>
+                  <wp:posOffset>4381500</wp:posOffset>
                 </wp:positionV>
-                <wp:extent cx="7620" cy="556260"/>
-                <wp:effectExtent l="76200" t="0" r="68580" b="53340"/>
+                <wp:extent cx="15240" cy="762000"/>
+                <wp:effectExtent l="76200" t="0" r="60960" b="57150"/>
                 <wp:wrapNone/>
-                <wp:docPr id="16" name="Straight Arrow Connector 16"/>
+                <wp:docPr id="44" name="Straight Arrow Connector 44"/>
                 <wp:cNvGraphicFramePr/>
                 <a:graphic xmlns:a="http://schemas.openxmlformats.org/drawingml/2006/main">
                   <a:graphicData uri="http://schemas.microsoft.com/office/word/2010/wordprocessingShape">
                     <wps:wsp>
                       <wps:cNvCnPr/>
                       <wps:spPr>
-                        <a:xfrm>
+                        <a:xfrm flipH="1">
                           <a:off x="0" y="0"/>
-                          <a:ext cx="7620" cy="556260"/>
+                          <a:ext cx="15240" cy="762000"/>
                         </a:xfrm>
                         <a:prstGeom prst="straightConnector1">
                           <a:avLst/>
@@ -2157,7 +2574,7 @@
           </mc:Choice>
           <mc:Fallback>
             <w:pict>
-              <v:shape w14:anchorId="25858075" id="Straight Arrow Connector 16" o:spid="_x0000_s1026" type="#_x0000_t32" style="position:absolute;margin-left:205.2pt;margin-top:10.7pt;width:.6pt;height:43.8pt;z-index:251676672;visibility:visible;mso-wrap-style:square;mso-width-percent:0;mso-height-percent:0;mso-wrap-distance-left:9pt;mso-wrap-distance-top:0;mso-wrap-distance-right:9pt;mso-wrap-distance-bottom:0;mso-position-horizontal:absolute;mso-position-horizontal-relative:margin;mso-position-vertical:absolute;mso-position-vertical-relative:text;mso-width-percent:0;mso-height-percent:0;mso-width-relative:margin;mso-height-relative:margin" o:gfxdata="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" strokecolor="black [3200]" strokeweight=".5pt">
+              <v:shape w14:anchorId="0ED3A57A" id="Straight Arrow Connector 44" o:spid="_x0000_s1026" type="#_x0000_t32" style="position:absolute;margin-left:197.4pt;margin-top:345pt;width:1.2pt;height:60pt;flip:x;z-index:251728896;visibility:visible;mso-wrap-style:square;mso-width-percent:0;mso-height-percent:0;mso-wrap-distance-left:9pt;mso-wrap-distance-top:0;mso-wrap-distance-right:9pt;mso-wrap-distance-bottom:0;mso-position-horizontal:absolute;mso-position-horizontal-relative:margin;mso-position-vertical:absolute;mso-position-vertical-relative:text;mso-width-percent:0;mso-height-percent:0;mso-width-relative:margin;mso-height-relative:margin" o:gfxdata="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" strokecolor="black [3200]" strokeweight=".5pt">
                 <v:stroke endarrow="block" joinstyle="miter"/>
                 <w10:wrap anchorx="margin"/>
               </v:shape>
@@ -2165,13 +2582,6 @@
           </mc:Fallback>
         </mc:AlternateContent>
       </w:r>
-    </w:p>
-    <w:p>
-      <w:pPr>
-        <w:tabs>
-          <w:tab w:val="left" w:pos="7272"/>
-        </w:tabs>
-      </w:pPr>
       <w:r>
         <w:rPr>
           <w:noProof/>
@@ -2179,125 +2589,18 @@
         <mc:AlternateContent>
           <mc:Choice Requires="wps">
             <w:drawing>
-              <wp:anchor distT="45720" distB="45720" distL="114300" distR="114300" simplePos="0" relativeHeight="251686912" behindDoc="0" locked="0" layoutInCell="1" allowOverlap="1" wp14:anchorId="1BE1C2D3" wp14:editId="3EFBCE4D">
+              <wp:anchor distT="0" distB="0" distL="114300" distR="114300" simplePos="0" relativeHeight="251727872" behindDoc="0" locked="0" layoutInCell="1" allowOverlap="1" wp14:anchorId="13F83776" wp14:editId="34745ADF">
                 <wp:simplePos x="0" y="0"/>
                 <wp:positionH relativeFrom="margin">
-                  <wp:align>center</wp:align>
+                  <wp:posOffset>3968750</wp:posOffset>
                 </wp:positionH>
                 <wp:positionV relativeFrom="paragraph">
-                  <wp:posOffset>6985</wp:posOffset>
+                  <wp:posOffset>3455035</wp:posOffset>
                 </wp:positionV>
-                <wp:extent cx="693420" cy="236220"/>
-                <wp:effectExtent l="0" t="0" r="11430" b="11430"/>
-                <wp:wrapSquare wrapText="bothSides"/>
-                <wp:docPr id="21" name="Text Box 2"/>
-                <wp:cNvGraphicFramePr>
-                  <a:graphicFrameLocks xmlns:a="http://schemas.openxmlformats.org/drawingml/2006/main"/>
-                </wp:cNvGraphicFramePr>
-                <a:graphic xmlns:a="http://schemas.openxmlformats.org/drawingml/2006/main">
-                  <a:graphicData uri="http://schemas.microsoft.com/office/word/2010/wordprocessingShape">
-                    <wps:wsp>
-                      <wps:cNvSpPr txBox="1">
-                        <a:spLocks noChangeArrowheads="1"/>
-                      </wps:cNvSpPr>
-                      <wps:spPr bwMode="auto">
-                        <a:xfrm>
-                          <a:off x="0" y="0"/>
-                          <a:ext cx="693420" cy="236220"/>
-                        </a:xfrm>
-                        <a:prstGeom prst="rect">
-                          <a:avLst/>
-                        </a:prstGeom>
-                        <a:solidFill>
-                          <a:srgbClr val="FFFFFF"/>
-                        </a:solidFill>
-                        <a:ln w="9525">
-                          <a:solidFill>
-                            <a:srgbClr val="000000"/>
-                          </a:solidFill>
-                          <a:miter lim="800000"/>
-                          <a:headEnd/>
-                          <a:tailEnd/>
-                        </a:ln>
-                      </wps:spPr>
-                      <wps:txbx>
-                        <w:txbxContent>
-                          <w:p>
-                            <w:r>
-                              <w:t>Hard</w:t>
-                            </w:r>
-                          </w:p>
-                          <w:p/>
-                        </w:txbxContent>
-                      </wps:txbx>
-                      <wps:bodyPr rot="0" vert="horz" wrap="square" lIns="91440" tIns="45720" rIns="91440" bIns="45720" anchor="t" anchorCtr="0">
-                        <a:noAutofit/>
-                      </wps:bodyPr>
-                    </wps:wsp>
-                  </a:graphicData>
-                </a:graphic>
-                <wp14:sizeRelH relativeFrom="margin">
-                  <wp14:pctWidth>0</wp14:pctWidth>
-                </wp14:sizeRelH>
-                <wp14:sizeRelV relativeFrom="margin">
-                  <wp14:pctHeight>0</wp14:pctHeight>
-                </wp14:sizeRelV>
-              </wp:anchor>
-            </w:drawing>
-          </mc:Choice>
-          <mc:Fallback>
-            <w:pict>
-              <v:shape w14:anchorId="70E1261D" id="_x0000_s1034" type="#_x0000_t202" style="position:absolute;margin-left:0;margin-top:.55pt;width:54.6pt;height:18.6pt;z-index:251686912;visibility:visible;mso-wrap-style:square;mso-width-percent:0;mso-height-percent:0;mso-wrap-distance-left:9pt;mso-wrap-distance-top:3.6pt;mso-wrap-distance-right:9pt;mso-wrap-distance-bottom:3.6pt;mso-position-horizontal:center;mso-position-horizontal-relative:margin;mso-position-vertical:absolute;mso-position-vertical-relative:text;mso-width-percent:0;mso-height-percent:0;mso-width-relative:margin;mso-height-relative:margin;v-text-anchor:top" o:gfxdata="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">
-                <v:textbox>
-                  <w:txbxContent>
-                    <w:p>
-                      <w:r>
-                        <w:t>Hard</w:t>
-                      </w:r>
-                    </w:p>
-                    <w:p/>
-                  </w:txbxContent>
-                </v:textbox>
-                <w10:wrap type="square" anchorx="margin"/>
-              </v:shape>
-            </w:pict>
-          </mc:Fallback>
-        </mc:AlternateContent>
-      </w:r>
-    </w:p>
-    <w:p>
-      <w:pPr>
-        <w:tabs>
-          <w:tab w:val="left" w:pos="7272"/>
-        </w:tabs>
-      </w:pPr>
-    </w:p>
-    <w:p>
-      <w:pPr>
-        <w:tabs>
-          <w:tab w:val="left" w:pos="7272"/>
-        </w:tabs>
-      </w:pPr>
-      <w:r>
-        <w:rPr>
-          <w:noProof/>
-        </w:rPr>
-        <w:lastRenderedPageBreak/>
-        <mc:AlternateContent>
-          <mc:Choice Requires="wps">
-            <w:drawing>
-              <wp:anchor distT="0" distB="0" distL="114300" distR="114300" simplePos="0" relativeHeight="251698176" behindDoc="0" locked="0" layoutInCell="1" allowOverlap="1" wp14:anchorId="294D0EAC" wp14:editId="0C389B34">
-                <wp:simplePos x="0" y="0"/>
-                <wp:positionH relativeFrom="column">
-                  <wp:posOffset>4107180</wp:posOffset>
-                </wp:positionH>
-                <wp:positionV relativeFrom="paragraph">
-                  <wp:posOffset>-751205</wp:posOffset>
-                </wp:positionV>
-                <wp:extent cx="0" cy="655320"/>
-                <wp:effectExtent l="0" t="0" r="19050" b="30480"/>
+                <wp:extent cx="0" cy="891540"/>
+                <wp:effectExtent l="76200" t="0" r="57150" b="60960"/>
                 <wp:wrapNone/>
-                <wp:docPr id="27" name="Straight Connector 27"/>
+                <wp:docPr id="43" name="Straight Arrow Connector 43"/>
                 <wp:cNvGraphicFramePr/>
                 <a:graphic xmlns:a="http://schemas.openxmlformats.org/drawingml/2006/main">
                   <a:graphicData uri="http://schemas.microsoft.com/office/word/2010/wordprocessingShape">
@@ -2306,73 +2609,7 @@
                       <wps:spPr>
                         <a:xfrm>
                           <a:off x="0" y="0"/>
-                          <a:ext cx="0" cy="655320"/>
-                        </a:xfrm>
-                        <a:prstGeom prst="line">
-                          <a:avLst/>
-                        </a:prstGeom>
-                      </wps:spPr>
-                      <wps:style>
-                        <a:lnRef idx="1">
-                          <a:schemeClr val="dk1"/>
-                        </a:lnRef>
-                        <a:fillRef idx="0">
-                          <a:schemeClr val="dk1"/>
-                        </a:fillRef>
-                        <a:effectRef idx="0">
-                          <a:schemeClr val="dk1"/>
-                        </a:effectRef>
-                        <a:fontRef idx="minor">
-                          <a:schemeClr val="tx1"/>
-                        </a:fontRef>
-                      </wps:style>
-                      <wps:bodyPr/>
-                    </wps:wsp>
-                  </a:graphicData>
-                </a:graphic>
-                <wp14:sizeRelV relativeFrom="margin">
-                  <wp14:pctHeight>0</wp14:pctHeight>
-                </wp14:sizeRelV>
-              </wp:anchor>
-            </w:drawing>
-          </mc:Choice>
-          <mc:Fallback>
-            <w:pict>
-              <v:line w14:anchorId="70DE21FE" id="Straight Connector 27" o:spid="_x0000_s1026" style="position:absolute;z-index:251698176;visibility:visible;mso-wrap-style:square;mso-height-percent:0;mso-wrap-distance-left:9pt;mso-wrap-distance-top:0;mso-wrap-distance-right:9pt;mso-wrap-distance-bottom:0;mso-position-horizontal:absolute;mso-position-horizontal-relative:text;mso-position-vertical:absolute;mso-position-vertical-relative:text;mso-height-percent:0;mso-height-relative:margin" from="323.4pt,-59.15pt" to="323.4pt,-7.55pt" o:gfxdata="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" strokecolor="black [3200]" strokeweight=".5pt">
-                <v:stroke joinstyle="miter"/>
-              </v:line>
-            </w:pict>
-          </mc:Fallback>
-        </mc:AlternateContent>
-      </w:r>
-      <w:r>
-        <w:rPr>
-          <w:noProof/>
-        </w:rPr>
-        <mc:AlternateContent>
-          <mc:Choice Requires="wps">
-            <w:drawing>
-              <wp:anchor distT="0" distB="0" distL="114300" distR="114300" simplePos="0" relativeHeight="251702272" behindDoc="0" locked="0" layoutInCell="1" allowOverlap="1" wp14:anchorId="6431B77B" wp14:editId="6258DC52">
-                <wp:simplePos x="0" y="0"/>
-                <wp:positionH relativeFrom="column">
-                  <wp:posOffset>2674620</wp:posOffset>
-                </wp:positionH>
-                <wp:positionV relativeFrom="paragraph">
-                  <wp:posOffset>-73025</wp:posOffset>
-                </wp:positionV>
-                <wp:extent cx="1447800" cy="0"/>
-                <wp:effectExtent l="38100" t="76200" r="0" b="95250"/>
-                <wp:wrapNone/>
-                <wp:docPr id="31" name="Straight Arrow Connector 31"/>
-                <wp:cNvGraphicFramePr/>
-                <a:graphic xmlns:a="http://schemas.openxmlformats.org/drawingml/2006/main">
-                  <a:graphicData uri="http://schemas.microsoft.com/office/word/2010/wordprocessingShape">
-                    <wps:wsp>
-                      <wps:cNvCnPr/>
-                      <wps:spPr>
-                        <a:xfrm flipH="1">
-                          <a:off x="0" y="0"/>
-                          <a:ext cx="1447800" cy="0"/>
+                          <a:ext cx="0" cy="891540"/>
                         </a:xfrm>
                         <a:prstGeom prst="straightConnector1">
                           <a:avLst/>
@@ -2404,12 +2641,9 @@
           </mc:Choice>
           <mc:Fallback>
             <w:pict>
-              <v:shapetype w14:anchorId="46DAE21C" id="_x0000_t32" coordsize="21600,21600" o:spt="32" o:oned="t" path="m,l21600,21600e" filled="f">
-                <v:path arrowok="t" fillok="f" o:connecttype="none"/>
-                <o:lock v:ext="edit" shapetype="t"/>
-              </v:shapetype>
-              <v:shape id="Straight Arrow Connector 31" o:spid="_x0000_s1026" type="#_x0000_t32" style="position:absolute;margin-left:210.6pt;margin-top:-5.75pt;width:114pt;height:0;flip:x;z-index:251702272;visibility:visible;mso-wrap-style:square;mso-wrap-distance-left:9pt;mso-wrap-distance-top:0;mso-wrap-distance-right:9pt;mso-wrap-distance-bottom:0;mso-position-horizontal:absolute;mso-position-horizontal-relative:text;mso-position-vertical:absolute;mso-position-vertical-relative:text" o:gfxdata="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" strokecolor="black [3200]" strokeweight=".5pt">
+              <v:shape w14:anchorId="6A360F8E" id="Straight Arrow Connector 43" o:spid="_x0000_s1026" type="#_x0000_t32" style="position:absolute;margin-left:312.5pt;margin-top:272.05pt;width:0;height:70.2pt;z-index:251727872;visibility:visible;mso-wrap-style:square;mso-wrap-distance-left:9pt;mso-wrap-distance-top:0;mso-wrap-distance-right:9pt;mso-wrap-distance-bottom:0;mso-position-horizontal:absolute;mso-position-horizontal-relative:margin;mso-position-vertical:absolute;mso-position-vertical-relative:text" o:gfxdata="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" strokecolor="black [3200]" strokeweight=".5pt">
                 <v:stroke endarrow="block" joinstyle="miter"/>
+                <w10:wrap anchorx="margin"/>
               </v:shape>
             </w:pict>
           </mc:Fallback>
@@ -2422,18 +2656,18 @@
         <mc:AlternateContent>
           <mc:Choice Requires="wps">
             <w:drawing>
-              <wp:anchor distT="0" distB="0" distL="114300" distR="114300" simplePos="0" relativeHeight="251701248" behindDoc="0" locked="0" layoutInCell="1" allowOverlap="1" wp14:anchorId="0609328C" wp14:editId="29E4E8E5">
+              <wp:anchor distT="0" distB="0" distL="114300" distR="114300" simplePos="0" relativeHeight="251726848" behindDoc="0" locked="0" layoutInCell="1" allowOverlap="1" wp14:anchorId="6ECEEEE8" wp14:editId="13B02894">
                 <wp:simplePos x="0" y="0"/>
                 <wp:positionH relativeFrom="column">
-                  <wp:posOffset>998220</wp:posOffset>
+                  <wp:posOffset>3248660</wp:posOffset>
                 </wp:positionH>
                 <wp:positionV relativeFrom="paragraph">
-                  <wp:posOffset>-152399</wp:posOffset>
+                  <wp:posOffset>3447415</wp:posOffset>
                 </wp:positionV>
-                <wp:extent cx="1485900" cy="45719"/>
-                <wp:effectExtent l="0" t="38100" r="38100" b="88265"/>
+                <wp:extent cx="734695" cy="0"/>
+                <wp:effectExtent l="0" t="0" r="27305" b="19050"/>
                 <wp:wrapNone/>
-                <wp:docPr id="29" name="Straight Arrow Connector 29"/>
+                <wp:docPr id="41" name="Straight Connector 41"/>
                 <wp:cNvGraphicFramePr/>
                 <a:graphic xmlns:a="http://schemas.openxmlformats.org/drawingml/2006/main">
                   <a:graphicData uri="http://schemas.microsoft.com/office/word/2010/wordprocessingShape">
@@ -2442,14 +2676,11 @@
                       <wps:spPr>
                         <a:xfrm>
                           <a:off x="0" y="0"/>
-                          <a:ext cx="1485900" cy="45719"/>
+                          <a:ext cx="734695" cy="0"/>
                         </a:xfrm>
-                        <a:prstGeom prst="straightConnector1">
+                        <a:prstGeom prst="line">
                           <a:avLst/>
                         </a:prstGeom>
-                        <a:ln>
-                          <a:tailEnd type="triangle"/>
-                        </a:ln>
                       </wps:spPr>
                       <wps:style>
                         <a:lnRef idx="1">
@@ -2469,20 +2700,14 @@
                     </wps:wsp>
                   </a:graphicData>
                 </a:graphic>
-                <wp14:sizeRelH relativeFrom="margin">
-                  <wp14:pctWidth>0</wp14:pctWidth>
-                </wp14:sizeRelH>
-                <wp14:sizeRelV relativeFrom="margin">
-                  <wp14:pctHeight>0</wp14:pctHeight>
-                </wp14:sizeRelV>
               </wp:anchor>
             </w:drawing>
           </mc:Choice>
           <mc:Fallback>
             <w:pict>
-              <v:shape w14:anchorId="770ABFDE" id="Straight Arrow Connector 29" o:spid="_x0000_s1026" type="#_x0000_t32" style="position:absolute;margin-left:78.6pt;margin-top:-12pt;width:117pt;height:3.6pt;z-index:251701248;visibility:visible;mso-wrap-style:square;mso-width-percent:0;mso-height-percent:0;mso-wrap-distance-left:9pt;mso-wrap-distance-top:0;mso-wrap-distance-right:9pt;mso-wrap-distance-bottom:0;mso-position-horizontal:absolute;mso-position-horizontal-relative:text;mso-position-vertical:absolute;mso-position-vertical-relative:text;mso-width-percent:0;mso-height-percent:0;mso-width-relative:margin;mso-height-relative:margin" o:gfxdata="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" strokecolor="black [3200]" strokeweight=".5pt">
-                <v:stroke endarrow="block" joinstyle="miter"/>
-              </v:shape>
+              <v:line w14:anchorId="24B2FC07" id="Straight Connector 41" o:spid="_x0000_s1026" style="position:absolute;z-index:251726848;visibility:visible;mso-wrap-style:square;mso-wrap-distance-left:9pt;mso-wrap-distance-top:0;mso-wrap-distance-right:9pt;mso-wrap-distance-bottom:0;mso-position-horizontal:absolute;mso-position-horizontal-relative:text;mso-position-vertical:absolute;mso-position-vertical-relative:text" from="255.8pt,271.45pt" to="313.65pt,271.45pt" o:gfxdata="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" strokecolor="black [3200]" strokeweight=".5pt">
+                <v:stroke joinstyle="miter"/>
+              </v:line>
             </w:pict>
           </mc:Fallback>
         </mc:AlternateContent>
@@ -2494,811 +2719,13 @@
         <mc:AlternateContent>
           <mc:Choice Requires="wps">
             <w:drawing>
-              <wp:anchor distT="0" distB="0" distL="114300" distR="114300" simplePos="0" relativeHeight="251692032" behindDoc="0" locked="0" layoutInCell="1" allowOverlap="1" wp14:anchorId="4DC77055" wp14:editId="772D503B">
+              <wp:anchor distT="0" distB="0" distL="114300" distR="114300" simplePos="0" relativeHeight="251725824" behindDoc="0" locked="0" layoutInCell="1" allowOverlap="1" wp14:anchorId="681177A0" wp14:editId="0127285E">
                 <wp:simplePos x="0" y="0"/>
                 <wp:positionH relativeFrom="column">
-                  <wp:posOffset>990600</wp:posOffset>
+                  <wp:posOffset>1760220</wp:posOffset>
                 </wp:positionH>
                 <wp:positionV relativeFrom="paragraph">
-                  <wp:posOffset>-845820</wp:posOffset>
-                </wp:positionV>
-                <wp:extent cx="0" cy="754380"/>
-                <wp:effectExtent l="0" t="0" r="19050" b="26670"/>
-                <wp:wrapNone/>
-                <wp:docPr id="24" name="Straight Connector 24"/>
-                <wp:cNvGraphicFramePr/>
-                <a:graphic xmlns:a="http://schemas.openxmlformats.org/drawingml/2006/main">
-                  <a:graphicData uri="http://schemas.microsoft.com/office/word/2010/wordprocessingShape">
-                    <wps:wsp>
-                      <wps:cNvCnPr/>
-                      <wps:spPr>
-                        <a:xfrm>
-                          <a:off x="0" y="0"/>
-                          <a:ext cx="0" cy="754380"/>
-                        </a:xfrm>
-                        <a:prstGeom prst="line">
-                          <a:avLst/>
-                        </a:prstGeom>
-                      </wps:spPr>
-                      <wps:style>
-                        <a:lnRef idx="1">
-                          <a:schemeClr val="dk1"/>
-                        </a:lnRef>
-                        <a:fillRef idx="0">
-                          <a:schemeClr val="dk1"/>
-                        </a:fillRef>
-                        <a:effectRef idx="0">
-                          <a:schemeClr val="dk1"/>
-                        </a:effectRef>
-                        <a:fontRef idx="minor">
-                          <a:schemeClr val="tx1"/>
-                        </a:fontRef>
-                      </wps:style>
-                      <wps:bodyPr/>
-                    </wps:wsp>
-                  </a:graphicData>
-                </a:graphic>
-                <wp14:sizeRelV relativeFrom="margin">
-                  <wp14:pctHeight>0</wp14:pctHeight>
-                </wp14:sizeRelV>
-              </wp:anchor>
-            </w:drawing>
-          </mc:Choice>
-          <mc:Fallback>
-            <w:pict>
-              <v:line w14:anchorId="39A92C05" id="Straight Connector 24" o:spid="_x0000_s1026" style="position:absolute;z-index:251692032;visibility:visible;mso-wrap-style:square;mso-height-percent:0;mso-wrap-distance-left:9pt;mso-wrap-distance-top:0;mso-wrap-distance-right:9pt;mso-wrap-distance-bottom:0;mso-position-horizontal:absolute;mso-position-horizontal-relative:text;mso-position-vertical:absolute;mso-position-vertical-relative:text;mso-height-percent:0;mso-height-relative:margin" from="78pt,-66.6pt" to="78pt,-7.2pt" o:gfxdata="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" strokecolor="black [3200]" strokeweight=".5pt">
-                <v:stroke joinstyle="miter"/>
-              </v:line>
-            </w:pict>
-          </mc:Fallback>
-        </mc:AlternateContent>
-      </w:r>
-      <w:r>
-        <w:rPr>
-          <w:noProof/>
-        </w:rPr>
-        <mc:AlternateContent>
-          <mc:Choice Requires="wps">
-            <w:drawing>
-              <wp:anchor distT="0" distB="0" distL="114300" distR="114300" simplePos="0" relativeHeight="251696128" behindDoc="0" locked="0" layoutInCell="1" allowOverlap="1" wp14:anchorId="559CFFE8" wp14:editId="03123D3A">
-                <wp:simplePos x="0" y="0"/>
-                <wp:positionH relativeFrom="margin">
-                  <wp:posOffset>2514601</wp:posOffset>
-                </wp:positionH>
-                <wp:positionV relativeFrom="paragraph">
-                  <wp:posOffset>-868680</wp:posOffset>
-                </wp:positionV>
-                <wp:extent cx="45719" cy="1089660"/>
-                <wp:effectExtent l="76200" t="0" r="50165" b="53340"/>
-                <wp:wrapNone/>
-                <wp:docPr id="26" name="Straight Arrow Connector 26"/>
-                <wp:cNvGraphicFramePr/>
-                <a:graphic xmlns:a="http://schemas.openxmlformats.org/drawingml/2006/main">
-                  <a:graphicData uri="http://schemas.microsoft.com/office/word/2010/wordprocessingShape">
-                    <wps:wsp>
-                      <wps:cNvCnPr/>
-                      <wps:spPr>
-                        <a:xfrm flipH="1">
-                          <a:off x="0" y="0"/>
-                          <a:ext cx="45719" cy="1089660"/>
-                        </a:xfrm>
-                        <a:prstGeom prst="straightConnector1">
-                          <a:avLst/>
-                        </a:prstGeom>
-                        <a:ln>
-                          <a:tailEnd type="triangle"/>
-                        </a:ln>
-                      </wps:spPr>
-                      <wps:style>
-                        <a:lnRef idx="1">
-                          <a:schemeClr val="dk1"/>
-                        </a:lnRef>
-                        <a:fillRef idx="0">
-                          <a:schemeClr val="dk1"/>
-                        </a:fillRef>
-                        <a:effectRef idx="0">
-                          <a:schemeClr val="dk1"/>
-                        </a:effectRef>
-                        <a:fontRef idx="minor">
-                          <a:schemeClr val="tx1"/>
-                        </a:fontRef>
-                      </wps:style>
-                      <wps:bodyPr/>
-                    </wps:wsp>
-                  </a:graphicData>
-                </a:graphic>
-                <wp14:sizeRelH relativeFrom="margin">
-                  <wp14:pctWidth>0</wp14:pctWidth>
-                </wp14:sizeRelH>
-                <wp14:sizeRelV relativeFrom="margin">
-                  <wp14:pctHeight>0</wp14:pctHeight>
-                </wp14:sizeRelV>
-              </wp:anchor>
-            </w:drawing>
-          </mc:Choice>
-          <mc:Fallback>
-            <w:pict>
-              <v:shape w14:anchorId="5C7F773C" id="Straight Arrow Connector 26" o:spid="_x0000_s1026" type="#_x0000_t32" style="position:absolute;margin-left:198pt;margin-top:-68.4pt;width:3.6pt;height:85.8pt;flip:x;z-index:251696128;visibility:visible;mso-wrap-style:square;mso-width-percent:0;mso-height-percent:0;mso-wrap-distance-left:9pt;mso-wrap-distance-top:0;mso-wrap-distance-right:9pt;mso-wrap-distance-bottom:0;mso-position-horizontal:absolute;mso-position-horizontal-relative:margin;mso-position-vertical:absolute;mso-position-vertical-relative:text;mso-width-percent:0;mso-height-percent:0;mso-width-relative:margin;mso-height-relative:margin" o:gfxdata="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" strokecolor="black [3200]" strokeweight=".5pt">
-                <v:stroke endarrow="block" joinstyle="miter"/>
-                <w10:wrap anchorx="margin"/>
-              </v:shape>
-            </w:pict>
-          </mc:Fallback>
-        </mc:AlternateContent>
-      </w:r>
-    </w:p>
-    <w:p>
-      <w:pPr>
-        <w:tabs>
-          <w:tab w:val="left" w:pos="7272"/>
-        </w:tabs>
-      </w:pPr>
-    </w:p>
-    <w:p>
-      <w:pPr>
-        <w:tabs>
-          <w:tab w:val="left" w:pos="7272"/>
-        </w:tabs>
-      </w:pPr>
-    </w:p>
-    <w:p>
-      <w:pPr>
-        <w:tabs>
-          <w:tab w:val="left" w:pos="7272"/>
-        </w:tabs>
-      </w:pPr>
-      <w:r>
-        <w:rPr>
-          <w:noProof/>
-        </w:rPr>
-        <mc:AlternateContent>
-          <mc:Choice Requires="wps">
-            <w:drawing>
-              <wp:anchor distT="0" distB="0" distL="114300" distR="114300" simplePos="0" relativeHeight="251688960" behindDoc="0" locked="0" layoutInCell="1" allowOverlap="1" wp14:anchorId="7E4CE9E6" wp14:editId="67B60E25">
-                <wp:simplePos x="0" y="0"/>
-                <wp:positionH relativeFrom="margin">
-                  <wp:posOffset>2476500</wp:posOffset>
-                </wp:positionH>
-                <wp:positionV relativeFrom="paragraph">
-                  <wp:posOffset>201930</wp:posOffset>
-                </wp:positionV>
-                <wp:extent cx="7620" cy="556260"/>
-                <wp:effectExtent l="76200" t="0" r="68580" b="53340"/>
-                <wp:wrapNone/>
-                <wp:docPr id="22" name="Straight Arrow Connector 22"/>
-                <wp:cNvGraphicFramePr/>
-                <a:graphic xmlns:a="http://schemas.openxmlformats.org/drawingml/2006/main">
-                  <a:graphicData uri="http://schemas.microsoft.com/office/word/2010/wordprocessingShape">
-                    <wps:wsp>
-                      <wps:cNvCnPr/>
-                      <wps:spPr>
-                        <a:xfrm>
-                          <a:off x="0" y="0"/>
-                          <a:ext cx="7620" cy="556260"/>
-                        </a:xfrm>
-                        <a:prstGeom prst="straightConnector1">
-                          <a:avLst/>
-                        </a:prstGeom>
-                        <a:ln>
-                          <a:tailEnd type="triangle"/>
-                        </a:ln>
-                      </wps:spPr>
-                      <wps:style>
-                        <a:lnRef idx="1">
-                          <a:schemeClr val="dk1"/>
-                        </a:lnRef>
-                        <a:fillRef idx="0">
-                          <a:schemeClr val="dk1"/>
-                        </a:fillRef>
-                        <a:effectRef idx="0">
-                          <a:schemeClr val="dk1"/>
-                        </a:effectRef>
-                        <a:fontRef idx="minor">
-                          <a:schemeClr val="tx1"/>
-                        </a:fontRef>
-                      </wps:style>
-                      <wps:bodyPr/>
-                    </wps:wsp>
-                  </a:graphicData>
-                </a:graphic>
-                <wp14:sizeRelH relativeFrom="margin">
-                  <wp14:pctWidth>0</wp14:pctWidth>
-                </wp14:sizeRelH>
-                <wp14:sizeRelV relativeFrom="margin">
-                  <wp14:pctHeight>0</wp14:pctHeight>
-                </wp14:sizeRelV>
-              </wp:anchor>
-            </w:drawing>
-          </mc:Choice>
-          <mc:Fallback>
-            <w:pict>
-              <v:shape w14:anchorId="17F45343" id="Straight Arrow Connector 22" o:spid="_x0000_s1026" type="#_x0000_t32" style="position:absolute;margin-left:195pt;margin-top:15.9pt;width:.6pt;height:43.8pt;z-index:251688960;visibility:visible;mso-wrap-style:square;mso-width-percent:0;mso-height-percent:0;mso-wrap-distance-left:9pt;mso-wrap-distance-top:0;mso-wrap-distance-right:9pt;mso-wrap-distance-bottom:0;mso-position-horizontal:absolute;mso-position-horizontal-relative:margin;mso-position-vertical:absolute;mso-position-vertical-relative:text;mso-width-percent:0;mso-height-percent:0;mso-width-relative:margin;mso-height-relative:margin" o:gfxdata="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" strokecolor="black [3200]" strokeweight=".5pt">
-                <v:stroke endarrow="block" joinstyle="miter"/>
-                <w10:wrap anchorx="margin"/>
-              </v:shape>
-            </w:pict>
-          </mc:Fallback>
-        </mc:AlternateContent>
-      </w:r>
-      <w:r>
-        <w:rPr>
-          <w:noProof/>
-        </w:rPr>
-        <mc:AlternateContent>
-          <mc:Choice Requires="wps">
-            <w:drawing>
-              <wp:anchor distT="0" distB="0" distL="114300" distR="114300" simplePos="0" relativeHeight="251705344" behindDoc="0" locked="0" layoutInCell="1" allowOverlap="1" wp14:anchorId="28FC28C7" wp14:editId="6CB5260B">
-                <wp:simplePos x="0" y="0"/>
-                <wp:positionH relativeFrom="column">
-                  <wp:posOffset>3779520</wp:posOffset>
-                </wp:positionH>
-                <wp:positionV relativeFrom="paragraph">
-                  <wp:posOffset>-365760</wp:posOffset>
-                </wp:positionV>
-                <wp:extent cx="1051560" cy="457200"/>
-                <wp:effectExtent l="0" t="0" r="15240" b="19050"/>
-                <wp:wrapNone/>
-                <wp:docPr id="33" name="Rectangle 33"/>
-                <wp:cNvGraphicFramePr/>
-                <a:graphic xmlns:a="http://schemas.openxmlformats.org/drawingml/2006/main">
-                  <a:graphicData uri="http://schemas.microsoft.com/office/word/2010/wordprocessingShape">
-                    <wps:wsp>
-                      <wps:cNvSpPr/>
-                      <wps:spPr>
-                        <a:xfrm>
-                          <a:off x="0" y="0"/>
-                          <a:ext cx="1051560" cy="457200"/>
-                        </a:xfrm>
-                        <a:prstGeom prst="rect">
-                          <a:avLst/>
-                        </a:prstGeom>
-                      </wps:spPr>
-                      <wps:style>
-                        <a:lnRef idx="2">
-                          <a:schemeClr val="accent6"/>
-                        </a:lnRef>
-                        <a:fillRef idx="1">
-                          <a:schemeClr val="lt1"/>
-                        </a:fillRef>
-                        <a:effectRef idx="0">
-                          <a:schemeClr val="accent6"/>
-                        </a:effectRef>
-                        <a:fontRef idx="minor">
-                          <a:schemeClr val="dk1"/>
-                        </a:fontRef>
-                      </wps:style>
-                      <wps:txbx>
-                        <w:txbxContent>
-                          <w:p>
-                            <w:pPr>
-                              <w:jc w:val="center"/>
-                            </w:pPr>
-                            <w:r>
-                              <w:t>Timer ON</w:t>
-                            </w:r>
-                          </w:p>
-                        </w:txbxContent>
-                      </wps:txbx>
-                      <wps:bodyPr rot="0" spcFirstLastPara="0" vertOverflow="overflow" horzOverflow="overflow" vert="horz" wrap="square" lIns="91440" tIns="45720" rIns="91440" bIns="45720" numCol="1" spcCol="0" rtlCol="0" fromWordArt="0" anchor="ctr" anchorCtr="0" forceAA="0" compatLnSpc="1">
-                        <a:prstTxWarp prst="textNoShape">
-                          <a:avLst/>
-                        </a:prstTxWarp>
-                        <a:noAutofit/>
-                      </wps:bodyPr>
-                    </wps:wsp>
-                  </a:graphicData>
-                </a:graphic>
-              </wp:anchor>
-            </w:drawing>
-          </mc:Choice>
-          <mc:Fallback>
-            <w:pict>
-              <v:rect w14:anchorId="28FC28C7" id="Rectangle 33" o:spid="_x0000_s1036" style="position:absolute;margin-left:297.6pt;margin-top:-28.8pt;width:82.8pt;height:36pt;z-index:251705344;visibility:visible;mso-wrap-style:square;mso-wrap-distance-left:9pt;mso-wrap-distance-top:0;mso-wrap-distance-right:9pt;mso-wrap-distance-bottom:0;mso-position-horizontal:absolute;mso-position-horizontal-relative:text;mso-position-vertical:absolute;mso-position-vertical-relative:text;v-text-anchor:middle" o:gfxdata="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" fillcolor="white [3201]" strokecolor="#70ad47 [3209]" strokeweight="1pt">
-                <v:textbox>
-                  <w:txbxContent>
-                    <w:p>
-                      <w:pPr>
-                        <w:jc w:val="center"/>
-                      </w:pPr>
-                      <w:r>
-                        <w:t>Timer ON</w:t>
-                      </w:r>
-                    </w:p>
-                  </w:txbxContent>
-                </v:textbox>
-              </v:rect>
-            </w:pict>
-          </mc:Fallback>
-        </mc:AlternateContent>
-      </w:r>
-      <w:r>
-        <w:rPr>
-          <w:noProof/>
-        </w:rPr>
-        <mc:AlternateContent>
-          <mc:Choice Requires="wps">
-            <w:drawing>
-              <wp:anchor distT="0" distB="0" distL="114300" distR="114300" simplePos="0" relativeHeight="251704320" behindDoc="0" locked="0" layoutInCell="1" allowOverlap="1" wp14:anchorId="7C816655" wp14:editId="0B3FD247">
-                <wp:simplePos x="0" y="0"/>
-                <wp:positionH relativeFrom="column">
-                  <wp:posOffset>3009900</wp:posOffset>
-                </wp:positionH>
-                <wp:positionV relativeFrom="paragraph">
-                  <wp:posOffset>-167640</wp:posOffset>
-                </wp:positionV>
-                <wp:extent cx="746760" cy="15240"/>
-                <wp:effectExtent l="0" t="57150" r="15240" b="99060"/>
-                <wp:wrapNone/>
-                <wp:docPr id="32" name="Straight Arrow Connector 32"/>
-                <wp:cNvGraphicFramePr/>
-                <a:graphic xmlns:a="http://schemas.openxmlformats.org/drawingml/2006/main">
-                  <a:graphicData uri="http://schemas.microsoft.com/office/word/2010/wordprocessingShape">
-                    <wps:wsp>
-                      <wps:cNvCnPr/>
-                      <wps:spPr>
-                        <a:xfrm>
-                          <a:off x="0" y="0"/>
-                          <a:ext cx="746760" cy="15240"/>
-                        </a:xfrm>
-                        <a:prstGeom prst="straightConnector1">
-                          <a:avLst/>
-                        </a:prstGeom>
-                        <a:ln>
-                          <a:tailEnd type="triangle"/>
-                        </a:ln>
-                      </wps:spPr>
-                      <wps:style>
-                        <a:lnRef idx="1">
-                          <a:schemeClr val="dk1"/>
-                        </a:lnRef>
-                        <a:fillRef idx="0">
-                          <a:schemeClr val="dk1"/>
-                        </a:fillRef>
-                        <a:effectRef idx="0">
-                          <a:schemeClr val="dk1"/>
-                        </a:effectRef>
-                        <a:fontRef idx="minor">
-                          <a:schemeClr val="tx1"/>
-                        </a:fontRef>
-                      </wps:style>
-                      <wps:bodyPr/>
-                    </wps:wsp>
-                  </a:graphicData>
-                </a:graphic>
-                <wp14:sizeRelH relativeFrom="margin">
-                  <wp14:pctWidth>0</wp14:pctWidth>
-                </wp14:sizeRelH>
-                <wp14:sizeRelV relativeFrom="margin">
-                  <wp14:pctHeight>0</wp14:pctHeight>
-                </wp14:sizeRelV>
-              </wp:anchor>
-            </w:drawing>
-          </mc:Choice>
-          <mc:Fallback>
-            <w:pict>
-              <v:shape w14:anchorId="438B021B" id="Straight Arrow Connector 32" o:spid="_x0000_s1026" type="#_x0000_t32" style="position:absolute;margin-left:237pt;margin-top:-13.2pt;width:58.8pt;height:1.2pt;z-index:251704320;visibility:visible;mso-wrap-style:square;mso-width-percent:0;mso-height-percent:0;mso-wrap-distance-left:9pt;mso-wrap-distance-top:0;mso-wrap-distance-right:9pt;mso-wrap-distance-bottom:0;mso-position-horizontal:absolute;mso-position-horizontal-relative:text;mso-position-vertical:absolute;mso-position-vertical-relative:text;mso-width-percent:0;mso-height-percent:0;mso-width-relative:margin;mso-height-relative:margin" o:gfxdata="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" strokecolor="black [3200]" strokeweight=".5pt">
-                <v:stroke endarrow="block" joinstyle="miter"/>
-              </v:shape>
-            </w:pict>
-          </mc:Fallback>
-        </mc:AlternateContent>
-      </w:r>
-      <w:r>
-        <w:rPr>
-          <w:noProof/>
-        </w:rPr>
-        <mc:AlternateContent>
-          <mc:Choice Requires="wps">
-            <w:drawing>
-              <wp:anchor distT="0" distB="0" distL="114300" distR="114300" simplePos="0" relativeHeight="251691008" behindDoc="0" locked="0" layoutInCell="1" allowOverlap="1" wp14:anchorId="2A72A9F6" wp14:editId="0BEF16BD">
-                <wp:simplePos x="0" y="0"/>
-                <wp:positionH relativeFrom="column">
-                  <wp:posOffset>1905000</wp:posOffset>
-                </wp:positionH>
-                <wp:positionV relativeFrom="paragraph">
-                  <wp:posOffset>-624840</wp:posOffset>
-                </wp:positionV>
-                <wp:extent cx="1211580" cy="812003"/>
-                <wp:effectExtent l="19050" t="0" r="45720" b="26670"/>
-                <wp:wrapNone/>
-                <wp:docPr id="23" name="Flowchart: Data 23"/>
-                <wp:cNvGraphicFramePr/>
-                <a:graphic xmlns:a="http://schemas.openxmlformats.org/drawingml/2006/main">
-                  <a:graphicData uri="http://schemas.microsoft.com/office/word/2010/wordprocessingShape">
-                    <wps:wsp>
-                      <wps:cNvSpPr/>
-                      <wps:spPr>
-                        <a:xfrm>
-                          <a:off x="0" y="0"/>
-                          <a:ext cx="1211580" cy="812003"/>
-                        </a:xfrm>
-                        <a:prstGeom prst="flowChartInputOutput">
-                          <a:avLst/>
-                        </a:prstGeom>
-                        <a:solidFill>
-                          <a:schemeClr val="bg1"/>
-                        </a:solidFill>
-                      </wps:spPr>
-                      <wps:style>
-                        <a:lnRef idx="2">
-                          <a:schemeClr val="accent1">
-                            <a:shade val="50000"/>
-                          </a:schemeClr>
-                        </a:lnRef>
-                        <a:fillRef idx="1">
-                          <a:schemeClr val="accent1"/>
-                        </a:fillRef>
-                        <a:effectRef idx="0">
-                          <a:schemeClr val="accent1"/>
-                        </a:effectRef>
-                        <a:fontRef idx="minor">
-                          <a:schemeClr val="lt1"/>
-                        </a:fontRef>
-                      </wps:style>
-                      <wps:txbx>
-                        <w:txbxContent>
-                          <w:p>
-                            <w:pPr>
-                              <w:jc w:val="center"/>
-                              <w:rPr>
-                                <w:color w:val="000000" w:themeColor="text1"/>
-                                <w:sz w:val="24"/>
-                              </w:rPr>
-                            </w:pPr>
-                            <w:r>
-                              <w:rPr>
-                                <w:color w:val="000000" w:themeColor="text1"/>
-                                <w:sz w:val="24"/>
-                              </w:rPr>
-                              <w:t>Type the code</w:t>
-                            </w:r>
-                          </w:p>
-                        </w:txbxContent>
-                      </wps:txbx>
-                      <wps:bodyPr rot="0" spcFirstLastPara="0" vertOverflow="overflow" horzOverflow="overflow" vert="horz" wrap="square" lIns="91440" tIns="45720" rIns="91440" bIns="45720" numCol="1" spcCol="0" rtlCol="0" fromWordArt="0" anchor="ctr" anchorCtr="0" forceAA="0" compatLnSpc="1">
-                        <a:prstTxWarp prst="textNoShape">
-                          <a:avLst/>
-                        </a:prstTxWarp>
-                        <a:noAutofit/>
-                      </wps:bodyPr>
-                    </wps:wsp>
-                  </a:graphicData>
-                </a:graphic>
-                <wp14:sizeRelH relativeFrom="margin">
-                  <wp14:pctWidth>0</wp14:pctWidth>
-                </wp14:sizeRelH>
-                <wp14:sizeRelV relativeFrom="margin">
-                  <wp14:pctHeight>0</wp14:pctHeight>
-                </wp14:sizeRelV>
-              </wp:anchor>
-            </w:drawing>
-          </mc:Choice>
-          <mc:Fallback>
-            <w:pict>
-              <v:shape w14:anchorId="6F0C8ED1" id="Flowchart: Data 23" o:spid="_x0000_s1037" type="#_x0000_t111" style="position:absolute;margin-left:150pt;margin-top:-49.2pt;width:95.4pt;height:63.95pt;z-index:251691008;visibility:visible;mso-wrap-style:square;mso-width-percent:0;mso-height-percent:0;mso-wrap-distance-left:9pt;mso-wrap-distance-top:0;mso-wrap-distance-right:9pt;mso-wrap-distance-bottom:0;mso-position-horizontal:absolute;mso-position-horizontal-relative:text;mso-position-vertical:absolute;mso-position-vertical-relative:text;mso-width-percent:0;mso-height-percent:0;mso-width-relative:margin;mso-height-relative:margin;v-text-anchor:middle" o:gfxdata="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" fillcolor="white [3212]" strokecolor="#1f4d78 [1604]" strokeweight="1pt">
-                <v:textbox>
-                  <w:txbxContent>
-                    <w:p>
-                      <w:pPr>
-                        <w:jc w:val="center"/>
-                        <w:rPr>
-                          <w:color w:val="000000" w:themeColor="text1"/>
-                          <w:sz w:val="24"/>
-                        </w:rPr>
-                      </w:pPr>
-                      <w:r>
-                        <w:rPr>
-                          <w:color w:val="000000" w:themeColor="text1"/>
-                          <w:sz w:val="24"/>
-                        </w:rPr>
-                        <w:t>Type the code</w:t>
-                      </w:r>
-                    </w:p>
-                  </w:txbxContent>
-                </v:textbox>
-              </v:shape>
-            </w:pict>
-          </mc:Fallback>
-        </mc:AlternateContent>
-      </w:r>
-    </w:p>
-    <w:p>
-      <w:pPr>
-        <w:tabs>
-          <w:tab w:val="left" w:pos="7272"/>
-        </w:tabs>
-      </w:pPr>
-      <w:r>
-        <w:rPr>
-          <w:noProof/>
-        </w:rPr>
-        <mc:AlternateContent>
-          <mc:Choice Requires="wps">
-            <w:drawing>
-              <wp:anchor distT="45720" distB="45720" distL="114300" distR="114300" simplePos="0" relativeHeight="251731968" behindDoc="0" locked="0" layoutInCell="1" allowOverlap="1" wp14:anchorId="298BC75E" wp14:editId="726C3630">
-                <wp:simplePos x="0" y="0"/>
-                <wp:positionH relativeFrom="column">
-                  <wp:posOffset>2522220</wp:posOffset>
-                </wp:positionH>
-                <wp:positionV relativeFrom="paragraph">
-                  <wp:posOffset>3261995</wp:posOffset>
-                </wp:positionV>
-                <wp:extent cx="381000" cy="708660"/>
-                <wp:effectExtent l="0" t="0" r="19050" b="15240"/>
-                <wp:wrapSquare wrapText="bothSides"/>
-                <wp:docPr id="49" name="Text Box 2"/>
-                <wp:cNvGraphicFramePr>
-                  <a:graphicFrameLocks xmlns:a="http://schemas.openxmlformats.org/drawingml/2006/main"/>
-                </wp:cNvGraphicFramePr>
-                <a:graphic xmlns:a="http://schemas.openxmlformats.org/drawingml/2006/main">
-                  <a:graphicData uri="http://schemas.microsoft.com/office/word/2010/wordprocessingShape">
-                    <wps:wsp>
-                      <wps:cNvSpPr txBox="1">
-                        <a:spLocks noChangeArrowheads="1"/>
-                      </wps:cNvSpPr>
-                      <wps:spPr bwMode="auto">
-                        <a:xfrm>
-                          <a:off x="0" y="0"/>
-                          <a:ext cx="381000" cy="708660"/>
-                        </a:xfrm>
-                        <a:prstGeom prst="rect">
-                          <a:avLst/>
-                        </a:prstGeom>
-                        <a:solidFill>
-                          <a:srgbClr val="FFFFFF"/>
-                        </a:solidFill>
-                        <a:ln w="9525">
-                          <a:solidFill>
-                            <a:srgbClr val="000000"/>
-                          </a:solidFill>
-                          <a:miter lim="800000"/>
-                          <a:headEnd/>
-                          <a:tailEnd/>
-                        </a:ln>
-                      </wps:spPr>
-                      <wps:txbx>
-                        <w:txbxContent>
-                          <w:p>
-                            <w:r>
-                              <w:t>&lt;x</w:t>
-                            </w:r>
-                          </w:p>
-                          <w:p>
-                            <w:r>
-                              <w:t>&gt;y</w:t>
-                            </w:r>
-                          </w:p>
-                        </w:txbxContent>
-                      </wps:txbx>
-                      <wps:bodyPr rot="0" vert="horz" wrap="square" lIns="91440" tIns="45720" rIns="91440" bIns="45720" anchor="t" anchorCtr="0">
-                        <a:noAutofit/>
-                      </wps:bodyPr>
-                    </wps:wsp>
-                  </a:graphicData>
-                </a:graphic>
-                <wp14:sizeRelH relativeFrom="margin">
-                  <wp14:pctWidth>0</wp14:pctWidth>
-                </wp14:sizeRelH>
-                <wp14:sizeRelV relativeFrom="margin">
-                  <wp14:pctHeight>0</wp14:pctHeight>
-                </wp14:sizeRelV>
-              </wp:anchor>
-            </w:drawing>
-          </mc:Choice>
-          <mc:Fallback>
-            <w:pict>
-              <v:shapetype w14:anchorId="298BC75E" id="_x0000_t202" coordsize="21600,21600" o:spt="202" path="m,l,21600r21600,l21600,xe">
-                <v:stroke joinstyle="miter"/>
-                <v:path gradientshapeok="t" o:connecttype="rect"/>
-              </v:shapetype>
-              <v:shape id="_x0000_s1038" type="#_x0000_t202" style="position:absolute;margin-left:198.6pt;margin-top:256.85pt;width:30pt;height:55.8pt;z-index:251731968;visibility:visible;mso-wrap-style:square;mso-width-percent:0;mso-height-percent:0;mso-wrap-distance-left:9pt;mso-wrap-distance-top:3.6pt;mso-wrap-distance-right:9pt;mso-wrap-distance-bottom:3.6pt;mso-position-horizontal:absolute;mso-position-horizontal-relative:text;mso-position-vertical:absolute;mso-position-vertical-relative:text;mso-width-percent:0;mso-height-percent:0;mso-width-relative:margin;mso-height-relative:margin;v-text-anchor:top" o:gfxdata="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">
-                <v:textbox>
-                  <w:txbxContent>
-                    <w:p>
-                      <w:r>
-                        <w:t>&lt;x</w:t>
-                      </w:r>
-                    </w:p>
-                    <w:p>
-                      <w:r>
-                        <w:t>&gt;y</w:t>
-                      </w:r>
-                    </w:p>
-                  </w:txbxContent>
-                </v:textbox>
-                <w10:wrap type="square"/>
-              </v:shape>
-            </w:pict>
-          </mc:Fallback>
-        </mc:AlternateContent>
-      </w:r>
-      <w:r>
-        <w:rPr>
-          <w:noProof/>
-        </w:rPr>
-        <mc:AlternateContent>
-          <mc:Choice Requires="wps">
-            <w:drawing>
-              <wp:anchor distT="45720" distB="45720" distL="114300" distR="114300" simplePos="0" relativeHeight="251729920" behindDoc="0" locked="0" layoutInCell="1" allowOverlap="1" wp14:anchorId="6F54AD0B" wp14:editId="1E7F63ED">
-                <wp:simplePos x="0" y="0"/>
-                <wp:positionH relativeFrom="column">
-                  <wp:posOffset>4023360</wp:posOffset>
-                </wp:positionH>
-                <wp:positionV relativeFrom="paragraph">
-                  <wp:posOffset>2385695</wp:posOffset>
-                </wp:positionV>
-                <wp:extent cx="381000" cy="624840"/>
-                <wp:effectExtent l="0" t="0" r="19050" b="22860"/>
-                <wp:wrapSquare wrapText="bothSides"/>
-                <wp:docPr id="48" name="Text Box 2"/>
-                <wp:cNvGraphicFramePr>
-                  <a:graphicFrameLocks xmlns:a="http://schemas.openxmlformats.org/drawingml/2006/main"/>
-                </wp:cNvGraphicFramePr>
-                <a:graphic xmlns:a="http://schemas.openxmlformats.org/drawingml/2006/main">
-                  <a:graphicData uri="http://schemas.microsoft.com/office/word/2010/wordprocessingShape">
-                    <wps:wsp>
-                      <wps:cNvSpPr txBox="1">
-                        <a:spLocks noChangeArrowheads="1"/>
-                      </wps:cNvSpPr>
-                      <wps:spPr bwMode="auto">
-                        <a:xfrm>
-                          <a:off x="0" y="0"/>
-                          <a:ext cx="381000" cy="624840"/>
-                        </a:xfrm>
-                        <a:prstGeom prst="rect">
-                          <a:avLst/>
-                        </a:prstGeom>
-                        <a:solidFill>
-                          <a:srgbClr val="FFFFFF"/>
-                        </a:solidFill>
-                        <a:ln w="9525">
-                          <a:solidFill>
-                            <a:srgbClr val="000000"/>
-                          </a:solidFill>
-                          <a:miter lim="800000"/>
-                          <a:headEnd/>
-                          <a:tailEnd/>
-                        </a:ln>
-                      </wps:spPr>
-                      <wps:txbx>
-                        <w:txbxContent>
-                          <w:p>
-                            <w:r>
-                              <w:t>&gt;x</w:t>
-                            </w:r>
-                          </w:p>
-                          <w:p>
-                            <w:r>
-                              <w:t>&lt;y</w:t>
-                            </w:r>
-                          </w:p>
-                        </w:txbxContent>
-                      </wps:txbx>
-                      <wps:bodyPr rot="0" vert="horz" wrap="square" lIns="91440" tIns="45720" rIns="91440" bIns="45720" anchor="t" anchorCtr="0">
-                        <a:noAutofit/>
-                      </wps:bodyPr>
-                    </wps:wsp>
-                  </a:graphicData>
-                </a:graphic>
-                <wp14:sizeRelH relativeFrom="margin">
-                  <wp14:pctWidth>0</wp14:pctWidth>
-                </wp14:sizeRelH>
-                <wp14:sizeRelV relativeFrom="margin">
-                  <wp14:pctHeight>0</wp14:pctHeight>
-                </wp14:sizeRelV>
-              </wp:anchor>
-            </w:drawing>
-          </mc:Choice>
-          <mc:Fallback>
-            <w:pict>
-              <v:shape w14:anchorId="6F54AD0B" id="_x0000_s1039" type="#_x0000_t202" style="position:absolute;margin-left:316.8pt;margin-top:187.85pt;width:30pt;height:49.2pt;z-index:251729920;visibility:visible;mso-wrap-style:square;mso-width-percent:0;mso-height-percent:0;mso-wrap-distance-left:9pt;mso-wrap-distance-top:3.6pt;mso-wrap-distance-right:9pt;mso-wrap-distance-bottom:3.6pt;mso-position-horizontal:absolute;mso-position-horizontal-relative:text;mso-position-vertical:absolute;mso-position-vertical-relative:text;mso-width-percent:0;mso-height-percent:0;mso-width-relative:margin;mso-height-relative:margin;v-text-anchor:top" o:gfxdata="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">
-                <v:textbox>
-                  <w:txbxContent>
-                    <w:p>
-                      <w:r>
-                        <w:t>&gt;x</w:t>
-                      </w:r>
-                    </w:p>
-                    <w:p>
-                      <w:r>
-                        <w:t>&lt;y</w:t>
-                      </w:r>
-                    </w:p>
-                  </w:txbxContent>
-                </v:textbox>
-                <w10:wrap type="square"/>
-              </v:shape>
-            </w:pict>
-          </mc:Fallback>
-        </mc:AlternateContent>
-      </w:r>
-      <w:r>
-        <w:rPr>
-          <w:noProof/>
-        </w:rPr>
-        <mc:AlternateContent>
-          <mc:Choice Requires="wps">
-            <w:drawing>
-              <wp:anchor distT="0" distB="0" distL="114300" distR="114300" simplePos="0" relativeHeight="251723776" behindDoc="0" locked="0" layoutInCell="1" allowOverlap="1" wp14:anchorId="1829485A" wp14:editId="02C96297">
-                <wp:simplePos x="0" y="0"/>
-                <wp:positionH relativeFrom="margin">
-                  <wp:posOffset>2476500</wp:posOffset>
-                </wp:positionH>
-                <wp:positionV relativeFrom="paragraph">
-                  <wp:posOffset>3345815</wp:posOffset>
-                </wp:positionV>
-                <wp:extent cx="15240" cy="762000"/>
-                <wp:effectExtent l="76200" t="0" r="60960" b="57150"/>
-                <wp:wrapNone/>
-                <wp:docPr id="44" name="Straight Arrow Connector 44"/>
-                <wp:cNvGraphicFramePr/>
-                <a:graphic xmlns:a="http://schemas.openxmlformats.org/drawingml/2006/main">
-                  <a:graphicData uri="http://schemas.microsoft.com/office/word/2010/wordprocessingShape">
-                    <wps:wsp>
-                      <wps:cNvCnPr/>
-                      <wps:spPr>
-                        <a:xfrm flipH="1">
-                          <a:off x="0" y="0"/>
-                          <a:ext cx="15240" cy="762000"/>
-                        </a:xfrm>
-                        <a:prstGeom prst="straightConnector1">
-                          <a:avLst/>
-                        </a:prstGeom>
-                        <a:ln>
-                          <a:tailEnd type="triangle"/>
-                        </a:ln>
-                      </wps:spPr>
-                      <wps:style>
-                        <a:lnRef idx="1">
-                          <a:schemeClr val="dk1"/>
-                        </a:lnRef>
-                        <a:fillRef idx="0">
-                          <a:schemeClr val="dk1"/>
-                        </a:fillRef>
-                        <a:effectRef idx="0">
-                          <a:schemeClr val="dk1"/>
-                        </a:effectRef>
-                        <a:fontRef idx="minor">
-                          <a:schemeClr val="tx1"/>
-                        </a:fontRef>
-                      </wps:style>
-                      <wps:bodyPr/>
-                    </wps:wsp>
-                  </a:graphicData>
-                </a:graphic>
-                <wp14:sizeRelH relativeFrom="margin">
-                  <wp14:pctWidth>0</wp14:pctWidth>
-                </wp14:sizeRelH>
-                <wp14:sizeRelV relativeFrom="margin">
-                  <wp14:pctHeight>0</wp14:pctHeight>
-                </wp14:sizeRelV>
-              </wp:anchor>
-            </w:drawing>
-          </mc:Choice>
-          <mc:Fallback>
-            <w:pict>
-              <v:shape w14:anchorId="66BC9C89" id="Straight Arrow Connector 44" o:spid="_x0000_s1026" type="#_x0000_t32" style="position:absolute;margin-left:195pt;margin-top:263.45pt;width:1.2pt;height:60pt;flip:x;z-index:251723776;visibility:visible;mso-wrap-style:square;mso-width-percent:0;mso-height-percent:0;mso-wrap-distance-left:9pt;mso-wrap-distance-top:0;mso-wrap-distance-right:9pt;mso-wrap-distance-bottom:0;mso-position-horizontal:absolute;mso-position-horizontal-relative:margin;mso-position-vertical:absolute;mso-position-vertical-relative:text;mso-width-percent:0;mso-height-percent:0;mso-width-relative:margin;mso-height-relative:margin" o:gfxdata="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" strokecolor="black [3200]" strokeweight=".5pt">
-                <v:stroke endarrow="block" joinstyle="miter"/>
-                <w10:wrap anchorx="margin"/>
-              </v:shape>
-            </w:pict>
-          </mc:Fallback>
-        </mc:AlternateContent>
-      </w:r>
-      <w:r>
-        <w:rPr>
-          <w:noProof/>
-        </w:rPr>
-        <mc:AlternateContent>
-          <mc:Choice Requires="wps">
-            <w:drawing>
-              <wp:anchor distT="0" distB="0" distL="114300" distR="114300" simplePos="0" relativeHeight="251711488" behindDoc="0" locked="0" layoutInCell="1" allowOverlap="1" wp14:anchorId="02D7EFAF" wp14:editId="3112C23A">
-                <wp:simplePos x="0" y="0"/>
-                <wp:positionH relativeFrom="column">
-                  <wp:posOffset>1729740</wp:posOffset>
-                </wp:positionH>
-                <wp:positionV relativeFrom="paragraph">
-                  <wp:posOffset>1654175</wp:posOffset>
+                  <wp:posOffset>2708910</wp:posOffset>
                 </wp:positionV>
                 <wp:extent cx="1490345" cy="1684020"/>
                 <wp:effectExtent l="19050" t="19050" r="33655" b="30480"/>
@@ -3409,11 +2836,7 @@
           </mc:Choice>
           <mc:Fallback>
             <w:pict>
-              <v:shapetype w14:anchorId="02D7EFAF" id="_x0000_t110" coordsize="21600,21600" o:spt="110" path="m10800,l,10800,10800,21600,21600,10800xe">
-                <v:stroke joinstyle="miter"/>
-                <v:path gradientshapeok="t" o:connecttype="rect" textboxrect="5400,5400,16200,16200"/>
-              </v:shapetype>
-              <v:shape id="Flowchart: Decision 36" o:spid="_x0000_s1040" type="#_x0000_t110" style="position:absolute;margin-left:136.2pt;margin-top:130.25pt;width:117.35pt;height:132.6pt;z-index:251711488;visibility:visible;mso-wrap-style:square;mso-width-percent:0;mso-height-percent:0;mso-wrap-distance-left:9pt;mso-wrap-distance-top:0;mso-wrap-distance-right:9pt;mso-wrap-distance-bottom:0;mso-position-horizontal:absolute;mso-position-horizontal-relative:text;mso-position-vertical:absolute;mso-position-vertical-relative:text;mso-width-percent:0;mso-height-percent:0;mso-width-relative:margin;mso-height-relative:margin;v-text-anchor:middle" o:gfxdata="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" fillcolor="white [3212]" strokecolor="#1f4d78 [1604]" strokeweight="1pt">
+              <v:shape w14:anchorId="681177A0" id="Flowchart: Decision 36" o:spid="_x0000_s1037" type="#_x0000_t110" style="position:absolute;margin-left:138.6pt;margin-top:213.3pt;width:117.35pt;height:132.6pt;z-index:251725824;visibility:visible;mso-wrap-style:square;mso-width-percent:0;mso-height-percent:0;mso-wrap-distance-left:9pt;mso-wrap-distance-top:0;mso-wrap-distance-right:9pt;mso-wrap-distance-bottom:0;mso-position-horizontal:absolute;mso-position-horizontal-relative:text;mso-position-vertical:absolute;mso-position-vertical-relative:text;mso-width-percent:0;mso-height-percent:0;mso-width-relative:margin;mso-height-relative:margin;v-text-anchor:middle" o:gfxdata="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" fillcolor="white [3212]" strokecolor="#1f4d78 [1604]" strokeweight="1pt">
                 <v:textbox>
                   <w:txbxContent>
                     <w:p>
@@ -3478,27 +2901,27 @@
         <mc:AlternateContent>
           <mc:Choice Requires="wps">
             <w:drawing>
-              <wp:anchor distT="0" distB="0" distL="114300" distR="114300" simplePos="0" relativeHeight="251740160" behindDoc="0" locked="0" layoutInCell="1" allowOverlap="1" wp14:anchorId="37B1F7A5" wp14:editId="41763934">
+              <wp:anchor distT="0" distB="0" distL="114300" distR="114300" simplePos="0" relativeHeight="251724800" behindDoc="0" locked="0" layoutInCell="1" allowOverlap="1" wp14:anchorId="56445F8F" wp14:editId="1812E0BF">
                 <wp:simplePos x="0" y="0"/>
-                <wp:positionH relativeFrom="column">
-                  <wp:posOffset>3101340</wp:posOffset>
+                <wp:positionH relativeFrom="margin">
+                  <wp:posOffset>2506980</wp:posOffset>
                 </wp:positionH>
                 <wp:positionV relativeFrom="paragraph">
-                  <wp:posOffset>5619750</wp:posOffset>
+                  <wp:posOffset>2083435</wp:posOffset>
                 </wp:positionV>
-                <wp:extent cx="815340" cy="7620"/>
-                <wp:effectExtent l="19050" t="57150" r="0" b="87630"/>
+                <wp:extent cx="7620" cy="556260"/>
+                <wp:effectExtent l="76200" t="0" r="68580" b="53340"/>
                 <wp:wrapNone/>
-                <wp:docPr id="53" name="Straight Arrow Connector 53"/>
+                <wp:docPr id="35" name="Straight Arrow Connector 35"/>
                 <wp:cNvGraphicFramePr/>
                 <a:graphic xmlns:a="http://schemas.openxmlformats.org/drawingml/2006/main">
                   <a:graphicData uri="http://schemas.microsoft.com/office/word/2010/wordprocessingShape">
                     <wps:wsp>
                       <wps:cNvCnPr/>
                       <wps:spPr>
-                        <a:xfrm flipH="1">
+                        <a:xfrm>
                           <a:off x="0" y="0"/>
-                          <a:ext cx="815340" cy="7620"/>
+                          <a:ext cx="7620" cy="556260"/>
                         </a:xfrm>
                         <a:prstGeom prst="straightConnector1">
                           <a:avLst/>
@@ -3536,8 +2959,9 @@
           </mc:Choice>
           <mc:Fallback>
             <w:pict>
-              <v:shape w14:anchorId="6347DC5D" id="Straight Arrow Connector 53" o:spid="_x0000_s1026" type="#_x0000_t32" style="position:absolute;margin-left:244.2pt;margin-top:442.5pt;width:64.2pt;height:.6pt;flip:x;z-index:251740160;visibility:visible;mso-wrap-style:square;mso-width-percent:0;mso-height-percent:0;mso-wrap-distance-left:9pt;mso-wrap-distance-top:0;mso-wrap-distance-right:9pt;mso-wrap-distance-bottom:0;mso-position-horizontal:absolute;mso-position-horizontal-relative:text;mso-position-vertical:absolute;mso-position-vertical-relative:text;mso-width-percent:0;mso-height-percent:0;mso-width-relative:margin;mso-height-relative:margin" o:gfxdata="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" strokecolor="black [3200]" strokeweight=".5pt">
+              <v:shape w14:anchorId="003BFD6D" id="Straight Arrow Connector 35" o:spid="_x0000_s1026" type="#_x0000_t32" style="position:absolute;margin-left:197.4pt;margin-top:164.05pt;width:.6pt;height:43.8pt;z-index:251724800;visibility:visible;mso-wrap-style:square;mso-width-percent:0;mso-height-percent:0;mso-wrap-distance-left:9pt;mso-wrap-distance-top:0;mso-wrap-distance-right:9pt;mso-wrap-distance-bottom:0;mso-position-horizontal:absolute;mso-position-horizontal-relative:margin;mso-position-vertical:absolute;mso-position-vertical-relative:text;mso-width-percent:0;mso-height-percent:0;mso-width-relative:margin;mso-height-relative:margin" o:gfxdata="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" strokecolor="black [3200]" strokeweight=".5pt">
                 <v:stroke endarrow="block" joinstyle="miter"/>
+                <w10:wrap anchorx="margin"/>
               </v:shape>
             </w:pict>
           </mc:Fallback>
@@ -3550,708 +2974,13 @@
         <mc:AlternateContent>
           <mc:Choice Requires="wps">
             <w:drawing>
-              <wp:anchor distT="0" distB="0" distL="114300" distR="114300" simplePos="0" relativeHeight="251738112" behindDoc="0" locked="0" layoutInCell="1" allowOverlap="1" wp14:anchorId="6F7D4592" wp14:editId="33E2EF65">
+              <wp:anchor distT="0" distB="0" distL="114300" distR="114300" simplePos="0" relativeHeight="251723776" behindDoc="0" locked="0" layoutInCell="1" allowOverlap="1" wp14:anchorId="2744BEA1" wp14:editId="1351E5A8">
                 <wp:simplePos x="0" y="0"/>
                 <wp:positionH relativeFrom="column">
-                  <wp:posOffset>3924300</wp:posOffset>
+                  <wp:posOffset>1905000</wp:posOffset>
                 </wp:positionH>
                 <wp:positionV relativeFrom="paragraph">
-                  <wp:posOffset>3890010</wp:posOffset>
-                </wp:positionV>
-                <wp:extent cx="0" cy="1729740"/>
-                <wp:effectExtent l="0" t="0" r="19050" b="22860"/>
-                <wp:wrapNone/>
-                <wp:docPr id="52" name="Straight Connector 52"/>
-                <wp:cNvGraphicFramePr/>
-                <a:graphic xmlns:a="http://schemas.openxmlformats.org/drawingml/2006/main">
-                  <a:graphicData uri="http://schemas.microsoft.com/office/word/2010/wordprocessingShape">
-                    <wps:wsp>
-                      <wps:cNvCnPr/>
-                      <wps:spPr>
-                        <a:xfrm>
-                          <a:off x="0" y="0"/>
-                          <a:ext cx="0" cy="1729740"/>
-                        </a:xfrm>
-                        <a:prstGeom prst="line">
-                          <a:avLst/>
-                        </a:prstGeom>
-                      </wps:spPr>
-                      <wps:style>
-                        <a:lnRef idx="1">
-                          <a:schemeClr val="dk1"/>
-                        </a:lnRef>
-                        <a:fillRef idx="0">
-                          <a:schemeClr val="dk1"/>
-                        </a:fillRef>
-                        <a:effectRef idx="0">
-                          <a:schemeClr val="dk1"/>
-                        </a:effectRef>
-                        <a:fontRef idx="minor">
-                          <a:schemeClr val="tx1"/>
-                        </a:fontRef>
-                      </wps:style>
-                      <wps:bodyPr/>
-                    </wps:wsp>
-                  </a:graphicData>
-                </a:graphic>
-                <wp14:sizeRelV relativeFrom="margin">
-                  <wp14:pctHeight>0</wp14:pctHeight>
-                </wp14:sizeRelV>
-              </wp:anchor>
-            </w:drawing>
-          </mc:Choice>
-          <mc:Fallback>
-            <w:pict>
-              <v:line w14:anchorId="2EEF88DB" id="Straight Connector 52" o:spid="_x0000_s1026" style="position:absolute;z-index:251738112;visibility:visible;mso-wrap-style:square;mso-height-percent:0;mso-wrap-distance-left:9pt;mso-wrap-distance-top:0;mso-wrap-distance-right:9pt;mso-wrap-distance-bottom:0;mso-position-horizontal:absolute;mso-position-horizontal-relative:text;mso-position-vertical:absolute;mso-position-vertical-relative:text;mso-height-percent:0;mso-height-relative:margin" from="309pt,306.3pt" to="309pt,442.5pt" o:gfxdata="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" strokecolor="black [3200]" strokeweight=".5pt">
-                <v:stroke joinstyle="miter"/>
-              </v:line>
-            </w:pict>
-          </mc:Fallback>
-        </mc:AlternateContent>
-      </w:r>
-      <w:r>
-        <w:rPr>
-          <w:noProof/>
-        </w:rPr>
-        <mc:AlternateContent>
-          <mc:Choice Requires="wps">
-            <w:drawing>
-              <wp:anchor distT="0" distB="0" distL="114300" distR="114300" simplePos="0" relativeHeight="251736064" behindDoc="0" locked="0" layoutInCell="1" allowOverlap="1" wp14:anchorId="2406CB30" wp14:editId="33ADAD94">
-                <wp:simplePos x="0" y="0"/>
-                <wp:positionH relativeFrom="column">
-                  <wp:posOffset>1882140</wp:posOffset>
-                </wp:positionH>
-                <wp:positionV relativeFrom="paragraph">
-                  <wp:posOffset>5386705</wp:posOffset>
-                </wp:positionV>
-                <wp:extent cx="1211580" cy="571500"/>
-                <wp:effectExtent l="0" t="0" r="26670" b="19050"/>
-                <wp:wrapNone/>
-                <wp:docPr id="51" name="Rounded Rectangle 51"/>
-                <wp:cNvGraphicFramePr/>
-                <a:graphic xmlns:a="http://schemas.openxmlformats.org/drawingml/2006/main">
-                  <a:graphicData uri="http://schemas.microsoft.com/office/word/2010/wordprocessingShape">
-                    <wps:wsp>
-                      <wps:cNvSpPr/>
-                      <wps:spPr>
-                        <a:xfrm>
-                          <a:off x="0" y="0"/>
-                          <a:ext cx="1211580" cy="571500"/>
-                        </a:xfrm>
-                        <a:prstGeom prst="roundRect">
-                          <a:avLst/>
-                        </a:prstGeom>
-                        <a:solidFill>
-                          <a:schemeClr val="bg1"/>
-                        </a:solidFill>
-                      </wps:spPr>
-                      <wps:style>
-                        <a:lnRef idx="2">
-                          <a:schemeClr val="accent1">
-                            <a:shade val="50000"/>
-                          </a:schemeClr>
-                        </a:lnRef>
-                        <a:fillRef idx="1">
-                          <a:schemeClr val="accent1"/>
-                        </a:fillRef>
-                        <a:effectRef idx="0">
-                          <a:schemeClr val="accent1"/>
-                        </a:effectRef>
-                        <a:fontRef idx="minor">
-                          <a:schemeClr val="lt1"/>
-                        </a:fontRef>
-                      </wps:style>
-                      <wps:txbx>
-                        <w:txbxContent>
-                          <w:p>
-                            <w:pPr>
-                              <w:jc w:val="center"/>
-                              <w:rPr>
-                                <w:color w:val="000000" w:themeColor="text1"/>
-                                <w:sz w:val="52"/>
-                              </w:rPr>
-                            </w:pPr>
-                            <w:r>
-                              <w:rPr>
-                                <w:color w:val="000000" w:themeColor="text1"/>
-                                <w:sz w:val="52"/>
-                              </w:rPr>
-                              <w:t>END</w:t>
-                            </w:r>
-                          </w:p>
-                        </w:txbxContent>
-                      </wps:txbx>
-                      <wps:bodyPr rot="0" spcFirstLastPara="0" vertOverflow="overflow" horzOverflow="overflow" vert="horz" wrap="square" lIns="91440" tIns="45720" rIns="91440" bIns="45720" numCol="1" spcCol="0" rtlCol="0" fromWordArt="0" anchor="ctr" anchorCtr="0" forceAA="0" compatLnSpc="1">
-                        <a:prstTxWarp prst="textNoShape">
-                          <a:avLst/>
-                        </a:prstTxWarp>
-                        <a:noAutofit/>
-                      </wps:bodyPr>
-                    </wps:wsp>
-                  </a:graphicData>
-                </a:graphic>
-                <wp14:sizeRelH relativeFrom="margin">
-                  <wp14:pctWidth>0</wp14:pctWidth>
-                </wp14:sizeRelH>
-                <wp14:sizeRelV relativeFrom="margin">
-                  <wp14:pctHeight>0</wp14:pctHeight>
-                </wp14:sizeRelV>
-              </wp:anchor>
-            </w:drawing>
-          </mc:Choice>
-          <mc:Fallback>
-            <w:pict>
-              <v:roundrect w14:anchorId="487358B7" id="Rounded Rectangle 51" o:spid="_x0000_s1038" style="position:absolute;margin-left:148.2pt;margin-top:424.15pt;width:95.4pt;height:45pt;z-index:251736064;visibility:visible;mso-wrap-style:square;mso-width-percent:0;mso-height-percent:0;mso-wrap-distance-left:9pt;mso-wrap-distance-top:0;mso-wrap-distance-right:9pt;mso-wrap-distance-bottom:0;mso-position-horizontal:absolute;mso-position-horizontal-relative:text;mso-position-vertical:absolute;mso-position-vertical-relative:text;mso-width-percent:0;mso-height-percent:0;mso-width-relative:margin;mso-height-relative:margin;v-text-anchor:middle" arcsize="10923f" o:gfxdata="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" fillcolor="white [3212]" strokecolor="#1f4d78 [1604]" strokeweight="1pt">
-                <v:stroke joinstyle="miter"/>
-                <v:textbox>
-                  <w:txbxContent>
-                    <w:p>
-                      <w:pPr>
-                        <w:jc w:val="center"/>
-                        <w:rPr>
-                          <w:color w:val="000000" w:themeColor="text1"/>
-                          <w:sz w:val="52"/>
-                        </w:rPr>
-                      </w:pPr>
-                      <w:r>
-                        <w:rPr>
-                          <w:color w:val="000000" w:themeColor="text1"/>
-                          <w:sz w:val="52"/>
-                        </w:rPr>
-                        <w:t>END</w:t>
-                      </w:r>
-                    </w:p>
-                  </w:txbxContent>
-                </v:textbox>
-              </v:roundrect>
-            </w:pict>
-          </mc:Fallback>
-        </mc:AlternateContent>
-      </w:r>
-      <w:r>
-        <w:rPr>
-          <w:noProof/>
-        </w:rPr>
-        <mc:AlternateContent>
-          <mc:Choice Requires="wps">
-            <w:drawing>
-              <wp:anchor distT="0" distB="0" distL="114300" distR="114300" simplePos="0" relativeHeight="251734016" behindDoc="0" locked="0" layoutInCell="1" allowOverlap="1" wp14:anchorId="28E8E900" wp14:editId="0A3F5D80">
-                <wp:simplePos x="0" y="0"/>
-                <wp:positionH relativeFrom="margin">
-                  <wp:posOffset>2468880</wp:posOffset>
-                </wp:positionH>
-                <wp:positionV relativeFrom="paragraph">
-                  <wp:posOffset>4484370</wp:posOffset>
-                </wp:positionV>
-                <wp:extent cx="0" cy="891540"/>
-                <wp:effectExtent l="76200" t="0" r="57150" b="60960"/>
-                <wp:wrapNone/>
-                <wp:docPr id="50" name="Straight Arrow Connector 50"/>
-                <wp:cNvGraphicFramePr/>
-                <a:graphic xmlns:a="http://schemas.openxmlformats.org/drawingml/2006/main">
-                  <a:graphicData uri="http://schemas.microsoft.com/office/word/2010/wordprocessingShape">
-                    <wps:wsp>
-                      <wps:cNvCnPr/>
-                      <wps:spPr>
-                        <a:xfrm>
-                          <a:off x="0" y="0"/>
-                          <a:ext cx="0" cy="891540"/>
-                        </a:xfrm>
-                        <a:prstGeom prst="straightConnector1">
-                          <a:avLst/>
-                        </a:prstGeom>
-                        <a:ln>
-                          <a:tailEnd type="triangle"/>
-                        </a:ln>
-                      </wps:spPr>
-                      <wps:style>
-                        <a:lnRef idx="1">
-                          <a:schemeClr val="dk1"/>
-                        </a:lnRef>
-                        <a:fillRef idx="0">
-                          <a:schemeClr val="dk1"/>
-                        </a:fillRef>
-                        <a:effectRef idx="0">
-                          <a:schemeClr val="dk1"/>
-                        </a:effectRef>
-                        <a:fontRef idx="minor">
-                          <a:schemeClr val="tx1"/>
-                        </a:fontRef>
-                      </wps:style>
-                      <wps:bodyPr/>
-                    </wps:wsp>
-                  </a:graphicData>
-                </a:graphic>
-              </wp:anchor>
-            </w:drawing>
-          </mc:Choice>
-          <mc:Fallback>
-            <w:pict>
-              <v:shape w14:anchorId="01620AB0" id="Straight Arrow Connector 50" o:spid="_x0000_s1026" type="#_x0000_t32" style="position:absolute;margin-left:194.4pt;margin-top:353.1pt;width:0;height:70.2pt;z-index:251734016;visibility:visible;mso-wrap-style:square;mso-wrap-distance-left:9pt;mso-wrap-distance-top:0;mso-wrap-distance-right:9pt;mso-wrap-distance-bottom:0;mso-position-horizontal:absolute;mso-position-horizontal-relative:margin;mso-position-vertical:absolute;mso-position-vertical-relative:text" o:gfxdata="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" strokecolor="black [3200]" strokeweight=".5pt">
-                <v:stroke endarrow="block" joinstyle="miter"/>
-                <w10:wrap anchorx="margin"/>
-              </v:shape>
-            </w:pict>
-          </mc:Fallback>
-        </mc:AlternateContent>
-      </w:r>
-      <w:r>
-        <w:rPr>
-          <w:noProof/>
-        </w:rPr>
-        <mc:AlternateContent>
-          <mc:Choice Requires="wps">
-            <w:drawing>
-              <wp:anchor distT="0" distB="0" distL="114300" distR="114300" simplePos="0" relativeHeight="251727872" behindDoc="0" locked="0" layoutInCell="1" allowOverlap="1" wp14:anchorId="13CA6A8B" wp14:editId="57660A32">
-                <wp:simplePos x="0" y="0"/>
-                <wp:positionH relativeFrom="column">
-                  <wp:posOffset>1874520</wp:posOffset>
-                </wp:positionH>
-                <wp:positionV relativeFrom="paragraph">
-                  <wp:posOffset>4133850</wp:posOffset>
-                </wp:positionV>
-                <wp:extent cx="1211580" cy="327660"/>
-                <wp:effectExtent l="19050" t="0" r="45720" b="15240"/>
-                <wp:wrapNone/>
-                <wp:docPr id="47" name="Flowchart: Data 47"/>
-                <wp:cNvGraphicFramePr/>
-                <a:graphic xmlns:a="http://schemas.openxmlformats.org/drawingml/2006/main">
-                  <a:graphicData uri="http://schemas.microsoft.com/office/word/2010/wordprocessingShape">
-                    <wps:wsp>
-                      <wps:cNvSpPr/>
-                      <wps:spPr>
-                        <a:xfrm>
-                          <a:off x="0" y="0"/>
-                          <a:ext cx="1211580" cy="327660"/>
-                        </a:xfrm>
-                        <a:prstGeom prst="flowChartInputOutput">
-                          <a:avLst/>
-                        </a:prstGeom>
-                        <a:solidFill>
-                          <a:schemeClr val="bg1"/>
-                        </a:solidFill>
-                      </wps:spPr>
-                      <wps:style>
-                        <a:lnRef idx="2">
-                          <a:schemeClr val="accent1">
-                            <a:shade val="50000"/>
-                          </a:schemeClr>
-                        </a:lnRef>
-                        <a:fillRef idx="1">
-                          <a:schemeClr val="accent1"/>
-                        </a:fillRef>
-                        <a:effectRef idx="0">
-                          <a:schemeClr val="accent1"/>
-                        </a:effectRef>
-                        <a:fontRef idx="minor">
-                          <a:schemeClr val="lt1"/>
-                        </a:fontRef>
-                      </wps:style>
-                      <wps:txbx>
-                        <w:txbxContent>
-                          <w:p>
-                            <w:pPr>
-                              <w:jc w:val="center"/>
-                              <w:rPr>
-                                <w:color w:val="000000" w:themeColor="text1"/>
-                                <w:sz w:val="24"/>
-                              </w:rPr>
-                            </w:pPr>
-                            <w:r>
-                              <w:rPr>
-                                <w:color w:val="000000" w:themeColor="text1"/>
-                                <w:sz w:val="24"/>
-                              </w:rPr>
-                              <w:t>Good!</w:t>
-                            </w:r>
-                          </w:p>
-                          <w:p/>
-                        </w:txbxContent>
-                      </wps:txbx>
-                      <wps:bodyPr rot="0" spcFirstLastPara="0" vertOverflow="overflow" horzOverflow="overflow" vert="horz" wrap="square" lIns="91440" tIns="45720" rIns="91440" bIns="45720" numCol="1" spcCol="0" rtlCol="0" fromWordArt="0" anchor="ctr" anchorCtr="0" forceAA="0" compatLnSpc="1">
-                        <a:prstTxWarp prst="textNoShape">
-                          <a:avLst/>
-                        </a:prstTxWarp>
-                        <a:noAutofit/>
-                      </wps:bodyPr>
-                    </wps:wsp>
-                  </a:graphicData>
-                </a:graphic>
-                <wp14:sizeRelH relativeFrom="margin">
-                  <wp14:pctWidth>0</wp14:pctWidth>
-                </wp14:sizeRelH>
-                <wp14:sizeRelV relativeFrom="margin">
-                  <wp14:pctHeight>0</wp14:pctHeight>
-                </wp14:sizeRelV>
-              </wp:anchor>
-            </w:drawing>
-          </mc:Choice>
-          <mc:Fallback>
-            <w:pict>
-              <v:shape w14:anchorId="3A026E97" id="Flowchart: Data 47" o:spid="_x0000_s1041" type="#_x0000_t111" style="position:absolute;margin-left:147.6pt;margin-top:325.5pt;width:95.4pt;height:25.8pt;z-index:251727872;visibility:visible;mso-wrap-style:square;mso-width-percent:0;mso-height-percent:0;mso-wrap-distance-left:9pt;mso-wrap-distance-top:0;mso-wrap-distance-right:9pt;mso-wrap-distance-bottom:0;mso-position-horizontal:absolute;mso-position-horizontal-relative:text;mso-position-vertical:absolute;mso-position-vertical-relative:text;mso-width-percent:0;mso-height-percent:0;mso-width-relative:margin;mso-height-relative:margin;v-text-anchor:middle" o:gfxdata="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" fillcolor="white [3212]" strokecolor="#1f4d78 [1604]" strokeweight="1pt">
-                <v:textbox>
-                  <w:txbxContent>
-                    <w:p>
-                      <w:pPr>
-                        <w:jc w:val="center"/>
-                        <w:rPr>
-                          <w:color w:val="000000" w:themeColor="text1"/>
-                          <w:sz w:val="24"/>
-                        </w:rPr>
-                      </w:pPr>
-                      <w:r>
-                        <w:rPr>
-                          <w:color w:val="000000" w:themeColor="text1"/>
-                          <w:sz w:val="24"/>
-                        </w:rPr>
-                        <w:t>Good!</w:t>
-                      </w:r>
-                    </w:p>
-                    <w:p/>
-                  </w:txbxContent>
-                </v:textbox>
-              </v:shape>
-            </w:pict>
-          </mc:Fallback>
-        </mc:AlternateContent>
-      </w:r>
-      <w:r>
-        <w:rPr>
-          <w:noProof/>
-        </w:rPr>
-        <mc:AlternateContent>
-          <mc:Choice Requires="wps">
-            <w:drawing>
-              <wp:anchor distT="0" distB="0" distL="114300" distR="114300" simplePos="0" relativeHeight="251725824" behindDoc="0" locked="0" layoutInCell="1" allowOverlap="1" wp14:anchorId="00A206BF" wp14:editId="62E9740C">
-                <wp:simplePos x="0" y="0"/>
-                <wp:positionH relativeFrom="column">
-                  <wp:posOffset>3337560</wp:posOffset>
-                </wp:positionH>
-                <wp:positionV relativeFrom="paragraph">
-                  <wp:posOffset>3341370</wp:posOffset>
-                </wp:positionV>
-                <wp:extent cx="1211580" cy="548640"/>
-                <wp:effectExtent l="19050" t="0" r="45720" b="22860"/>
-                <wp:wrapNone/>
-                <wp:docPr id="46" name="Flowchart: Data 46"/>
-                <wp:cNvGraphicFramePr/>
-                <a:graphic xmlns:a="http://schemas.openxmlformats.org/drawingml/2006/main">
-                  <a:graphicData uri="http://schemas.microsoft.com/office/word/2010/wordprocessingShape">
-                    <wps:wsp>
-                      <wps:cNvSpPr/>
-                      <wps:spPr>
-                        <a:xfrm>
-                          <a:off x="0" y="0"/>
-                          <a:ext cx="1211580" cy="548640"/>
-                        </a:xfrm>
-                        <a:prstGeom prst="flowChartInputOutput">
-                          <a:avLst/>
-                        </a:prstGeom>
-                        <a:solidFill>
-                          <a:schemeClr val="bg1"/>
-                        </a:solidFill>
-                      </wps:spPr>
-                      <wps:style>
-                        <a:lnRef idx="2">
-                          <a:schemeClr val="accent1">
-                            <a:shade val="50000"/>
-                          </a:schemeClr>
-                        </a:lnRef>
-                        <a:fillRef idx="1">
-                          <a:schemeClr val="accent1"/>
-                        </a:fillRef>
-                        <a:effectRef idx="0">
-                          <a:schemeClr val="accent1"/>
-                        </a:effectRef>
-                        <a:fontRef idx="minor">
-                          <a:schemeClr val="lt1"/>
-                        </a:fontRef>
-                      </wps:style>
-                      <wps:txbx>
-                        <w:txbxContent>
-                          <w:p>
-                            <w:pPr>
-                              <w:jc w:val="center"/>
-                              <w:rPr>
-                                <w:color w:val="000000" w:themeColor="text1"/>
-                                <w:sz w:val="24"/>
-                              </w:rPr>
-                            </w:pPr>
-                            <w:r>
-                              <w:rPr>
-                                <w:color w:val="000000" w:themeColor="text1"/>
-                                <w:sz w:val="24"/>
-                              </w:rPr>
-                              <w:t>Try again!</w:t>
-                            </w:r>
-                          </w:p>
-                          <w:p/>
-                        </w:txbxContent>
-                      </wps:txbx>
-                      <wps:bodyPr rot="0" spcFirstLastPara="0" vertOverflow="overflow" horzOverflow="overflow" vert="horz" wrap="square" lIns="91440" tIns="45720" rIns="91440" bIns="45720" numCol="1" spcCol="0" rtlCol="0" fromWordArt="0" anchor="ctr" anchorCtr="0" forceAA="0" compatLnSpc="1">
-                        <a:prstTxWarp prst="textNoShape">
-                          <a:avLst/>
-                        </a:prstTxWarp>
-                        <a:noAutofit/>
-                      </wps:bodyPr>
-                    </wps:wsp>
-                  </a:graphicData>
-                </a:graphic>
-                <wp14:sizeRelH relativeFrom="margin">
-                  <wp14:pctWidth>0</wp14:pctWidth>
-                </wp14:sizeRelH>
-                <wp14:sizeRelV relativeFrom="margin">
-                  <wp14:pctHeight>0</wp14:pctHeight>
-                </wp14:sizeRelV>
-              </wp:anchor>
-            </w:drawing>
-          </mc:Choice>
-          <mc:Fallback>
-            <w:pict>
-              <v:shape w14:anchorId="00A206BF" id="Flowchart: Data 46" o:spid="_x0000_s1043" type="#_x0000_t111" style="position:absolute;margin-left:262.8pt;margin-top:263.1pt;width:95.4pt;height:43.2pt;z-index:251725824;visibility:visible;mso-wrap-style:square;mso-width-percent:0;mso-height-percent:0;mso-wrap-distance-left:9pt;mso-wrap-distance-top:0;mso-wrap-distance-right:9pt;mso-wrap-distance-bottom:0;mso-position-horizontal:absolute;mso-position-horizontal-relative:text;mso-position-vertical:absolute;mso-position-vertical-relative:text;mso-width-percent:0;mso-height-percent:0;mso-width-relative:margin;mso-height-relative:margin;v-text-anchor:middle" o:gfxdata="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" fillcolor="white [3212]" strokecolor="#1f4d78 [1604]" strokeweight="1pt">
-                <v:textbox>
-                  <w:txbxContent>
-                    <w:p>
-                      <w:pPr>
-                        <w:jc w:val="center"/>
-                        <w:rPr>
-                          <w:color w:val="000000" w:themeColor="text1"/>
-                          <w:sz w:val="24"/>
-                        </w:rPr>
-                      </w:pPr>
-                      <w:r>
-                        <w:rPr>
-                          <w:color w:val="000000" w:themeColor="text1"/>
-                          <w:sz w:val="24"/>
-                        </w:rPr>
-                        <w:t>Try again!</w:t>
-                      </w:r>
-                    </w:p>
-                    <w:p/>
-                  </w:txbxContent>
-                </v:textbox>
-              </v:shape>
-            </w:pict>
-          </mc:Fallback>
-        </mc:AlternateContent>
-      </w:r>
-      <w:r>
-        <w:rPr>
-          <w:noProof/>
-        </w:rPr>
-        <mc:AlternateContent>
-          <mc:Choice Requires="wps">
-            <w:drawing>
-              <wp:anchor distT="0" distB="0" distL="114300" distR="114300" simplePos="0" relativeHeight="251721728" behindDoc="0" locked="0" layoutInCell="1" allowOverlap="1" wp14:anchorId="75520A1A" wp14:editId="675A7F8E">
-                <wp:simplePos x="0" y="0"/>
-                <wp:positionH relativeFrom="margin">
-                  <wp:posOffset>3938270</wp:posOffset>
-                </wp:positionH>
-                <wp:positionV relativeFrom="paragraph">
-                  <wp:posOffset>2419350</wp:posOffset>
-                </wp:positionV>
-                <wp:extent cx="0" cy="891540"/>
-                <wp:effectExtent l="76200" t="0" r="57150" b="60960"/>
-                <wp:wrapNone/>
-                <wp:docPr id="43" name="Straight Arrow Connector 43"/>
-                <wp:cNvGraphicFramePr/>
-                <a:graphic xmlns:a="http://schemas.openxmlformats.org/drawingml/2006/main">
-                  <a:graphicData uri="http://schemas.microsoft.com/office/word/2010/wordprocessingShape">
-                    <wps:wsp>
-                      <wps:cNvCnPr/>
-                      <wps:spPr>
-                        <a:xfrm>
-                          <a:off x="0" y="0"/>
-                          <a:ext cx="0" cy="891540"/>
-                        </a:xfrm>
-                        <a:prstGeom prst="straightConnector1">
-                          <a:avLst/>
-                        </a:prstGeom>
-                        <a:ln>
-                          <a:tailEnd type="triangle"/>
-                        </a:ln>
-                      </wps:spPr>
-                      <wps:style>
-                        <a:lnRef idx="1">
-                          <a:schemeClr val="dk1"/>
-                        </a:lnRef>
-                        <a:fillRef idx="0">
-                          <a:schemeClr val="dk1"/>
-                        </a:fillRef>
-                        <a:effectRef idx="0">
-                          <a:schemeClr val="dk1"/>
-                        </a:effectRef>
-                        <a:fontRef idx="minor">
-                          <a:schemeClr val="tx1"/>
-                        </a:fontRef>
-                      </wps:style>
-                      <wps:bodyPr/>
-                    </wps:wsp>
-                  </a:graphicData>
-                </a:graphic>
-              </wp:anchor>
-            </w:drawing>
-          </mc:Choice>
-          <mc:Fallback>
-            <w:pict>
-              <v:shape w14:anchorId="2B76E4D9" id="Straight Arrow Connector 43" o:spid="_x0000_s1026" type="#_x0000_t32" style="position:absolute;margin-left:310.1pt;margin-top:190.5pt;width:0;height:70.2pt;z-index:251721728;visibility:visible;mso-wrap-style:square;mso-wrap-distance-left:9pt;mso-wrap-distance-top:0;mso-wrap-distance-right:9pt;mso-wrap-distance-bottom:0;mso-position-horizontal:absolute;mso-position-horizontal-relative:margin;mso-position-vertical:absolute;mso-position-vertical-relative:text" o:gfxdata="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" strokecolor="black [3200]" strokeweight=".5pt">
-                <v:stroke endarrow="block" joinstyle="miter"/>
-                <w10:wrap anchorx="margin"/>
-              </v:shape>
-            </w:pict>
-          </mc:Fallback>
-        </mc:AlternateContent>
-      </w:r>
-      <w:r>
-        <w:rPr>
-          <w:noProof/>
-        </w:rPr>
-        <mc:AlternateContent>
-          <mc:Choice Requires="wps">
-            <w:drawing>
-              <wp:anchor distT="0" distB="0" distL="114300" distR="114300" simplePos="0" relativeHeight="251719680" behindDoc="0" locked="0" layoutInCell="1" allowOverlap="1" wp14:anchorId="15DC4B06" wp14:editId="3F36CFE4">
-                <wp:simplePos x="0" y="0"/>
-                <wp:positionH relativeFrom="column">
-                  <wp:posOffset>3218180</wp:posOffset>
-                </wp:positionH>
-                <wp:positionV relativeFrom="paragraph">
-                  <wp:posOffset>2411730</wp:posOffset>
-                </wp:positionV>
-                <wp:extent cx="734695" cy="0"/>
-                <wp:effectExtent l="0" t="0" r="27305" b="19050"/>
-                <wp:wrapNone/>
-                <wp:docPr id="41" name="Straight Connector 41"/>
-                <wp:cNvGraphicFramePr/>
-                <a:graphic xmlns:a="http://schemas.openxmlformats.org/drawingml/2006/main">
-                  <a:graphicData uri="http://schemas.microsoft.com/office/word/2010/wordprocessingShape">
-                    <wps:wsp>
-                      <wps:cNvCnPr/>
-                      <wps:spPr>
-                        <a:xfrm>
-                          <a:off x="0" y="0"/>
-                          <a:ext cx="734695" cy="0"/>
-                        </a:xfrm>
-                        <a:prstGeom prst="line">
-                          <a:avLst/>
-                        </a:prstGeom>
-                      </wps:spPr>
-                      <wps:style>
-                        <a:lnRef idx="1">
-                          <a:schemeClr val="dk1"/>
-                        </a:lnRef>
-                        <a:fillRef idx="0">
-                          <a:schemeClr val="dk1"/>
-                        </a:fillRef>
-                        <a:effectRef idx="0">
-                          <a:schemeClr val="dk1"/>
-                        </a:effectRef>
-                        <a:fontRef idx="minor">
-                          <a:schemeClr val="tx1"/>
-                        </a:fontRef>
-                      </wps:style>
-                      <wps:bodyPr/>
-                    </wps:wsp>
-                  </a:graphicData>
-                </a:graphic>
-              </wp:anchor>
-            </w:drawing>
-          </mc:Choice>
-          <mc:Fallback>
-            <w:pict>
-              <v:line w14:anchorId="360A5BB5" id="Straight Connector 41" o:spid="_x0000_s1026" style="position:absolute;z-index:251719680;visibility:visible;mso-wrap-style:square;mso-wrap-distance-left:9pt;mso-wrap-distance-top:0;mso-wrap-distance-right:9pt;mso-wrap-distance-bottom:0;mso-position-horizontal:absolute;mso-position-horizontal-relative:text;mso-position-vertical:absolute;mso-position-vertical-relative:text" from="253.4pt,189.9pt" to="311.25pt,189.9pt" o:gfxdata="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" strokecolor="black [3200]" strokeweight=".5pt">
-                <v:stroke joinstyle="miter"/>
-              </v:line>
-            </w:pict>
-          </mc:Fallback>
-        </mc:AlternateContent>
-      </w:r>
-      <w:r>
-        <w:rPr>
-          <w:noProof/>
-        </w:rPr>
-        <mc:AlternateContent>
-          <mc:Choice Requires="wps">
-            <w:drawing>
-              <wp:anchor distT="0" distB="0" distL="114300" distR="114300" simplePos="0" relativeHeight="251709440" behindDoc="0" locked="0" layoutInCell="1" allowOverlap="1" wp14:anchorId="089899B4" wp14:editId="614D532C">
-                <wp:simplePos x="0" y="0"/>
-                <wp:positionH relativeFrom="margin">
-                  <wp:posOffset>2476500</wp:posOffset>
-                </wp:positionH>
-                <wp:positionV relativeFrom="paragraph">
-                  <wp:posOffset>1047750</wp:posOffset>
-                </wp:positionV>
-                <wp:extent cx="7620" cy="556260"/>
-                <wp:effectExtent l="76200" t="0" r="68580" b="53340"/>
-                <wp:wrapNone/>
-                <wp:docPr id="35" name="Straight Arrow Connector 35"/>
-                <wp:cNvGraphicFramePr/>
-                <a:graphic xmlns:a="http://schemas.openxmlformats.org/drawingml/2006/main">
-                  <a:graphicData uri="http://schemas.microsoft.com/office/word/2010/wordprocessingShape">
-                    <wps:wsp>
-                      <wps:cNvCnPr/>
-                      <wps:spPr>
-                        <a:xfrm>
-                          <a:off x="0" y="0"/>
-                          <a:ext cx="7620" cy="556260"/>
-                        </a:xfrm>
-                        <a:prstGeom prst="straightConnector1">
-                          <a:avLst/>
-                        </a:prstGeom>
-                        <a:ln>
-                          <a:tailEnd type="triangle"/>
-                        </a:ln>
-                      </wps:spPr>
-                      <wps:style>
-                        <a:lnRef idx="1">
-                          <a:schemeClr val="dk1"/>
-                        </a:lnRef>
-                        <a:fillRef idx="0">
-                          <a:schemeClr val="dk1"/>
-                        </a:fillRef>
-                        <a:effectRef idx="0">
-                          <a:schemeClr val="dk1"/>
-                        </a:effectRef>
-                        <a:fontRef idx="minor">
-                          <a:schemeClr val="tx1"/>
-                        </a:fontRef>
-                      </wps:style>
-                      <wps:bodyPr/>
-                    </wps:wsp>
-                  </a:graphicData>
-                </a:graphic>
-                <wp14:sizeRelH relativeFrom="margin">
-                  <wp14:pctWidth>0</wp14:pctWidth>
-                </wp14:sizeRelH>
-                <wp14:sizeRelV relativeFrom="margin">
-                  <wp14:pctHeight>0</wp14:pctHeight>
-                </wp14:sizeRelV>
-              </wp:anchor>
-            </w:drawing>
-          </mc:Choice>
-          <mc:Fallback>
-            <w:pict>
-              <v:shape w14:anchorId="1FE2B751" id="Straight Arrow Connector 35" o:spid="_x0000_s1026" type="#_x0000_t32" style="position:absolute;margin-left:195pt;margin-top:82.5pt;width:.6pt;height:43.8pt;z-index:251709440;visibility:visible;mso-wrap-style:square;mso-width-percent:0;mso-height-percent:0;mso-wrap-distance-left:9pt;mso-wrap-distance-top:0;mso-wrap-distance-right:9pt;mso-wrap-distance-bottom:0;mso-position-horizontal:absolute;mso-position-horizontal-relative:margin;mso-position-vertical:absolute;mso-position-vertical-relative:text;mso-width-percent:0;mso-height-percent:0;mso-width-relative:margin;mso-height-relative:margin" o:gfxdata="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" strokecolor="black [3200]" strokeweight=".5pt">
-                <v:stroke endarrow="block" joinstyle="miter"/>
-                <w10:wrap anchorx="margin"/>
-              </v:shape>
-            </w:pict>
-          </mc:Fallback>
-        </mc:AlternateContent>
-      </w:r>
-      <w:r>
-        <w:rPr>
-          <w:noProof/>
-        </w:rPr>
-        <mc:AlternateContent>
-          <mc:Choice Requires="wps">
-            <w:drawing>
-              <wp:anchor distT="0" distB="0" distL="114300" distR="114300" simplePos="0" relativeHeight="251707392" behindDoc="0" locked="0" layoutInCell="1" allowOverlap="1" wp14:anchorId="1335DC58" wp14:editId="1452CFE6">
-                <wp:simplePos x="0" y="0"/>
-                <wp:positionH relativeFrom="column">
-                  <wp:posOffset>1874520</wp:posOffset>
-                </wp:positionH>
-                <wp:positionV relativeFrom="paragraph">
-                  <wp:posOffset>499110</wp:posOffset>
+                  <wp:posOffset>1534795</wp:posOffset>
                 </wp:positionV>
                 <wp:extent cx="1211580" cy="548640"/>
                 <wp:effectExtent l="19050" t="0" r="45720" b="22860"/>
@@ -4331,7 +3060,7 @@
           </mc:Choice>
           <mc:Fallback>
             <w:pict>
-              <v:shape w14:anchorId="1335DC58" id="Flowchart: Data 34" o:spid="_x0000_s1044" type="#_x0000_t111" style="position:absolute;margin-left:147.6pt;margin-top:39.3pt;width:95.4pt;height:43.2pt;z-index:251707392;visibility:visible;mso-wrap-style:square;mso-width-percent:0;mso-height-percent:0;mso-wrap-distance-left:9pt;mso-wrap-distance-top:0;mso-wrap-distance-right:9pt;mso-wrap-distance-bottom:0;mso-position-horizontal:absolute;mso-position-horizontal-relative:text;mso-position-vertical:absolute;mso-position-vertical-relative:text;mso-width-percent:0;mso-height-percent:0;mso-width-relative:margin;mso-height-relative:margin;v-text-anchor:middle" o:gfxdata="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" fillcolor="white [3212]" strokecolor="#1f4d78 [1604]" strokeweight="1pt">
+              <v:shape w14:anchorId="2744BEA1" id="Flowchart: Data 34" o:spid="_x0000_s1038" type="#_x0000_t111" style="position:absolute;margin-left:150pt;margin-top:120.85pt;width:95.4pt;height:43.2pt;z-index:251723776;visibility:visible;mso-wrap-style:square;mso-width-percent:0;mso-height-percent:0;mso-wrap-distance-left:9pt;mso-wrap-distance-top:0;mso-wrap-distance-right:9pt;mso-wrap-distance-bottom:0;mso-position-horizontal:absolute;mso-position-horizontal-relative:text;mso-position-vertical:absolute;mso-position-vertical-relative:text;mso-width-percent:0;mso-height-percent:0;mso-width-relative:margin;mso-height-relative:margin;v-text-anchor:middle" o:gfxdata="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" fillcolor="white [3212]" strokecolor="#1f4d78 [1604]" strokeweight="1pt">
                 <v:textbox>
                   <w:txbxContent>
                     <w:p>
@@ -4358,7 +3087,688 @@
           </mc:Fallback>
         </mc:AlternateContent>
       </w:r>
+      <w:r>
+        <w:rPr>
+          <w:noProof/>
+        </w:rPr>
+        <mc:AlternateContent>
+          <mc:Choice Requires="wps">
+            <w:drawing>
+              <wp:anchor distT="0" distB="0" distL="114300" distR="114300" simplePos="0" relativeHeight="251722752" behindDoc="0" locked="0" layoutInCell="1" allowOverlap="1" wp14:anchorId="47E4163A" wp14:editId="143591C1">
+                <wp:simplePos x="0" y="0"/>
+                <wp:positionH relativeFrom="column">
+                  <wp:posOffset>3810000</wp:posOffset>
+                </wp:positionH>
+                <wp:positionV relativeFrom="paragraph">
+                  <wp:posOffset>384175</wp:posOffset>
+                </wp:positionV>
+                <wp:extent cx="1051560" cy="457200"/>
+                <wp:effectExtent l="0" t="0" r="15240" b="19050"/>
+                <wp:wrapNone/>
+                <wp:docPr id="33" name="Rectangle 33"/>
+                <wp:cNvGraphicFramePr/>
+                <a:graphic xmlns:a="http://schemas.openxmlformats.org/drawingml/2006/main">
+                  <a:graphicData uri="http://schemas.microsoft.com/office/word/2010/wordprocessingShape">
+                    <wps:wsp>
+                      <wps:cNvSpPr/>
+                      <wps:spPr>
+                        <a:xfrm>
+                          <a:off x="0" y="0"/>
+                          <a:ext cx="1051560" cy="457200"/>
+                        </a:xfrm>
+                        <a:prstGeom prst="rect">
+                          <a:avLst/>
+                        </a:prstGeom>
+                      </wps:spPr>
+                      <wps:style>
+                        <a:lnRef idx="2">
+                          <a:schemeClr val="accent6"/>
+                        </a:lnRef>
+                        <a:fillRef idx="1">
+                          <a:schemeClr val="lt1"/>
+                        </a:fillRef>
+                        <a:effectRef idx="0">
+                          <a:schemeClr val="accent6"/>
+                        </a:effectRef>
+                        <a:fontRef idx="minor">
+                          <a:schemeClr val="dk1"/>
+                        </a:fontRef>
+                      </wps:style>
+                      <wps:txbx>
+                        <w:txbxContent>
+                          <w:p>
+                            <w:pPr>
+                              <w:jc w:val="center"/>
+                            </w:pPr>
+                            <w:r>
+                              <w:t>Timer ON</w:t>
+                            </w:r>
+                          </w:p>
+                        </w:txbxContent>
+                      </wps:txbx>
+                      <wps:bodyPr rot="0" spcFirstLastPara="0" vertOverflow="overflow" horzOverflow="overflow" vert="horz" wrap="square" lIns="91440" tIns="45720" rIns="91440" bIns="45720" numCol="1" spcCol="0" rtlCol="0" fromWordArt="0" anchor="ctr" anchorCtr="0" forceAA="0" compatLnSpc="1">
+                        <a:prstTxWarp prst="textNoShape">
+                          <a:avLst/>
+                        </a:prstTxWarp>
+                        <a:noAutofit/>
+                      </wps:bodyPr>
+                    </wps:wsp>
+                  </a:graphicData>
+                </a:graphic>
+              </wp:anchor>
+            </w:drawing>
+          </mc:Choice>
+          <mc:Fallback>
+            <w:pict>
+              <v:rect w14:anchorId="47E4163A" id="Rectangle 33" o:spid="_x0000_s1039" style="position:absolute;margin-left:300pt;margin-top:30.25pt;width:82.8pt;height:36pt;z-index:251722752;visibility:visible;mso-wrap-style:square;mso-wrap-distance-left:9pt;mso-wrap-distance-top:0;mso-wrap-distance-right:9pt;mso-wrap-distance-bottom:0;mso-position-horizontal:absolute;mso-position-horizontal-relative:text;mso-position-vertical:absolute;mso-position-vertical-relative:text;v-text-anchor:middle" o:gfxdata="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" fillcolor="white [3201]" strokecolor="#70ad47 [3209]" strokeweight="1pt">
+                <v:textbox>
+                  <w:txbxContent>
+                    <w:p>
+                      <w:pPr>
+                        <w:jc w:val="center"/>
+                      </w:pPr>
+                      <w:r>
+                        <w:t>Timer ON</w:t>
+                      </w:r>
+                    </w:p>
+                  </w:txbxContent>
+                </v:textbox>
+              </v:rect>
+            </w:pict>
+          </mc:Fallback>
+        </mc:AlternateContent>
+      </w:r>
+      <w:r>
+        <w:rPr>
+          <w:noProof/>
+        </w:rPr>
+        <mc:AlternateContent>
+          <mc:Choice Requires="wps">
+            <w:drawing>
+              <wp:anchor distT="0" distB="0" distL="114300" distR="114300" simplePos="0" relativeHeight="251721728" behindDoc="0" locked="0" layoutInCell="1" allowOverlap="1" wp14:anchorId="6625550E" wp14:editId="413CDFEA">
+                <wp:simplePos x="0" y="0"/>
+                <wp:positionH relativeFrom="column">
+                  <wp:posOffset>3040380</wp:posOffset>
+                </wp:positionH>
+                <wp:positionV relativeFrom="paragraph">
+                  <wp:posOffset>639445</wp:posOffset>
+                </wp:positionV>
+                <wp:extent cx="746760" cy="15240"/>
+                <wp:effectExtent l="0" t="57150" r="15240" b="99060"/>
+                <wp:wrapNone/>
+                <wp:docPr id="32" name="Straight Arrow Connector 32"/>
+                <wp:cNvGraphicFramePr/>
+                <a:graphic xmlns:a="http://schemas.openxmlformats.org/drawingml/2006/main">
+                  <a:graphicData uri="http://schemas.microsoft.com/office/word/2010/wordprocessingShape">
+                    <wps:wsp>
+                      <wps:cNvCnPr/>
+                      <wps:spPr>
+                        <a:xfrm>
+                          <a:off x="0" y="0"/>
+                          <a:ext cx="746760" cy="15240"/>
+                        </a:xfrm>
+                        <a:prstGeom prst="straightConnector1">
+                          <a:avLst/>
+                        </a:prstGeom>
+                        <a:ln>
+                          <a:tailEnd type="triangle"/>
+                        </a:ln>
+                      </wps:spPr>
+                      <wps:style>
+                        <a:lnRef idx="1">
+                          <a:schemeClr val="dk1"/>
+                        </a:lnRef>
+                        <a:fillRef idx="0">
+                          <a:schemeClr val="dk1"/>
+                        </a:fillRef>
+                        <a:effectRef idx="0">
+                          <a:schemeClr val="dk1"/>
+                        </a:effectRef>
+                        <a:fontRef idx="minor">
+                          <a:schemeClr val="tx1"/>
+                        </a:fontRef>
+                      </wps:style>
+                      <wps:bodyPr/>
+                    </wps:wsp>
+                  </a:graphicData>
+                </a:graphic>
+                <wp14:sizeRelH relativeFrom="margin">
+                  <wp14:pctWidth>0</wp14:pctWidth>
+                </wp14:sizeRelH>
+                <wp14:sizeRelV relativeFrom="margin">
+                  <wp14:pctHeight>0</wp14:pctHeight>
+                </wp14:sizeRelV>
+              </wp:anchor>
+            </w:drawing>
+          </mc:Choice>
+          <mc:Fallback>
+            <w:pict>
+              <v:shape w14:anchorId="7F18C4C1" id="Straight Arrow Connector 32" o:spid="_x0000_s1026" type="#_x0000_t32" style="position:absolute;margin-left:239.4pt;margin-top:50.35pt;width:58.8pt;height:1.2pt;z-index:251721728;visibility:visible;mso-wrap-style:square;mso-width-percent:0;mso-height-percent:0;mso-wrap-distance-left:9pt;mso-wrap-distance-top:0;mso-wrap-distance-right:9pt;mso-wrap-distance-bottom:0;mso-position-horizontal:absolute;mso-position-horizontal-relative:text;mso-position-vertical:absolute;mso-position-vertical-relative:text;mso-width-percent:0;mso-height-percent:0;mso-width-relative:margin;mso-height-relative:margin" o:gfxdata="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" strokecolor="black [3200]" strokeweight=".5pt">
+                <v:stroke endarrow="block" joinstyle="miter"/>
+              </v:shape>
+            </w:pict>
+          </mc:Fallback>
+        </mc:AlternateContent>
+      </w:r>
+      <w:r>
+        <w:rPr>
+          <w:noProof/>
+        </w:rPr>
+        <mc:AlternateContent>
+          <mc:Choice Requires="wps">
+            <w:drawing>
+              <wp:anchor distT="0" distB="0" distL="114300" distR="114300" simplePos="0" relativeHeight="251720704" behindDoc="0" locked="0" layoutInCell="1" allowOverlap="1" wp14:anchorId="5766E814" wp14:editId="21E21977">
+                <wp:simplePos x="0" y="0"/>
+                <wp:positionH relativeFrom="column">
+                  <wp:posOffset>1935480</wp:posOffset>
+                </wp:positionH>
+                <wp:positionV relativeFrom="paragraph">
+                  <wp:posOffset>125095</wp:posOffset>
+                </wp:positionV>
+                <wp:extent cx="1211580" cy="811530"/>
+                <wp:effectExtent l="19050" t="0" r="45720" b="26670"/>
+                <wp:wrapNone/>
+                <wp:docPr id="23" name="Flowchart: Data 23"/>
+                <wp:cNvGraphicFramePr/>
+                <a:graphic xmlns:a="http://schemas.openxmlformats.org/drawingml/2006/main">
+                  <a:graphicData uri="http://schemas.microsoft.com/office/word/2010/wordprocessingShape">
+                    <wps:wsp>
+                      <wps:cNvSpPr/>
+                      <wps:spPr>
+                        <a:xfrm>
+                          <a:off x="0" y="0"/>
+                          <a:ext cx="1211580" cy="811530"/>
+                        </a:xfrm>
+                        <a:prstGeom prst="flowChartInputOutput">
+                          <a:avLst/>
+                        </a:prstGeom>
+                        <a:solidFill>
+                          <a:schemeClr val="bg1"/>
+                        </a:solidFill>
+                      </wps:spPr>
+                      <wps:style>
+                        <a:lnRef idx="2">
+                          <a:schemeClr val="accent1">
+                            <a:shade val="50000"/>
+                          </a:schemeClr>
+                        </a:lnRef>
+                        <a:fillRef idx="1">
+                          <a:schemeClr val="accent1"/>
+                        </a:fillRef>
+                        <a:effectRef idx="0">
+                          <a:schemeClr val="accent1"/>
+                        </a:effectRef>
+                        <a:fontRef idx="minor">
+                          <a:schemeClr val="lt1"/>
+                        </a:fontRef>
+                      </wps:style>
+                      <wps:txbx>
+                        <w:txbxContent>
+                          <w:p>
+                            <w:pPr>
+                              <w:jc w:val="center"/>
+                              <w:rPr>
+                                <w:color w:val="000000" w:themeColor="text1"/>
+                                <w:sz w:val="24"/>
+                              </w:rPr>
+                            </w:pPr>
+                            <w:r>
+                              <w:rPr>
+                                <w:color w:val="000000" w:themeColor="text1"/>
+                                <w:sz w:val="24"/>
+                              </w:rPr>
+                              <w:t>Type the code</w:t>
+                            </w:r>
+                          </w:p>
+                        </w:txbxContent>
+                      </wps:txbx>
+                      <wps:bodyPr rot="0" spcFirstLastPara="0" vertOverflow="overflow" horzOverflow="overflow" vert="horz" wrap="square" lIns="91440" tIns="45720" rIns="91440" bIns="45720" numCol="1" spcCol="0" rtlCol="0" fromWordArt="0" anchor="ctr" anchorCtr="0" forceAA="0" compatLnSpc="1">
+                        <a:prstTxWarp prst="textNoShape">
+                          <a:avLst/>
+                        </a:prstTxWarp>
+                        <a:noAutofit/>
+                      </wps:bodyPr>
+                    </wps:wsp>
+                  </a:graphicData>
+                </a:graphic>
+                <wp14:sizeRelH relativeFrom="margin">
+                  <wp14:pctWidth>0</wp14:pctWidth>
+                </wp14:sizeRelH>
+                <wp14:sizeRelV relativeFrom="margin">
+                  <wp14:pctHeight>0</wp14:pctHeight>
+                </wp14:sizeRelV>
+              </wp:anchor>
+            </w:drawing>
+          </mc:Choice>
+          <mc:Fallback>
+            <w:pict>
+              <v:shape w14:anchorId="5766E814" id="Flowchart: Data 23" o:spid="_x0000_s1040" type="#_x0000_t111" style="position:absolute;margin-left:152.4pt;margin-top:9.85pt;width:95.4pt;height:63.9pt;z-index:251720704;visibility:visible;mso-wrap-style:square;mso-width-percent:0;mso-height-percent:0;mso-wrap-distance-left:9pt;mso-wrap-distance-top:0;mso-wrap-distance-right:9pt;mso-wrap-distance-bottom:0;mso-position-horizontal:absolute;mso-position-horizontal-relative:text;mso-position-vertical:absolute;mso-position-vertical-relative:text;mso-width-percent:0;mso-height-percent:0;mso-width-relative:margin;mso-height-relative:margin;v-text-anchor:middle" o:gfxdata="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" fillcolor="white [3212]" strokecolor="#1f4d78 [1604]" strokeweight="1pt">
+                <v:textbox>
+                  <w:txbxContent>
+                    <w:p>
+                      <w:pPr>
+                        <w:jc w:val="center"/>
+                        <w:rPr>
+                          <w:color w:val="000000" w:themeColor="text1"/>
+                          <w:sz w:val="24"/>
+                        </w:rPr>
+                      </w:pPr>
+                      <w:r>
+                        <w:rPr>
+                          <w:color w:val="000000" w:themeColor="text1"/>
+                          <w:sz w:val="24"/>
+                        </w:rPr>
+                        <w:t>Type the code</w:t>
+                      </w:r>
+                    </w:p>
+                  </w:txbxContent>
+                </v:textbox>
+              </v:shape>
+            </w:pict>
+          </mc:Fallback>
+        </mc:AlternateContent>
+      </w:r>
+      <w:r>
+        <w:rPr>
+          <w:noProof/>
+        </w:rPr>
+        <mc:AlternateContent>
+          <mc:Choice Requires="wps">
+            <w:drawing>
+              <wp:anchor distT="0" distB="0" distL="114300" distR="114300" simplePos="0" relativeHeight="251719680" behindDoc="0" locked="0" layoutInCell="1" allowOverlap="1" wp14:anchorId="79F7A7AB" wp14:editId="2CE8493A">
+                <wp:simplePos x="0" y="0"/>
+                <wp:positionH relativeFrom="margin">
+                  <wp:posOffset>2506980</wp:posOffset>
+                </wp:positionH>
+                <wp:positionV relativeFrom="paragraph">
+                  <wp:posOffset>951865</wp:posOffset>
+                </wp:positionV>
+                <wp:extent cx="7620" cy="556260"/>
+                <wp:effectExtent l="76200" t="0" r="68580" b="53340"/>
+                <wp:wrapNone/>
+                <wp:docPr id="22" name="Straight Arrow Connector 22"/>
+                <wp:cNvGraphicFramePr/>
+                <a:graphic xmlns:a="http://schemas.openxmlformats.org/drawingml/2006/main">
+                  <a:graphicData uri="http://schemas.microsoft.com/office/word/2010/wordprocessingShape">
+                    <wps:wsp>
+                      <wps:cNvCnPr/>
+                      <wps:spPr>
+                        <a:xfrm>
+                          <a:off x="0" y="0"/>
+                          <a:ext cx="7620" cy="556260"/>
+                        </a:xfrm>
+                        <a:prstGeom prst="straightConnector1">
+                          <a:avLst/>
+                        </a:prstGeom>
+                        <a:ln>
+                          <a:tailEnd type="triangle"/>
+                        </a:ln>
+                      </wps:spPr>
+                      <wps:style>
+                        <a:lnRef idx="1">
+                          <a:schemeClr val="dk1"/>
+                        </a:lnRef>
+                        <a:fillRef idx="0">
+                          <a:schemeClr val="dk1"/>
+                        </a:fillRef>
+                        <a:effectRef idx="0">
+                          <a:schemeClr val="dk1"/>
+                        </a:effectRef>
+                        <a:fontRef idx="minor">
+                          <a:schemeClr val="tx1"/>
+                        </a:fontRef>
+                      </wps:style>
+                      <wps:bodyPr/>
+                    </wps:wsp>
+                  </a:graphicData>
+                </a:graphic>
+                <wp14:sizeRelH relativeFrom="margin">
+                  <wp14:pctWidth>0</wp14:pctWidth>
+                </wp14:sizeRelH>
+                <wp14:sizeRelV relativeFrom="margin">
+                  <wp14:pctHeight>0</wp14:pctHeight>
+                </wp14:sizeRelV>
+              </wp:anchor>
+            </w:drawing>
+          </mc:Choice>
+          <mc:Fallback>
+            <w:pict>
+              <v:shape w14:anchorId="6E3D2567" id="Straight Arrow Connector 22" o:spid="_x0000_s1026" type="#_x0000_t32" style="position:absolute;margin-left:197.4pt;margin-top:74.95pt;width:.6pt;height:43.8pt;z-index:251719680;visibility:visible;mso-wrap-style:square;mso-width-percent:0;mso-height-percent:0;mso-wrap-distance-left:9pt;mso-wrap-distance-top:0;mso-wrap-distance-right:9pt;mso-wrap-distance-bottom:0;mso-position-horizontal:absolute;mso-position-horizontal-relative:margin;mso-position-vertical:absolute;mso-position-vertical-relative:text;mso-width-percent:0;mso-height-percent:0;mso-width-relative:margin;mso-height-relative:margin" o:gfxdata="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" strokecolor="black [3200]" strokeweight=".5pt">
+                <v:stroke endarrow="block" joinstyle="miter"/>
+                <w10:wrap anchorx="margin"/>
+              </v:shape>
+            </w:pict>
+          </mc:Fallback>
+        </mc:AlternateContent>
+      </w:r>
+      <w:r>
+        <w:rPr>
+          <w:noProof/>
+        </w:rPr>
+        <mc:AlternateContent>
+          <mc:Choice Requires="wps">
+            <w:drawing>
+              <wp:anchor distT="0" distB="0" distL="114300" distR="114300" simplePos="0" relativeHeight="251670528" behindDoc="0" locked="0" layoutInCell="1" allowOverlap="1" wp14:anchorId="664E0485" wp14:editId="5A1042F9">
+                <wp:simplePos x="0" y="0"/>
+                <wp:positionH relativeFrom="margin">
+                  <wp:posOffset>2560320</wp:posOffset>
+                </wp:positionH>
+                <wp:positionV relativeFrom="paragraph">
+                  <wp:posOffset>-822325</wp:posOffset>
+                </wp:positionV>
+                <wp:extent cx="0" cy="891540"/>
+                <wp:effectExtent l="76200" t="0" r="57150" b="60960"/>
+                <wp:wrapNone/>
+                <wp:docPr id="13" name="Straight Arrow Connector 13"/>
+                <wp:cNvGraphicFramePr/>
+                <a:graphic xmlns:a="http://schemas.openxmlformats.org/drawingml/2006/main">
+                  <a:graphicData uri="http://schemas.microsoft.com/office/word/2010/wordprocessingShape">
+                    <wps:wsp>
+                      <wps:cNvCnPr/>
+                      <wps:spPr>
+                        <a:xfrm>
+                          <a:off x="0" y="0"/>
+                          <a:ext cx="0" cy="891540"/>
+                        </a:xfrm>
+                        <a:prstGeom prst="straightConnector1">
+                          <a:avLst/>
+                        </a:prstGeom>
+                        <a:ln>
+                          <a:tailEnd type="triangle"/>
+                        </a:ln>
+                      </wps:spPr>
+                      <wps:style>
+                        <a:lnRef idx="1">
+                          <a:schemeClr val="dk1"/>
+                        </a:lnRef>
+                        <a:fillRef idx="0">
+                          <a:schemeClr val="dk1"/>
+                        </a:fillRef>
+                        <a:effectRef idx="0">
+                          <a:schemeClr val="dk1"/>
+                        </a:effectRef>
+                        <a:fontRef idx="minor">
+                          <a:schemeClr val="tx1"/>
+                        </a:fontRef>
+                      </wps:style>
+                      <wps:bodyPr/>
+                    </wps:wsp>
+                  </a:graphicData>
+                </a:graphic>
+              </wp:anchor>
+            </w:drawing>
+          </mc:Choice>
+          <mc:Fallback>
+            <w:pict>
+              <v:shape w14:anchorId="3C6C4245" id="Straight Arrow Connector 13" o:spid="_x0000_s1026" type="#_x0000_t32" style="position:absolute;margin-left:201.6pt;margin-top:-64.75pt;width:0;height:70.2pt;z-index:251670528;visibility:visible;mso-wrap-style:square;mso-wrap-distance-left:9pt;mso-wrap-distance-top:0;mso-wrap-distance-right:9pt;mso-wrap-distance-bottom:0;mso-position-horizontal:absolute;mso-position-horizontal-relative:margin;mso-position-vertical:absolute;mso-position-vertical-relative:text" o:gfxdata="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" strokecolor="black [3200]" strokeweight=".5pt">
+                <v:stroke endarrow="block" joinstyle="miter"/>
+                <w10:wrap anchorx="margin"/>
+              </v:shape>
+            </w:pict>
+          </mc:Fallback>
+        </mc:AlternateContent>
+      </w:r>
     </w:p>
+    <w:p>
+      <w:pPr>
+        <w:tabs>
+          <w:tab w:val="left" w:pos="7272"/>
+        </w:tabs>
+      </w:pPr>
+    </w:p>
+    <w:p>
+      <w:pPr>
+        <w:tabs>
+          <w:tab w:val="left" w:pos="7272"/>
+        </w:tabs>
+      </w:pPr>
+    </w:p>
+    <w:p>
+      <w:pPr>
+        <w:tabs>
+          <w:tab w:val="left" w:pos="7272"/>
+        </w:tabs>
+      </w:pPr>
+    </w:p>
+    <w:p>
+      <w:pPr>
+        <w:tabs>
+          <w:tab w:val="left" w:pos="7272"/>
+        </w:tabs>
+      </w:pPr>
+    </w:p>
+    <w:p/>
+    <w:p/>
+    <w:p/>
+    <w:p/>
+    <w:p/>
+    <w:p/>
+    <w:p/>
+    <w:p>
+      <w:r>
+        <w:rPr>
+          <w:noProof/>
+        </w:rPr>
+        <mc:AlternateContent>
+          <mc:Choice Requires="wps">
+            <w:drawing>
+              <wp:anchor distT="45720" distB="45720" distL="114300" distR="114300" simplePos="0" relativeHeight="251731968" behindDoc="0" locked="0" layoutInCell="1" allowOverlap="1" wp14:anchorId="256A9758" wp14:editId="053CDFB7">
+                <wp:simplePos x="0" y="0"/>
+                <wp:positionH relativeFrom="column">
+                  <wp:posOffset>4091940</wp:posOffset>
+                </wp:positionH>
+                <wp:positionV relativeFrom="paragraph">
+                  <wp:posOffset>92710</wp:posOffset>
+                </wp:positionV>
+                <wp:extent cx="381000" cy="624840"/>
+                <wp:effectExtent l="0" t="0" r="19050" b="22860"/>
+                <wp:wrapSquare wrapText="bothSides"/>
+                <wp:docPr id="48" name="Text Box 2"/>
+                <wp:cNvGraphicFramePr>
+                  <a:graphicFrameLocks xmlns:a="http://schemas.openxmlformats.org/drawingml/2006/main"/>
+                </wp:cNvGraphicFramePr>
+                <a:graphic xmlns:a="http://schemas.openxmlformats.org/drawingml/2006/main">
+                  <a:graphicData uri="http://schemas.microsoft.com/office/word/2010/wordprocessingShape">
+                    <wps:wsp>
+                      <wps:cNvSpPr txBox="1">
+                        <a:spLocks noChangeArrowheads="1"/>
+                      </wps:cNvSpPr>
+                      <wps:spPr bwMode="auto">
+                        <a:xfrm>
+                          <a:off x="0" y="0"/>
+                          <a:ext cx="381000" cy="624840"/>
+                        </a:xfrm>
+                        <a:prstGeom prst="rect">
+                          <a:avLst/>
+                        </a:prstGeom>
+                        <a:solidFill>
+                          <a:srgbClr val="FFFFFF"/>
+                        </a:solidFill>
+                        <a:ln w="9525">
+                          <a:solidFill>
+                            <a:srgbClr val="000000"/>
+                          </a:solidFill>
+                          <a:miter lim="800000"/>
+                          <a:headEnd/>
+                          <a:tailEnd/>
+                        </a:ln>
+                      </wps:spPr>
+                      <wps:txbx>
+                        <w:txbxContent>
+                          <w:p>
+                            <w:r>
+                              <w:t>&gt;x</w:t>
+                            </w:r>
+                          </w:p>
+                          <w:p>
+                            <w:r>
+                              <w:t>&lt;y</w:t>
+                            </w:r>
+                          </w:p>
+                        </w:txbxContent>
+                      </wps:txbx>
+                      <wps:bodyPr rot="0" vert="horz" wrap="square" lIns="91440" tIns="45720" rIns="91440" bIns="45720" anchor="t" anchorCtr="0">
+                        <a:noAutofit/>
+                      </wps:bodyPr>
+                    </wps:wsp>
+                  </a:graphicData>
+                </a:graphic>
+                <wp14:sizeRelH relativeFrom="margin">
+                  <wp14:pctWidth>0</wp14:pctWidth>
+                </wp14:sizeRelH>
+                <wp14:sizeRelV relativeFrom="margin">
+                  <wp14:pctHeight>0</wp14:pctHeight>
+                </wp14:sizeRelV>
+              </wp:anchor>
+            </w:drawing>
+          </mc:Choice>
+          <mc:Fallback>
+            <w:pict>
+              <v:shape w14:anchorId="256A9758" id="_x0000_s1041" type="#_x0000_t202" style="position:absolute;margin-left:322.2pt;margin-top:7.3pt;width:30pt;height:49.2pt;z-index:251731968;visibility:visible;mso-wrap-style:square;mso-width-percent:0;mso-height-percent:0;mso-wrap-distance-left:9pt;mso-wrap-distance-top:3.6pt;mso-wrap-distance-right:9pt;mso-wrap-distance-bottom:3.6pt;mso-position-horizontal:absolute;mso-position-horizontal-relative:text;mso-position-vertical:absolute;mso-position-vertical-relative:text;mso-width-percent:0;mso-height-percent:0;mso-width-relative:margin;mso-height-relative:margin;v-text-anchor:top" o:gfxdata="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">
+                <v:textbox>
+                  <w:txbxContent>
+                    <w:p>
+                      <w:r>
+                        <w:t>&gt;x</w:t>
+                      </w:r>
+                    </w:p>
+                    <w:p>
+                      <w:r>
+                        <w:t>&lt;y</w:t>
+                      </w:r>
+                    </w:p>
+                  </w:txbxContent>
+                </v:textbox>
+                <w10:wrap type="square"/>
+              </v:shape>
+            </w:pict>
+          </mc:Fallback>
+        </mc:AlternateContent>
+      </w:r>
+    </w:p>
+    <w:p>
+      <w:bookmarkStart w:id="0" w:name="_GoBack"/>
+      <w:bookmarkEnd w:id="0"/>
+    </w:p>
+    <w:p/>
+    <w:p>
+      <w:r>
+        <w:rPr>
+          <w:noProof/>
+        </w:rPr>
+        <mc:AlternateContent>
+          <mc:Choice Requires="wps">
+            <w:drawing>
+              <wp:anchor distT="45720" distB="45720" distL="114300" distR="114300" simplePos="0" relativeHeight="251732992" behindDoc="0" locked="0" layoutInCell="1" allowOverlap="1" wp14:anchorId="4DCB248B" wp14:editId="0545C5B7">
+                <wp:simplePos x="0" y="0"/>
+                <wp:positionH relativeFrom="column">
+                  <wp:posOffset>2636520</wp:posOffset>
+                </wp:positionH>
+                <wp:positionV relativeFrom="paragraph">
+                  <wp:posOffset>66675</wp:posOffset>
+                </wp:positionV>
+                <wp:extent cx="381000" cy="708660"/>
+                <wp:effectExtent l="0" t="0" r="19050" b="15240"/>
+                <wp:wrapSquare wrapText="bothSides"/>
+                <wp:docPr id="49" name="Text Box 2"/>
+                <wp:cNvGraphicFramePr>
+                  <a:graphicFrameLocks xmlns:a="http://schemas.openxmlformats.org/drawingml/2006/main"/>
+                </wp:cNvGraphicFramePr>
+                <a:graphic xmlns:a="http://schemas.openxmlformats.org/drawingml/2006/main">
+                  <a:graphicData uri="http://schemas.microsoft.com/office/word/2010/wordprocessingShape">
+                    <wps:wsp>
+                      <wps:cNvSpPr txBox="1">
+                        <a:spLocks noChangeArrowheads="1"/>
+                      </wps:cNvSpPr>
+                      <wps:spPr bwMode="auto">
+                        <a:xfrm>
+                          <a:off x="0" y="0"/>
+                          <a:ext cx="381000" cy="708660"/>
+                        </a:xfrm>
+                        <a:prstGeom prst="rect">
+                          <a:avLst/>
+                        </a:prstGeom>
+                        <a:solidFill>
+                          <a:srgbClr val="FFFFFF"/>
+                        </a:solidFill>
+                        <a:ln w="9525">
+                          <a:solidFill>
+                            <a:srgbClr val="000000"/>
+                          </a:solidFill>
+                          <a:miter lim="800000"/>
+                          <a:headEnd/>
+                          <a:tailEnd/>
+                        </a:ln>
+                      </wps:spPr>
+                      <wps:txbx>
+                        <w:txbxContent>
+                          <w:p>
+                            <w:r>
+                              <w:t>&lt;x</w:t>
+                            </w:r>
+                          </w:p>
+                          <w:p>
+                            <w:r>
+                              <w:t>&gt;y</w:t>
+                            </w:r>
+                          </w:p>
+                        </w:txbxContent>
+                      </wps:txbx>
+                      <wps:bodyPr rot="0" vert="horz" wrap="square" lIns="91440" tIns="45720" rIns="91440" bIns="45720" anchor="t" anchorCtr="0">
+                        <a:noAutofit/>
+                      </wps:bodyPr>
+                    </wps:wsp>
+                  </a:graphicData>
+                </a:graphic>
+                <wp14:sizeRelH relativeFrom="margin">
+                  <wp14:pctWidth>0</wp14:pctWidth>
+                </wp14:sizeRelH>
+                <wp14:sizeRelV relativeFrom="margin">
+                  <wp14:pctHeight>0</wp14:pctHeight>
+                </wp14:sizeRelV>
+              </wp:anchor>
+            </w:drawing>
+          </mc:Choice>
+          <mc:Fallback>
+            <w:pict>
+              <v:shape w14:anchorId="4DCB248B" id="_x0000_s1042" type="#_x0000_t202" style="position:absolute;margin-left:207.6pt;margin-top:5.25pt;width:30pt;height:55.8pt;z-index:251732992;visibility:visible;mso-wrap-style:square;mso-width-percent:0;mso-height-percent:0;mso-wrap-distance-left:9pt;mso-wrap-distance-top:3.6pt;mso-wrap-distance-right:9pt;mso-wrap-distance-bottom:3.6pt;mso-position-horizontal:absolute;mso-position-horizontal-relative:text;mso-position-vertical:absolute;mso-position-vertical-relative:text;mso-width-percent:0;mso-height-percent:0;mso-width-relative:margin;mso-height-relative:margin;v-text-anchor:top" o:gfxdata="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">
+                <v:textbox>
+                  <w:txbxContent>
+                    <w:p>
+                      <w:r>
+                        <w:t>&lt;x</w:t>
+                      </w:r>
+                    </w:p>
+                    <w:p>
+                      <w:r>
+                        <w:t>&gt;y</w:t>
+                      </w:r>
+                    </w:p>
+                  </w:txbxContent>
+                </v:textbox>
+                <w10:wrap type="square"/>
+              </v:shape>
+            </w:pict>
+          </mc:Fallback>
+        </mc:AlternateContent>
+      </w:r>
+    </w:p>
+    <w:p/>
+    <w:p/>
+    <w:p/>
+    <w:p/>
+    <w:p/>
+    <w:p/>
+    <w:p/>
+    <w:p/>
+    <w:p/>
+    <w:p/>
+    <w:p/>
+    <w:p/>
+    <w:p/>
+    <w:p/>
+    <w:p/>
+    <w:p/>
     <w:sectPr>
       <w:pgSz w:w="12240" w:h="15840"/>
       <w:pgMar w:top="1440" w:right="1440" w:bottom="1440" w:left="1440" w:header="720" w:footer="720" w:gutter="0"/>

</xml_diff>